<commit_message>
web scraping and multithreading
</commit_message>
<xml_diff>
--- a/template_data/template.docx
+++ b/template_data/template.docx
@@ -247,6 +247,69 @@
     </w:p>
     <w:tbl>
       <w:tblPr>
+        <w:tblStyle w:val="384"/>
+        <w:tblW w:w="9640" w:type="dxa"/>
+        <w:tblInd w:w="-294" w:type="dxa"/>
+        <w:tblLayout w:type="fixed"/>
+        <w:tblLook w:val="0400" w:firstRow="0" w:lastRow="0" w:firstColumn="0" w:lastColumn="0" w:noHBand="0" w:noVBand="1"/>
+      </w:tblPr>
+      <w:tblGrid>
+        <w:gridCol w:w="9640"/>
+      </w:tblGrid>
+      <w:tr>
+        <w:tc>
+          <w:tcPr>
+            <w:tcW w:w="9640" w:type="dxa"/>
+            <w:tcBorders>
+              <w:top w:val="single" w:sz="8" w:space="0" w:color="000000"/>
+              <w:left w:val="single" w:sz="8" w:space="0" w:color="000000"/>
+              <w:bottom w:val="single" w:sz="8" w:space="0" w:color="000000"/>
+              <w:right w:val="single" w:sz="8" w:space="0" w:color="000000"/>
+            </w:tcBorders>
+            <w:tcMar>
+              <w:top w:w="100" w:type="dxa"/>
+              <w:left w:w="100" w:type="dxa"/>
+              <w:bottom w:w="100" w:type="dxa"/>
+              <w:right w:w="100" w:type="dxa"/>
+            </w:tcMar>
+          </w:tcPr>
+          <w:p>
+            <w:pPr>
+              <w:pStyle w:val="SS-titre1"/>
+              <w:numPr>
+                <w:ilvl w:val="0"/>
+                <w:numId w:val="0"/>
+              </w:numPr>
+              <w:rPr>
+                <w:color w:val="000000"/>
+              </w:rPr>
+            </w:pPr>
+            <w:r>
+              <w:t xml:space="preserve">   </w:t>
+            </w:r>
+            <w:proofErr w:type="gramStart"/>
+            <w:r>
+              <w:t>Top  Vulnérabilités</w:t>
+            </w:r>
+            <w:proofErr w:type="gramEnd"/>
+          </w:p>
+        </w:tc>
+      </w:tr>
+    </w:tbl>
+    <w:p>
+      <w:pPr>
+        <w:spacing w:line="360" w:lineRule="auto"/>
+        <w:rPr>
+          <w:rFonts w:eastAsia="Times New Roman" w:cstheme="minorHAnsi"/>
+          <w:b/>
+          <w:sz w:val="36"/>
+          <w:szCs w:val="36"/>
+          <w:lang w:val="fr-FR"/>
+        </w:rPr>
+      </w:pPr>
+    </w:p>
+    <w:tbl>
+      <w:tblPr>
         <w:tblStyle w:val="Grilledutableau"/>
         <w:tblW w:w="9496" w:type="dxa"/>
         <w:tblInd w:w="-289" w:type="dxa"/>
@@ -777,6 +840,56 @@
         </w:rPr>
       </w:pPr>
     </w:p>
+    <w:tbl>
+      <w:tblPr>
+        <w:tblStyle w:val="384"/>
+        <w:tblW w:w="9640" w:type="dxa"/>
+        <w:tblInd w:w="-294" w:type="dxa"/>
+        <w:tblLayout w:type="fixed"/>
+        <w:tblLook w:val="0400" w:firstRow="0" w:lastRow="0" w:firstColumn="0" w:lastColumn="0" w:noHBand="0" w:noVBand="1"/>
+      </w:tblPr>
+      <w:tblGrid>
+        <w:gridCol w:w="9640"/>
+      </w:tblGrid>
+      <w:tr>
+        <w:trPr>
+          <w:trHeight w:val="81"/>
+        </w:trPr>
+        <w:tc>
+          <w:tcPr>
+            <w:tcW w:w="9640" w:type="dxa"/>
+            <w:tcBorders>
+              <w:top w:val="single" w:sz="8" w:space="0" w:color="000000"/>
+              <w:left w:val="single" w:sz="8" w:space="0" w:color="000000"/>
+              <w:bottom w:val="single" w:sz="8" w:space="0" w:color="000000"/>
+              <w:right w:val="single" w:sz="8" w:space="0" w:color="000000"/>
+            </w:tcBorders>
+            <w:tcMar>
+              <w:top w:w="100" w:type="dxa"/>
+              <w:left w:w="100" w:type="dxa"/>
+              <w:bottom w:w="100" w:type="dxa"/>
+              <w:right w:w="100" w:type="dxa"/>
+            </w:tcMar>
+          </w:tcPr>
+          <w:p>
+            <w:pPr>
+              <w:pStyle w:val="SS-titre1"/>
+              <w:numPr>
+                <w:ilvl w:val="0"/>
+                <w:numId w:val="0"/>
+              </w:numPr>
+              <w:rPr>
+                <w:color w:val="000000"/>
+              </w:rPr>
+            </w:pPr>
+            <w:r>
+              <w:lastRenderedPageBreak/>
+              <w:t xml:space="preserve">  Description Détaillée des Vulnérabilités les plus critiques</w:t>
+            </w:r>
+          </w:p>
+        </w:tc>
+      </w:tr>
+    </w:tbl>
     <w:p>
       <w:pPr>
         <w:rPr>
@@ -785,22 +898,35 @@
           <w:bCs/>
           <w:sz w:val="20"/>
           <w:szCs w:val="20"/>
+          <w:lang w:val="fr-FR"/>
+        </w:rPr>
+      </w:pPr>
+    </w:p>
+    <w:p>
+      <w:pPr>
+        <w:rPr>
+          <w:rFonts w:eastAsia="Times New Roman"/>
+          <w:b/>
+          <w:bCs/>
+          <w:sz w:val="20"/>
+          <w:szCs w:val="20"/>
+          <w:lang w:val="fr-FR"/>
         </w:rPr>
       </w:pPr>
     </w:p>
     <w:tbl>
       <w:tblPr>
         <w:tblStyle w:val="Grilledutableau"/>
-        <w:tblW w:w="9060" w:type="dxa"/>
+        <w:tblW w:w="9495" w:type="dxa"/>
         <w:tblInd w:w="-3" w:type="dxa"/>
         <w:tblLayout w:type="fixed"/>
         <w:tblLook w:val="04A0" w:firstRow="1" w:lastRow="0" w:firstColumn="1" w:lastColumn="0" w:noHBand="0" w:noVBand="1"/>
       </w:tblPr>
       <w:tblGrid>
-        <w:gridCol w:w="2164"/>
+        <w:gridCol w:w="2165"/>
         <w:gridCol w:w="2103"/>
-        <w:gridCol w:w="2596"/>
-        <w:gridCol w:w="2197"/>
+        <w:gridCol w:w="3242"/>
+        <w:gridCol w:w="1985"/>
       </w:tblGrid>
       <w:tr>
         <w:trPr>
@@ -808,7 +934,7 @@
         </w:trPr>
         <w:tc>
           <w:tcPr>
-            <w:tcW w:w="9063" w:type="dxa"/>
+            <w:tcW w:w="9495" w:type="dxa"/>
             <w:gridSpan w:val="4"/>
             <w:tcBorders>
               <w:top w:val="single" w:sz="6" w:space="0" w:color="95B3D7"/>
@@ -853,7 +979,7 @@
         </w:trPr>
         <w:tc>
           <w:tcPr>
-            <w:tcW w:w="9063" w:type="dxa"/>
+            <w:tcW w:w="9495" w:type="dxa"/>
             <w:gridSpan w:val="4"/>
             <w:tcBorders>
               <w:top w:val="single" w:sz="6" w:space="0" w:color="95B3D7"/>
@@ -889,7 +1015,6 @@
                 <w:ilvl w:val="0"/>
                 <w:numId w:val="11"/>
               </w:numPr>
-              <w:jc w:val="center"/>
               <w:rPr>
                 <w:b/>
                 <w:bCs/>
@@ -949,7 +1074,7 @@
         </w:trPr>
         <w:tc>
           <w:tcPr>
-            <w:tcW w:w="2164" w:type="dxa"/>
+            <w:tcW w:w="2165" w:type="dxa"/>
             <w:tcBorders>
               <w:top w:val="single" w:sz="6" w:space="0" w:color="000000" w:themeColor="text1"/>
               <w:left w:val="single" w:sz="6" w:space="0" w:color="95B3D7"/>
@@ -987,14 +1112,13 @@
                 <w:sz w:val="18"/>
                 <w:szCs w:val="18"/>
               </w:rPr>
-              <w:lastRenderedPageBreak/>
               <w:t>ID DE LA VULNÉRABILITÉ</w:t>
             </w:r>
           </w:p>
         </w:tc>
         <w:tc>
           <w:tcPr>
-            <w:tcW w:w="2104" w:type="dxa"/>
+            <w:tcW w:w="2103" w:type="dxa"/>
             <w:tcBorders>
               <w:top w:val="single" w:sz="6" w:space="0" w:color="000000" w:themeColor="text1"/>
               <w:left w:val="nil"/>
@@ -1064,7 +1188,7 @@
         </w:tc>
         <w:tc>
           <w:tcPr>
-            <w:tcW w:w="2597" w:type="dxa"/>
+            <w:tcW w:w="3242" w:type="dxa"/>
             <w:tcBorders>
               <w:top w:val="single" w:sz="6" w:space="0" w:color="000000" w:themeColor="text1"/>
               <w:left w:val="single" w:sz="6" w:space="0" w:color="95B3D7"/>
@@ -1090,6 +1214,7 @@
                 <w:color w:val="FFFFFF" w:themeColor="background1"/>
                 <w:sz w:val="18"/>
                 <w:szCs w:val="18"/>
+                <w:lang w:val="fr-FR"/>
               </w:rPr>
             </w:pPr>
             <w:r>
@@ -1107,7 +1232,7 @@
         </w:tc>
         <w:tc>
           <w:tcPr>
-            <w:tcW w:w="2198" w:type="dxa"/>
+            <w:tcW w:w="1985" w:type="dxa"/>
             <w:tcBorders>
               <w:top w:val="single" w:sz="6" w:space="0" w:color="000000" w:themeColor="text1"/>
               <w:left w:val="single" w:sz="6" w:space="0" w:color="95B3D7"/>
@@ -1235,7 +1360,7 @@
         </w:trPr>
         <w:tc>
           <w:tcPr>
-            <w:tcW w:w="2164" w:type="dxa"/>
+            <w:tcW w:w="2165" w:type="dxa"/>
             <w:tcBorders>
               <w:top w:val="single" w:sz="6" w:space="0" w:color="95B3D7"/>
               <w:left w:val="single" w:sz="6" w:space="0" w:color="95B3D7"/>
@@ -1254,7 +1379,7 @@
           </w:tcPr>
           <w:p>
             <w:pPr>
-              <w:spacing w:line="256" w:lineRule="auto"/>
+              <w:spacing w:line="252" w:lineRule="auto"/>
               <w:rPr>
                 <w:rFonts w:ascii="Times New Roman" w:eastAsia="Times New Roman" w:hAnsi="Times New Roman" w:cs="Times New Roman"/>
                 <w:sz w:val="20"/>
@@ -1276,7 +1401,7 @@
         </w:tc>
         <w:tc>
           <w:tcPr>
-            <w:tcW w:w="6899" w:type="dxa"/>
+            <w:tcW w:w="7330" w:type="dxa"/>
             <w:gridSpan w:val="3"/>
             <w:tcBorders>
               <w:top w:val="single" w:sz="6" w:space="0" w:color="95B3D7"/>
@@ -1343,7 +1468,7 @@
         </w:trPr>
         <w:tc>
           <w:tcPr>
-            <w:tcW w:w="2164" w:type="dxa"/>
+            <w:tcW w:w="2165" w:type="dxa"/>
             <w:tcBorders>
               <w:top w:val="single" w:sz="6" w:space="0" w:color="95B3D7"/>
               <w:left w:val="single" w:sz="6" w:space="0" w:color="95B3D7"/>
@@ -1386,7 +1511,7 @@
         </w:tc>
         <w:tc>
           <w:tcPr>
-            <w:tcW w:w="6899" w:type="dxa"/>
+            <w:tcW w:w="7330" w:type="dxa"/>
             <w:gridSpan w:val="3"/>
             <w:tcBorders>
               <w:top w:val="single" w:sz="6" w:space="0" w:color="95B3D7"/>
@@ -1449,7 +1574,7 @@
         </w:trPr>
         <w:tc>
           <w:tcPr>
-            <w:tcW w:w="9063" w:type="dxa"/>
+            <w:tcW w:w="9495" w:type="dxa"/>
             <w:gridSpan w:val="4"/>
             <w:tcBorders>
               <w:top w:val="single" w:sz="6" w:space="0" w:color="95B3D7"/>
@@ -1498,7 +1623,7 @@
         </w:trPr>
         <w:tc>
           <w:tcPr>
-            <w:tcW w:w="9063" w:type="dxa"/>
+            <w:tcW w:w="9495" w:type="dxa"/>
             <w:gridSpan w:val="4"/>
             <w:tcBorders>
               <w:top w:val="single" w:sz="6" w:space="0" w:color="95B3D7"/>
@@ -1569,7 +1694,7 @@
         </w:trPr>
         <w:tc>
           <w:tcPr>
-            <w:tcW w:w="2164" w:type="dxa"/>
+            <w:tcW w:w="2165" w:type="dxa"/>
             <w:tcBorders>
               <w:top w:val="single" w:sz="6" w:space="0" w:color="95B3D7"/>
               <w:left w:val="single" w:sz="6" w:space="0" w:color="95B3D7"/>
@@ -1588,7 +1713,7 @@
           </w:tcPr>
           <w:p>
             <w:pPr>
-              <w:spacing w:line="256" w:lineRule="auto"/>
+              <w:spacing w:line="252" w:lineRule="auto"/>
               <w:jc w:val="center"/>
               <w:rPr>
                 <w:rFonts w:ascii="Calibri" w:eastAsia="Calibri" w:hAnsi="Calibri" w:cs="Calibri"/>
@@ -1616,7 +1741,7 @@
         </w:tc>
         <w:tc>
           <w:tcPr>
-            <w:tcW w:w="2104" w:type="dxa"/>
+            <w:tcW w:w="2103" w:type="dxa"/>
             <w:tcBorders>
               <w:top w:val="single" w:sz="6" w:space="0" w:color="95B3D7"/>
               <w:left w:val="single" w:sz="6" w:space="0" w:color="95B3D7"/>
@@ -1677,7 +1802,7 @@
         </w:tc>
         <w:tc>
           <w:tcPr>
-            <w:tcW w:w="2597" w:type="dxa"/>
+            <w:tcW w:w="3242" w:type="dxa"/>
             <w:tcBorders>
               <w:top w:val="single" w:sz="6" w:space="0" w:color="95B3D7"/>
               <w:left w:val="single" w:sz="6" w:space="0" w:color="95B3D7"/>
@@ -1696,7 +1821,7 @@
           </w:tcPr>
           <w:p>
             <w:pPr>
-              <w:spacing w:line="256" w:lineRule="auto"/>
+              <w:spacing w:line="252" w:lineRule="auto"/>
               <w:jc w:val="center"/>
               <w:rPr>
                 <w:rFonts w:ascii="Calibri" w:eastAsia="Calibri" w:hAnsi="Calibri" w:cs="Calibri"/>
@@ -1705,6 +1830,7 @@
                 <w:color w:val="FFFFFF" w:themeColor="background1"/>
                 <w:sz w:val="18"/>
                 <w:szCs w:val="18"/>
+                <w:lang w:val="fr-FR"/>
               </w:rPr>
             </w:pPr>
             <w:r>
@@ -1722,7 +1848,7 @@
         </w:tc>
         <w:tc>
           <w:tcPr>
-            <w:tcW w:w="2198" w:type="dxa"/>
+            <w:tcW w:w="1985" w:type="dxa"/>
             <w:tcBorders>
               <w:top w:val="single" w:sz="6" w:space="0" w:color="95B3D7"/>
               <w:left w:val="single" w:sz="6" w:space="0" w:color="95B3D7"/>
@@ -1784,11 +1910,11 @@
       </w:tr>
       <w:tr>
         <w:trPr>
-          <w:trHeight w:val="315"/>
+          <w:trHeight w:val="501"/>
         </w:trPr>
         <w:tc>
           <w:tcPr>
-            <w:tcW w:w="2164" w:type="dxa"/>
+            <w:tcW w:w="2165" w:type="dxa"/>
             <w:tcBorders>
               <w:top w:val="single" w:sz="6" w:space="0" w:color="95B3D7"/>
               <w:left w:val="single" w:sz="6" w:space="0" w:color="95B3D7"/>
@@ -1807,7 +1933,7 @@
           </w:tcPr>
           <w:p>
             <w:pPr>
-              <w:spacing w:line="256" w:lineRule="auto"/>
+              <w:spacing w:line="252" w:lineRule="auto"/>
               <w:jc w:val="center"/>
               <w:rPr>
                 <w:rFonts w:ascii="Calibri" w:eastAsia="Calibri" w:hAnsi="Calibri" w:cs="Calibri"/>
@@ -1833,7 +1959,7 @@
         </w:tc>
         <w:tc>
           <w:tcPr>
-            <w:tcW w:w="2104" w:type="dxa"/>
+            <w:tcW w:w="2103" w:type="dxa"/>
             <w:tcBorders>
               <w:top w:val="single" w:sz="6" w:space="0" w:color="95B3D7"/>
               <w:left w:val="single" w:sz="6" w:space="0" w:color="95B3D7"/>
@@ -1852,6 +1978,7 @@
           </w:tcPr>
           <w:p>
             <w:pPr>
+              <w:jc w:val="center"/>
               <w:rPr>
                 <w:rFonts w:ascii="Calibri" w:eastAsia="Calibri" w:hAnsi="Calibri" w:cs="Calibri"/>
                 <w:color w:val="FFFFFF" w:themeColor="background1"/>
@@ -1891,7 +2018,7 @@
         </w:tc>
         <w:tc>
           <w:tcPr>
-            <w:tcW w:w="2597" w:type="dxa"/>
+            <w:tcW w:w="3242" w:type="dxa"/>
             <w:tcBorders>
               <w:top w:val="single" w:sz="6" w:space="0" w:color="95B3D7"/>
               <w:left w:val="single" w:sz="6" w:space="0" w:color="95B3D7"/>
@@ -1910,7 +2037,7 @@
           </w:tcPr>
           <w:p>
             <w:pPr>
-              <w:spacing w:line="256" w:lineRule="auto"/>
+              <w:spacing w:line="252" w:lineRule="auto"/>
               <w:jc w:val="center"/>
               <w:rPr>
                 <w:rFonts w:ascii="Calibri" w:eastAsia="Calibri" w:hAnsi="Calibri" w:cs="Calibri"/>
@@ -1949,7 +2076,7 @@
         </w:tc>
         <w:tc>
           <w:tcPr>
-            <w:tcW w:w="2198" w:type="dxa"/>
+            <w:tcW w:w="1985" w:type="dxa"/>
             <w:tcBorders>
               <w:top w:val="single" w:sz="6" w:space="0" w:color="95B3D7"/>
               <w:left w:val="single" w:sz="6" w:space="0" w:color="95B3D7"/>
@@ -2008,11 +2135,1526 @@
       </w:tr>
       <w:tr>
         <w:trPr>
+          <w:trHeight w:val="410"/>
+        </w:trPr>
+        <w:tc>
+          <w:tcPr>
+            <w:tcW w:w="2165" w:type="dxa"/>
+            <w:vMerge w:val="restart"/>
+            <w:tcBorders>
+              <w:top w:val="single" w:sz="6" w:space="0" w:color="95B3D7"/>
+              <w:left w:val="single" w:sz="6" w:space="0" w:color="95B3D7"/>
+              <w:bottom w:val="single" w:sz="4" w:space="0" w:color="auto"/>
+              <w:right w:val="single" w:sz="6" w:space="0" w:color="95B3D7"/>
+            </w:tcBorders>
+            <w:shd w:val="clear" w:color="auto" w:fill="366091"/>
+            <w:tcMar>
+              <w:top w:w="0" w:type="dxa"/>
+              <w:left w:w="105" w:type="dxa"/>
+              <w:bottom w:w="0" w:type="dxa"/>
+              <w:right w:w="105" w:type="dxa"/>
+            </w:tcMar>
+            <w:vAlign w:val="center"/>
+            <w:hideMark/>
+          </w:tcPr>
+          <w:p>
+            <w:pPr>
+              <w:jc w:val="center"/>
+              <w:rPr>
+                <w:rFonts w:ascii="Calibri" w:eastAsia="Calibri" w:hAnsi="Calibri" w:cs="Calibri"/>
+                <w:b/>
+                <w:bCs/>
+                <w:color w:val="FFFFFF" w:themeColor="background1"/>
+                <w:sz w:val="96"/>
+                <w:szCs w:val="96"/>
+              </w:rPr>
+            </w:pPr>
+            <w:r>
+              <w:rPr>
+                <w:rFonts w:ascii="Calibri" w:eastAsia="Calibri" w:hAnsi="Calibri" w:cs="Calibri"/>
+                <w:color w:val="FFFFFF" w:themeColor="background1"/>
+                <w:sz w:val="96"/>
+                <w:szCs w:val="96"/>
+              </w:rPr>
+              <w:t>{{</w:t>
+            </w:r>
+            <w:proofErr w:type="gramStart"/>
+            <w:r>
+              <w:rPr>
+                <w:rFonts w:ascii="Calibri" w:eastAsia="Calibri" w:hAnsi="Calibri" w:cs="Calibri"/>
+                <w:color w:val="FFFFFF" w:themeColor="background1"/>
+                <w:sz w:val="96"/>
+                <w:szCs w:val="96"/>
+              </w:rPr>
+              <w:t>item.Cvss</w:t>
+            </w:r>
+            <w:proofErr w:type="gramEnd"/>
+            <w:r>
+              <w:rPr>
+                <w:rFonts w:ascii="Calibri" w:eastAsia="Calibri" w:hAnsi="Calibri" w:cs="Calibri"/>
+                <w:color w:val="FFFFFF" w:themeColor="background1"/>
+                <w:sz w:val="96"/>
+                <w:szCs w:val="96"/>
+              </w:rPr>
+              <w:t>3}}</w:t>
+            </w:r>
+          </w:p>
+        </w:tc>
+        <w:tc>
+          <w:tcPr>
+            <w:tcW w:w="2103" w:type="dxa"/>
+            <w:vMerge w:val="restart"/>
+            <w:tcBorders>
+              <w:top w:val="single" w:sz="6" w:space="0" w:color="95B3D7"/>
+              <w:left w:val="single" w:sz="6" w:space="0" w:color="95B3D7"/>
+              <w:bottom w:val="single" w:sz="4" w:space="0" w:color="auto"/>
+              <w:right w:val="single" w:sz="6" w:space="0" w:color="95B3D7"/>
+            </w:tcBorders>
+            <w:shd w:val="clear" w:color="auto" w:fill="FFFFFF" w:themeFill="background1"/>
+            <w:tcMar>
+              <w:top w:w="0" w:type="dxa"/>
+              <w:left w:w="105" w:type="dxa"/>
+              <w:bottom w:w="0" w:type="dxa"/>
+              <w:right w:w="105" w:type="dxa"/>
+            </w:tcMar>
+            <w:vAlign w:val="center"/>
+            <w:hideMark/>
+          </w:tcPr>
+          <w:p>
+            <w:pPr>
+              <w:jc w:val="center"/>
+              <w:rPr>
+                <w:rFonts w:ascii="Calibri" w:eastAsia="Calibri" w:hAnsi="Calibri" w:cs="Calibri"/>
+                <w:color w:val="7030A0"/>
+                <w:sz w:val="24"/>
+                <w:szCs w:val="24"/>
+              </w:rPr>
+            </w:pPr>
+            <w:proofErr w:type="spellStart"/>
+            <w:r>
+              <w:rPr>
+                <w:rFonts w:ascii="Calibri" w:eastAsia="Calibri" w:hAnsi="Calibri" w:cs="Calibri"/>
+                <w:color w:val="7030A0"/>
+                <w:sz w:val="24"/>
+                <w:szCs w:val="24"/>
+              </w:rPr>
+              <w:t>Métriques</w:t>
+            </w:r>
+            <w:proofErr w:type="spellEnd"/>
+            <w:r>
+              <w:rPr>
+                <w:rFonts w:ascii="Calibri" w:eastAsia="Calibri" w:hAnsi="Calibri" w:cs="Calibri"/>
+                <w:color w:val="7030A0"/>
+                <w:sz w:val="24"/>
+                <w:szCs w:val="24"/>
+              </w:rPr>
+              <w:t xml:space="preserve"> </w:t>
+            </w:r>
+            <w:proofErr w:type="spellStart"/>
+            <w:r>
+              <w:rPr>
+                <w:rFonts w:ascii="Calibri" w:eastAsia="Calibri" w:hAnsi="Calibri" w:cs="Calibri"/>
+                <w:color w:val="7030A0"/>
+                <w:sz w:val="24"/>
+                <w:szCs w:val="24"/>
+              </w:rPr>
+              <w:t>d’exploitabilité</w:t>
+            </w:r>
+            <w:proofErr w:type="spellEnd"/>
+          </w:p>
+        </w:tc>
+        <w:tc>
+          <w:tcPr>
+            <w:tcW w:w="3242" w:type="dxa"/>
+            <w:tcBorders>
+              <w:top w:val="single" w:sz="6" w:space="0" w:color="95B3D7"/>
+              <w:left w:val="single" w:sz="6" w:space="0" w:color="95B3D7"/>
+              <w:bottom w:val="single" w:sz="6" w:space="0" w:color="95B3D7"/>
+              <w:right w:val="single" w:sz="6" w:space="0" w:color="95B3D7"/>
+            </w:tcBorders>
+            <w:shd w:val="clear" w:color="auto" w:fill="FFFFFF" w:themeFill="background1"/>
+            <w:tcMar>
+              <w:top w:w="0" w:type="dxa"/>
+              <w:left w:w="105" w:type="dxa"/>
+              <w:bottom w:w="0" w:type="dxa"/>
+              <w:right w:w="105" w:type="dxa"/>
+            </w:tcMar>
+            <w:vAlign w:val="center"/>
+            <w:hideMark/>
+          </w:tcPr>
+          <w:p>
+            <w:pPr>
+              <w:jc w:val="center"/>
+              <w:rPr>
+                <w:rFonts w:ascii="Calibri" w:eastAsia="Calibri" w:hAnsi="Calibri" w:cs="Calibri"/>
+                <w:color w:val="000000" w:themeColor="text1"/>
+                <w:sz w:val="20"/>
+                <w:szCs w:val="20"/>
+              </w:rPr>
+            </w:pPr>
+            <w:proofErr w:type="spellStart"/>
+            <w:r>
+              <w:rPr>
+                <w:rFonts w:ascii="Calibri" w:eastAsia="Calibri" w:hAnsi="Calibri" w:cs="Calibri"/>
+                <w:color w:val="000000" w:themeColor="text1"/>
+                <w:sz w:val="20"/>
+                <w:szCs w:val="20"/>
+              </w:rPr>
+              <w:t>Vecteur</w:t>
+            </w:r>
+            <w:proofErr w:type="spellEnd"/>
+            <w:r>
+              <w:rPr>
+                <w:rFonts w:ascii="Calibri" w:eastAsia="Calibri" w:hAnsi="Calibri" w:cs="Calibri"/>
+                <w:color w:val="000000" w:themeColor="text1"/>
+                <w:sz w:val="20"/>
+                <w:szCs w:val="20"/>
+              </w:rPr>
+              <w:t xml:space="preserve"> </w:t>
+            </w:r>
+            <w:proofErr w:type="spellStart"/>
+            <w:r>
+              <w:rPr>
+                <w:rFonts w:ascii="Calibri" w:eastAsia="Calibri" w:hAnsi="Calibri" w:cs="Calibri"/>
+                <w:color w:val="000000" w:themeColor="text1"/>
+                <w:sz w:val="20"/>
+                <w:szCs w:val="20"/>
+              </w:rPr>
+              <w:t>d'attaque</w:t>
+            </w:r>
+            <w:proofErr w:type="spellEnd"/>
+          </w:p>
+        </w:tc>
+        <w:tc>
+          <w:tcPr>
+            <w:tcW w:w="1985" w:type="dxa"/>
+            <w:tcBorders>
+              <w:top w:val="single" w:sz="6" w:space="0" w:color="95B3D7"/>
+              <w:left w:val="single" w:sz="6" w:space="0" w:color="95B3D7"/>
+              <w:bottom w:val="single" w:sz="6" w:space="0" w:color="95B3D7"/>
+              <w:right w:val="single" w:sz="6" w:space="0" w:color="95B3D7"/>
+            </w:tcBorders>
+            <w:shd w:val="clear" w:color="auto" w:fill="FFFFFF" w:themeFill="background1"/>
+            <w:tcMar>
+              <w:top w:w="0" w:type="dxa"/>
+              <w:left w:w="105" w:type="dxa"/>
+              <w:bottom w:w="0" w:type="dxa"/>
+              <w:right w:w="105" w:type="dxa"/>
+            </w:tcMar>
+            <w:vAlign w:val="center"/>
+            <w:hideMark/>
+          </w:tcPr>
+          <w:p>
+            <w:pPr>
+              <w:jc w:val="center"/>
+              <w:rPr>
+                <w:rFonts w:ascii="Quattrocento Sans" w:eastAsia="Quattrocento Sans" w:hAnsi="Quattrocento Sans" w:cs="Quattrocento Sans"/>
+                <w:b/>
+                <w:bCs/>
+                <w:color w:val="C00000"/>
+                <w:sz w:val="16"/>
+                <w:szCs w:val="16"/>
+              </w:rPr>
+            </w:pPr>
+            <w:r>
+              <w:rPr>
+                <w:rFonts w:ascii="Quattrocento Sans" w:eastAsia="Quattrocento Sans" w:hAnsi="Quattrocento Sans" w:cs="Quattrocento Sans"/>
+                <w:b/>
+                <w:bCs/>
+                <w:color w:val="C00000"/>
+                <w:sz w:val="16"/>
+                <w:szCs w:val="16"/>
+              </w:rPr>
+              <w:t>{{</w:t>
+            </w:r>
+            <w:proofErr w:type="spellStart"/>
+            <w:proofErr w:type="gramStart"/>
+            <w:r>
+              <w:rPr>
+                <w:rFonts w:ascii="Quattrocento Sans" w:eastAsia="Quattrocento Sans" w:hAnsi="Quattrocento Sans" w:cs="Quattrocento Sans"/>
+                <w:b/>
+                <w:bCs/>
+                <w:color w:val="C00000"/>
+                <w:sz w:val="16"/>
+                <w:szCs w:val="16"/>
+              </w:rPr>
+              <w:t>item.AV</w:t>
+            </w:r>
+            <w:proofErr w:type="spellEnd"/>
+            <w:proofErr w:type="gramEnd"/>
+            <w:r>
+              <w:rPr>
+                <w:rFonts w:ascii="Quattrocento Sans" w:eastAsia="Quattrocento Sans" w:hAnsi="Quattrocento Sans" w:cs="Quattrocento Sans"/>
+                <w:b/>
+                <w:bCs/>
+                <w:color w:val="C00000"/>
+                <w:sz w:val="16"/>
+                <w:szCs w:val="16"/>
+              </w:rPr>
+              <w:t>}}</w:t>
+            </w:r>
+          </w:p>
+        </w:tc>
+      </w:tr>
+      <w:tr>
+        <w:trPr>
+          <w:trHeight w:val="416"/>
+        </w:trPr>
+        <w:tc>
+          <w:tcPr>
+            <w:tcW w:w="2165" w:type="dxa"/>
+            <w:vMerge/>
+            <w:tcBorders>
+              <w:top w:val="single" w:sz="6" w:space="0" w:color="95B3D7"/>
+              <w:left w:val="single" w:sz="6" w:space="0" w:color="95B3D7"/>
+              <w:bottom w:val="single" w:sz="4" w:space="0" w:color="auto"/>
+              <w:right w:val="single" w:sz="6" w:space="0" w:color="95B3D7"/>
+            </w:tcBorders>
+            <w:vAlign w:val="center"/>
+            <w:hideMark/>
+          </w:tcPr>
+          <w:p>
+            <w:pPr>
+              <w:rPr>
+                <w:rFonts w:ascii="Calibri" w:eastAsia="Calibri" w:hAnsi="Calibri" w:cs="Calibri"/>
+                <w:b/>
+                <w:bCs/>
+                <w:color w:val="FFFFFF" w:themeColor="background1"/>
+                <w:sz w:val="96"/>
+                <w:szCs w:val="96"/>
+              </w:rPr>
+            </w:pPr>
+          </w:p>
+        </w:tc>
+        <w:tc>
+          <w:tcPr>
+            <w:tcW w:w="2103" w:type="dxa"/>
+            <w:vMerge/>
+            <w:tcBorders>
+              <w:top w:val="single" w:sz="6" w:space="0" w:color="95B3D7"/>
+              <w:left w:val="single" w:sz="6" w:space="0" w:color="95B3D7"/>
+              <w:bottom w:val="single" w:sz="4" w:space="0" w:color="auto"/>
+              <w:right w:val="single" w:sz="6" w:space="0" w:color="95B3D7"/>
+            </w:tcBorders>
+            <w:vAlign w:val="center"/>
+            <w:hideMark/>
+          </w:tcPr>
+          <w:p>
+            <w:pPr>
+              <w:rPr>
+                <w:rFonts w:ascii="Calibri" w:eastAsia="Calibri" w:hAnsi="Calibri" w:cs="Calibri"/>
+                <w:color w:val="7030A0"/>
+                <w:sz w:val="24"/>
+                <w:szCs w:val="24"/>
+              </w:rPr>
+            </w:pPr>
+          </w:p>
+        </w:tc>
+        <w:tc>
+          <w:tcPr>
+            <w:tcW w:w="3242" w:type="dxa"/>
+            <w:tcBorders>
+              <w:top w:val="single" w:sz="6" w:space="0" w:color="95B3D7"/>
+              <w:left w:val="single" w:sz="6" w:space="0" w:color="95B3D7"/>
+              <w:bottom w:val="single" w:sz="6" w:space="0" w:color="95B3D7"/>
+              <w:right w:val="single" w:sz="6" w:space="0" w:color="95B3D7"/>
+            </w:tcBorders>
+            <w:shd w:val="clear" w:color="auto" w:fill="FFFFFF" w:themeFill="background1"/>
+            <w:tcMar>
+              <w:top w:w="0" w:type="dxa"/>
+              <w:left w:w="105" w:type="dxa"/>
+              <w:bottom w:w="0" w:type="dxa"/>
+              <w:right w:w="105" w:type="dxa"/>
+            </w:tcMar>
+            <w:vAlign w:val="center"/>
+            <w:hideMark/>
+          </w:tcPr>
+          <w:p>
+            <w:pPr>
+              <w:jc w:val="center"/>
+              <w:rPr>
+                <w:rFonts w:ascii="Calibri" w:eastAsia="Calibri" w:hAnsi="Calibri" w:cs="Calibri"/>
+                <w:color w:val="000000" w:themeColor="text1"/>
+                <w:sz w:val="20"/>
+                <w:szCs w:val="20"/>
+              </w:rPr>
+            </w:pPr>
+            <w:proofErr w:type="spellStart"/>
+            <w:r>
+              <w:rPr>
+                <w:rFonts w:ascii="Calibri" w:eastAsia="Calibri" w:hAnsi="Calibri" w:cs="Calibri"/>
+                <w:color w:val="000000" w:themeColor="text1"/>
+                <w:sz w:val="20"/>
+                <w:szCs w:val="20"/>
+              </w:rPr>
+              <w:t>Complexité</w:t>
+            </w:r>
+            <w:proofErr w:type="spellEnd"/>
+            <w:r>
+              <w:rPr>
+                <w:rFonts w:ascii="Calibri" w:eastAsia="Calibri" w:hAnsi="Calibri" w:cs="Calibri"/>
+                <w:color w:val="000000" w:themeColor="text1"/>
+                <w:sz w:val="20"/>
+                <w:szCs w:val="20"/>
+              </w:rPr>
+              <w:t xml:space="preserve"> de </w:t>
+            </w:r>
+            <w:proofErr w:type="spellStart"/>
+            <w:r>
+              <w:rPr>
+                <w:rFonts w:ascii="Calibri" w:eastAsia="Calibri" w:hAnsi="Calibri" w:cs="Calibri"/>
+                <w:color w:val="000000" w:themeColor="text1"/>
+                <w:sz w:val="20"/>
+                <w:szCs w:val="20"/>
+              </w:rPr>
+              <w:t>l'attaque</w:t>
+            </w:r>
+            <w:proofErr w:type="spellEnd"/>
+          </w:p>
+        </w:tc>
+        <w:tc>
+          <w:tcPr>
+            <w:tcW w:w="1985" w:type="dxa"/>
+            <w:tcBorders>
+              <w:top w:val="single" w:sz="6" w:space="0" w:color="95B3D7"/>
+              <w:left w:val="single" w:sz="6" w:space="0" w:color="95B3D7"/>
+              <w:bottom w:val="single" w:sz="6" w:space="0" w:color="95B3D7"/>
+              <w:right w:val="single" w:sz="6" w:space="0" w:color="95B3D7"/>
+            </w:tcBorders>
+            <w:shd w:val="clear" w:color="auto" w:fill="FFFFFF" w:themeFill="background1"/>
+            <w:tcMar>
+              <w:top w:w="0" w:type="dxa"/>
+              <w:left w:w="105" w:type="dxa"/>
+              <w:bottom w:w="0" w:type="dxa"/>
+              <w:right w:w="105" w:type="dxa"/>
+            </w:tcMar>
+            <w:vAlign w:val="center"/>
+            <w:hideMark/>
+          </w:tcPr>
+          <w:p>
+            <w:pPr>
+              <w:jc w:val="center"/>
+              <w:rPr>
+                <w:rFonts w:ascii="Quattrocento Sans" w:eastAsia="Quattrocento Sans" w:hAnsi="Quattrocento Sans" w:cs="Quattrocento Sans"/>
+                <w:b/>
+                <w:bCs/>
+                <w:color w:val="C00000"/>
+                <w:sz w:val="16"/>
+                <w:szCs w:val="16"/>
+              </w:rPr>
+            </w:pPr>
+            <w:r>
+              <w:rPr>
+                <w:rFonts w:ascii="Quattrocento Sans" w:eastAsia="Quattrocento Sans" w:hAnsi="Quattrocento Sans" w:cs="Quattrocento Sans"/>
+                <w:b/>
+                <w:bCs/>
+                <w:color w:val="C00000"/>
+                <w:sz w:val="16"/>
+                <w:szCs w:val="16"/>
+              </w:rPr>
+              <w:t>{{item.AC }}</w:t>
+            </w:r>
+          </w:p>
+        </w:tc>
+      </w:tr>
+      <w:tr>
+        <w:trPr>
+          <w:trHeight w:val="408"/>
+        </w:trPr>
+        <w:tc>
+          <w:tcPr>
+            <w:tcW w:w="2165" w:type="dxa"/>
+            <w:vMerge/>
+            <w:tcBorders>
+              <w:top w:val="single" w:sz="6" w:space="0" w:color="95B3D7"/>
+              <w:left w:val="single" w:sz="6" w:space="0" w:color="95B3D7"/>
+              <w:bottom w:val="single" w:sz="4" w:space="0" w:color="auto"/>
+              <w:right w:val="single" w:sz="6" w:space="0" w:color="95B3D7"/>
+            </w:tcBorders>
+            <w:vAlign w:val="center"/>
+            <w:hideMark/>
+          </w:tcPr>
+          <w:p>
+            <w:pPr>
+              <w:rPr>
+                <w:rFonts w:ascii="Calibri" w:eastAsia="Calibri" w:hAnsi="Calibri" w:cs="Calibri"/>
+                <w:b/>
+                <w:bCs/>
+                <w:color w:val="FFFFFF" w:themeColor="background1"/>
+                <w:sz w:val="96"/>
+                <w:szCs w:val="96"/>
+              </w:rPr>
+            </w:pPr>
+          </w:p>
+        </w:tc>
+        <w:tc>
+          <w:tcPr>
+            <w:tcW w:w="2103" w:type="dxa"/>
+            <w:vMerge/>
+            <w:tcBorders>
+              <w:top w:val="single" w:sz="6" w:space="0" w:color="95B3D7"/>
+              <w:left w:val="single" w:sz="6" w:space="0" w:color="95B3D7"/>
+              <w:bottom w:val="single" w:sz="4" w:space="0" w:color="auto"/>
+              <w:right w:val="single" w:sz="6" w:space="0" w:color="95B3D7"/>
+            </w:tcBorders>
+            <w:vAlign w:val="center"/>
+            <w:hideMark/>
+          </w:tcPr>
+          <w:p>
+            <w:pPr>
+              <w:rPr>
+                <w:rFonts w:ascii="Calibri" w:eastAsia="Calibri" w:hAnsi="Calibri" w:cs="Calibri"/>
+                <w:color w:val="7030A0"/>
+                <w:sz w:val="24"/>
+                <w:szCs w:val="24"/>
+              </w:rPr>
+            </w:pPr>
+          </w:p>
+        </w:tc>
+        <w:tc>
+          <w:tcPr>
+            <w:tcW w:w="3242" w:type="dxa"/>
+            <w:tcBorders>
+              <w:top w:val="single" w:sz="6" w:space="0" w:color="95B3D7"/>
+              <w:left w:val="single" w:sz="6" w:space="0" w:color="95B3D7"/>
+              <w:bottom w:val="single" w:sz="6" w:space="0" w:color="95B3D7"/>
+              <w:right w:val="single" w:sz="6" w:space="0" w:color="95B3D7"/>
+            </w:tcBorders>
+            <w:shd w:val="clear" w:color="auto" w:fill="FFFFFF" w:themeFill="background1"/>
+            <w:tcMar>
+              <w:top w:w="0" w:type="dxa"/>
+              <w:left w:w="105" w:type="dxa"/>
+              <w:bottom w:w="0" w:type="dxa"/>
+              <w:right w:w="105" w:type="dxa"/>
+            </w:tcMar>
+            <w:vAlign w:val="center"/>
+            <w:hideMark/>
+          </w:tcPr>
+          <w:p>
+            <w:pPr>
+              <w:jc w:val="center"/>
+              <w:rPr>
+                <w:rFonts w:ascii="Calibri" w:eastAsia="Calibri" w:hAnsi="Calibri" w:cs="Calibri"/>
+                <w:color w:val="000000" w:themeColor="text1"/>
+                <w:sz w:val="20"/>
+                <w:szCs w:val="20"/>
+              </w:rPr>
+            </w:pPr>
+            <w:proofErr w:type="spellStart"/>
+            <w:r>
+              <w:rPr>
+                <w:rFonts w:ascii="Calibri" w:eastAsia="Calibri" w:hAnsi="Calibri" w:cs="Calibri"/>
+                <w:color w:val="000000" w:themeColor="text1"/>
+                <w:sz w:val="20"/>
+                <w:szCs w:val="20"/>
+              </w:rPr>
+              <w:t>Privilèges</w:t>
+            </w:r>
+            <w:proofErr w:type="spellEnd"/>
+            <w:r>
+              <w:rPr>
+                <w:rFonts w:ascii="Calibri" w:eastAsia="Calibri" w:hAnsi="Calibri" w:cs="Calibri"/>
+                <w:color w:val="000000" w:themeColor="text1"/>
+                <w:sz w:val="20"/>
+                <w:szCs w:val="20"/>
+              </w:rPr>
+              <w:t xml:space="preserve"> </w:t>
+            </w:r>
+            <w:proofErr w:type="spellStart"/>
+            <w:r>
+              <w:rPr>
+                <w:rFonts w:ascii="Calibri" w:eastAsia="Calibri" w:hAnsi="Calibri" w:cs="Calibri"/>
+                <w:color w:val="000000" w:themeColor="text1"/>
+                <w:sz w:val="20"/>
+                <w:szCs w:val="20"/>
+              </w:rPr>
+              <w:t>requis</w:t>
+            </w:r>
+            <w:proofErr w:type="spellEnd"/>
+          </w:p>
+        </w:tc>
+        <w:tc>
+          <w:tcPr>
+            <w:tcW w:w="1985" w:type="dxa"/>
+            <w:tcBorders>
+              <w:top w:val="single" w:sz="6" w:space="0" w:color="95B3D7"/>
+              <w:left w:val="single" w:sz="6" w:space="0" w:color="95B3D7"/>
+              <w:bottom w:val="single" w:sz="6" w:space="0" w:color="95B3D7"/>
+              <w:right w:val="single" w:sz="6" w:space="0" w:color="95B3D7"/>
+            </w:tcBorders>
+            <w:shd w:val="clear" w:color="auto" w:fill="FFFFFF" w:themeFill="background1"/>
+            <w:tcMar>
+              <w:top w:w="0" w:type="dxa"/>
+              <w:left w:w="105" w:type="dxa"/>
+              <w:bottom w:w="0" w:type="dxa"/>
+              <w:right w:w="105" w:type="dxa"/>
+            </w:tcMar>
+            <w:vAlign w:val="center"/>
+            <w:hideMark/>
+          </w:tcPr>
+          <w:p>
+            <w:pPr>
+              <w:jc w:val="center"/>
+              <w:rPr>
+                <w:rFonts w:ascii="Quattrocento Sans" w:eastAsia="Quattrocento Sans" w:hAnsi="Quattrocento Sans" w:cs="Quattrocento Sans"/>
+                <w:b/>
+                <w:bCs/>
+                <w:color w:val="C00000"/>
+                <w:sz w:val="16"/>
+                <w:szCs w:val="16"/>
+              </w:rPr>
+            </w:pPr>
+            <w:r>
+              <w:rPr>
+                <w:rFonts w:ascii="Quattrocento Sans" w:eastAsia="Quattrocento Sans" w:hAnsi="Quattrocento Sans" w:cs="Quattrocento Sans"/>
+                <w:b/>
+                <w:bCs/>
+                <w:color w:val="C00000"/>
+                <w:sz w:val="16"/>
+                <w:szCs w:val="16"/>
+              </w:rPr>
+              <w:t>{{item.PR}}</w:t>
+            </w:r>
+          </w:p>
+        </w:tc>
+      </w:tr>
+      <w:tr>
+        <w:trPr>
+          <w:trHeight w:val="414"/>
+        </w:trPr>
+        <w:tc>
+          <w:tcPr>
+            <w:tcW w:w="2165" w:type="dxa"/>
+            <w:vMerge/>
+            <w:tcBorders>
+              <w:top w:val="single" w:sz="6" w:space="0" w:color="95B3D7"/>
+              <w:left w:val="single" w:sz="6" w:space="0" w:color="95B3D7"/>
+              <w:bottom w:val="single" w:sz="4" w:space="0" w:color="auto"/>
+              <w:right w:val="single" w:sz="6" w:space="0" w:color="95B3D7"/>
+            </w:tcBorders>
+            <w:vAlign w:val="center"/>
+            <w:hideMark/>
+          </w:tcPr>
+          <w:p>
+            <w:pPr>
+              <w:rPr>
+                <w:rFonts w:ascii="Calibri" w:eastAsia="Calibri" w:hAnsi="Calibri" w:cs="Calibri"/>
+                <w:b/>
+                <w:bCs/>
+                <w:color w:val="FFFFFF" w:themeColor="background1"/>
+                <w:sz w:val="96"/>
+                <w:szCs w:val="96"/>
+              </w:rPr>
+            </w:pPr>
+          </w:p>
+        </w:tc>
+        <w:tc>
+          <w:tcPr>
+            <w:tcW w:w="2103" w:type="dxa"/>
+            <w:vMerge/>
+            <w:tcBorders>
+              <w:top w:val="single" w:sz="6" w:space="0" w:color="95B3D7"/>
+              <w:left w:val="single" w:sz="6" w:space="0" w:color="95B3D7"/>
+              <w:bottom w:val="single" w:sz="4" w:space="0" w:color="auto"/>
+              <w:right w:val="single" w:sz="6" w:space="0" w:color="95B3D7"/>
+            </w:tcBorders>
+            <w:vAlign w:val="center"/>
+            <w:hideMark/>
+          </w:tcPr>
+          <w:p>
+            <w:pPr>
+              <w:rPr>
+                <w:rFonts w:ascii="Calibri" w:eastAsia="Calibri" w:hAnsi="Calibri" w:cs="Calibri"/>
+                <w:color w:val="7030A0"/>
+                <w:sz w:val="24"/>
+                <w:szCs w:val="24"/>
+              </w:rPr>
+            </w:pPr>
+          </w:p>
+        </w:tc>
+        <w:tc>
+          <w:tcPr>
+            <w:tcW w:w="3242" w:type="dxa"/>
+            <w:tcBorders>
+              <w:top w:val="single" w:sz="6" w:space="0" w:color="95B3D7"/>
+              <w:left w:val="single" w:sz="6" w:space="0" w:color="95B3D7"/>
+              <w:bottom w:val="single" w:sz="6" w:space="0" w:color="95B3D7"/>
+              <w:right w:val="single" w:sz="6" w:space="0" w:color="95B3D7"/>
+            </w:tcBorders>
+            <w:shd w:val="clear" w:color="auto" w:fill="FFFFFF" w:themeFill="background1"/>
+            <w:tcMar>
+              <w:top w:w="0" w:type="dxa"/>
+              <w:left w:w="105" w:type="dxa"/>
+              <w:bottom w:w="0" w:type="dxa"/>
+              <w:right w:w="105" w:type="dxa"/>
+            </w:tcMar>
+            <w:vAlign w:val="center"/>
+            <w:hideMark/>
+          </w:tcPr>
+          <w:p>
+            <w:pPr>
+              <w:jc w:val="center"/>
+              <w:rPr>
+                <w:rFonts w:ascii="Calibri" w:eastAsia="Calibri" w:hAnsi="Calibri" w:cs="Calibri"/>
+                <w:color w:val="000000" w:themeColor="text1"/>
+                <w:sz w:val="20"/>
+                <w:szCs w:val="20"/>
+              </w:rPr>
+            </w:pPr>
+            <w:r>
+              <w:rPr>
+                <w:rFonts w:ascii="Calibri" w:eastAsia="Calibri" w:hAnsi="Calibri" w:cs="Calibri"/>
+                <w:color w:val="000000" w:themeColor="text1"/>
+                <w:sz w:val="20"/>
+                <w:szCs w:val="20"/>
+              </w:rPr>
+              <w:t xml:space="preserve">Interaction d’un </w:t>
+            </w:r>
+            <w:proofErr w:type="spellStart"/>
+            <w:r>
+              <w:rPr>
+                <w:rFonts w:ascii="Calibri" w:eastAsia="Calibri" w:hAnsi="Calibri" w:cs="Calibri"/>
+                <w:color w:val="000000" w:themeColor="text1"/>
+                <w:sz w:val="20"/>
+                <w:szCs w:val="20"/>
+              </w:rPr>
+              <w:t>utilisateur</w:t>
+            </w:r>
+            <w:proofErr w:type="spellEnd"/>
+            <w:r>
+              <w:rPr>
+                <w:rFonts w:ascii="Calibri" w:eastAsia="Calibri" w:hAnsi="Calibri" w:cs="Calibri"/>
+                <w:color w:val="000000" w:themeColor="text1"/>
+                <w:sz w:val="20"/>
+                <w:szCs w:val="20"/>
+              </w:rPr>
+              <w:t xml:space="preserve"> </w:t>
+            </w:r>
+            <w:proofErr w:type="spellStart"/>
+            <w:r>
+              <w:rPr>
+                <w:rFonts w:ascii="Calibri" w:eastAsia="Calibri" w:hAnsi="Calibri" w:cs="Calibri"/>
+                <w:color w:val="000000" w:themeColor="text1"/>
+                <w:sz w:val="20"/>
+                <w:szCs w:val="20"/>
+              </w:rPr>
+              <w:t>légitime</w:t>
+            </w:r>
+            <w:proofErr w:type="spellEnd"/>
+          </w:p>
+        </w:tc>
+        <w:tc>
+          <w:tcPr>
+            <w:tcW w:w="1985" w:type="dxa"/>
+            <w:tcBorders>
+              <w:top w:val="single" w:sz="6" w:space="0" w:color="95B3D7"/>
+              <w:left w:val="single" w:sz="6" w:space="0" w:color="95B3D7"/>
+              <w:bottom w:val="single" w:sz="6" w:space="0" w:color="95B3D7"/>
+              <w:right w:val="single" w:sz="6" w:space="0" w:color="95B3D7"/>
+            </w:tcBorders>
+            <w:shd w:val="clear" w:color="auto" w:fill="FFFFFF" w:themeFill="background1"/>
+            <w:tcMar>
+              <w:top w:w="0" w:type="dxa"/>
+              <w:left w:w="105" w:type="dxa"/>
+              <w:bottom w:w="0" w:type="dxa"/>
+              <w:right w:w="105" w:type="dxa"/>
+            </w:tcMar>
+            <w:vAlign w:val="center"/>
+            <w:hideMark/>
+          </w:tcPr>
+          <w:p>
+            <w:pPr>
+              <w:jc w:val="center"/>
+              <w:rPr>
+                <w:rFonts w:ascii="Quattrocento Sans" w:eastAsia="Quattrocento Sans" w:hAnsi="Quattrocento Sans" w:cs="Quattrocento Sans"/>
+                <w:b/>
+                <w:bCs/>
+                <w:color w:val="C00000"/>
+                <w:sz w:val="16"/>
+                <w:szCs w:val="16"/>
+              </w:rPr>
+            </w:pPr>
+            <w:r>
+              <w:rPr>
+                <w:rFonts w:ascii="Quattrocento Sans" w:eastAsia="Quattrocento Sans" w:hAnsi="Quattrocento Sans" w:cs="Quattrocento Sans"/>
+                <w:b/>
+                <w:bCs/>
+                <w:color w:val="C00000"/>
+                <w:sz w:val="16"/>
+                <w:szCs w:val="16"/>
+              </w:rPr>
+              <w:t>{{</w:t>
+            </w:r>
+            <w:proofErr w:type="spellStart"/>
+            <w:r>
+              <w:rPr>
+                <w:rFonts w:ascii="Quattrocento Sans" w:eastAsia="Quattrocento Sans" w:hAnsi="Quattrocento Sans" w:cs="Quattrocento Sans"/>
+                <w:b/>
+                <w:bCs/>
+                <w:color w:val="C00000"/>
+                <w:sz w:val="16"/>
+                <w:szCs w:val="16"/>
+              </w:rPr>
+              <w:t>item.UI</w:t>
+            </w:r>
+            <w:proofErr w:type="spellEnd"/>
+            <w:r>
+              <w:rPr>
+                <w:rFonts w:ascii="Quattrocento Sans" w:eastAsia="Quattrocento Sans" w:hAnsi="Quattrocento Sans" w:cs="Quattrocento Sans"/>
+                <w:b/>
+                <w:bCs/>
+                <w:color w:val="C00000"/>
+                <w:sz w:val="16"/>
+                <w:szCs w:val="16"/>
+              </w:rPr>
+              <w:t>}}</w:t>
+            </w:r>
+          </w:p>
+        </w:tc>
+      </w:tr>
+      <w:tr>
+        <w:trPr>
+          <w:trHeight w:val="405"/>
+        </w:trPr>
+        <w:tc>
+          <w:tcPr>
+            <w:tcW w:w="2165" w:type="dxa"/>
+            <w:vMerge/>
+            <w:tcBorders>
+              <w:top w:val="single" w:sz="6" w:space="0" w:color="95B3D7"/>
+              <w:left w:val="single" w:sz="6" w:space="0" w:color="95B3D7"/>
+              <w:bottom w:val="single" w:sz="4" w:space="0" w:color="auto"/>
+              <w:right w:val="single" w:sz="6" w:space="0" w:color="95B3D7"/>
+            </w:tcBorders>
+            <w:vAlign w:val="center"/>
+            <w:hideMark/>
+          </w:tcPr>
+          <w:p>
+            <w:pPr>
+              <w:rPr>
+                <w:rFonts w:ascii="Calibri" w:eastAsia="Calibri" w:hAnsi="Calibri" w:cs="Calibri"/>
+                <w:b/>
+                <w:bCs/>
+                <w:color w:val="FFFFFF" w:themeColor="background1"/>
+                <w:sz w:val="96"/>
+                <w:szCs w:val="96"/>
+              </w:rPr>
+            </w:pPr>
+          </w:p>
+        </w:tc>
+        <w:tc>
+          <w:tcPr>
+            <w:tcW w:w="2103" w:type="dxa"/>
+            <w:vMerge/>
+            <w:tcBorders>
+              <w:top w:val="single" w:sz="6" w:space="0" w:color="95B3D7"/>
+              <w:left w:val="single" w:sz="6" w:space="0" w:color="95B3D7"/>
+              <w:bottom w:val="single" w:sz="4" w:space="0" w:color="auto"/>
+              <w:right w:val="single" w:sz="6" w:space="0" w:color="95B3D7"/>
+            </w:tcBorders>
+            <w:vAlign w:val="center"/>
+            <w:hideMark/>
+          </w:tcPr>
+          <w:p>
+            <w:pPr>
+              <w:rPr>
+                <w:rFonts w:ascii="Calibri" w:eastAsia="Calibri" w:hAnsi="Calibri" w:cs="Calibri"/>
+                <w:color w:val="7030A0"/>
+                <w:sz w:val="24"/>
+                <w:szCs w:val="24"/>
+              </w:rPr>
+            </w:pPr>
+          </w:p>
+        </w:tc>
+        <w:tc>
+          <w:tcPr>
+            <w:tcW w:w="3242" w:type="dxa"/>
+            <w:tcBorders>
+              <w:top w:val="single" w:sz="6" w:space="0" w:color="95B3D7"/>
+              <w:left w:val="single" w:sz="6" w:space="0" w:color="95B3D7"/>
+              <w:bottom w:val="single" w:sz="6" w:space="0" w:color="000000" w:themeColor="text1"/>
+              <w:right w:val="single" w:sz="6" w:space="0" w:color="95B3D7"/>
+            </w:tcBorders>
+            <w:shd w:val="clear" w:color="auto" w:fill="FFFFFF" w:themeFill="background1"/>
+            <w:tcMar>
+              <w:top w:w="0" w:type="dxa"/>
+              <w:left w:w="105" w:type="dxa"/>
+              <w:bottom w:w="0" w:type="dxa"/>
+              <w:right w:w="105" w:type="dxa"/>
+            </w:tcMar>
+            <w:vAlign w:val="center"/>
+            <w:hideMark/>
+          </w:tcPr>
+          <w:p>
+            <w:pPr>
+              <w:jc w:val="center"/>
+              <w:rPr>
+                <w:rFonts w:ascii="Calibri" w:eastAsia="Calibri" w:hAnsi="Calibri" w:cs="Calibri"/>
+                <w:color w:val="000000" w:themeColor="text1"/>
+                <w:sz w:val="20"/>
+                <w:szCs w:val="20"/>
+              </w:rPr>
+            </w:pPr>
+            <w:proofErr w:type="spellStart"/>
+            <w:r>
+              <w:rPr>
+                <w:rFonts w:ascii="Calibri" w:eastAsia="Calibri" w:hAnsi="Calibri" w:cs="Calibri"/>
+                <w:color w:val="000000" w:themeColor="text1"/>
+                <w:sz w:val="20"/>
+                <w:szCs w:val="20"/>
+              </w:rPr>
+              <w:t>Périmètre</w:t>
+            </w:r>
+            <w:proofErr w:type="spellEnd"/>
+          </w:p>
+        </w:tc>
+        <w:tc>
+          <w:tcPr>
+            <w:tcW w:w="1985" w:type="dxa"/>
+            <w:tcBorders>
+              <w:top w:val="single" w:sz="6" w:space="0" w:color="95B3D7"/>
+              <w:left w:val="single" w:sz="6" w:space="0" w:color="95B3D7"/>
+              <w:bottom w:val="single" w:sz="6" w:space="0" w:color="000000" w:themeColor="text1"/>
+              <w:right w:val="single" w:sz="6" w:space="0" w:color="95B3D7"/>
+            </w:tcBorders>
+            <w:shd w:val="clear" w:color="auto" w:fill="FFFFFF" w:themeFill="background1"/>
+            <w:tcMar>
+              <w:top w:w="0" w:type="dxa"/>
+              <w:left w:w="105" w:type="dxa"/>
+              <w:bottom w:w="0" w:type="dxa"/>
+              <w:right w:w="105" w:type="dxa"/>
+            </w:tcMar>
+            <w:vAlign w:val="center"/>
+            <w:hideMark/>
+          </w:tcPr>
+          <w:p>
+            <w:pPr>
+              <w:jc w:val="center"/>
+              <w:rPr>
+                <w:rFonts w:ascii="Quattrocento Sans" w:eastAsia="Quattrocento Sans" w:hAnsi="Quattrocento Sans" w:cs="Quattrocento Sans"/>
+                <w:b/>
+                <w:bCs/>
+                <w:color w:val="C00000"/>
+                <w:sz w:val="16"/>
+                <w:szCs w:val="16"/>
+              </w:rPr>
+            </w:pPr>
+            <w:r>
+              <w:rPr>
+                <w:rFonts w:ascii="Quattrocento Sans" w:eastAsia="Quattrocento Sans" w:hAnsi="Quattrocento Sans" w:cs="Quattrocento Sans"/>
+                <w:b/>
+                <w:bCs/>
+                <w:color w:val="C00000"/>
+                <w:sz w:val="16"/>
+                <w:szCs w:val="16"/>
+              </w:rPr>
+              <w:t>{{</w:t>
+            </w:r>
+            <w:proofErr w:type="spellStart"/>
+            <w:proofErr w:type="gramStart"/>
+            <w:r>
+              <w:rPr>
+                <w:rFonts w:ascii="Quattrocento Sans" w:eastAsia="Quattrocento Sans" w:hAnsi="Quattrocento Sans" w:cs="Quattrocento Sans"/>
+                <w:b/>
+                <w:bCs/>
+                <w:color w:val="C00000"/>
+                <w:sz w:val="16"/>
+                <w:szCs w:val="16"/>
+              </w:rPr>
+              <w:t>item.S</w:t>
+            </w:r>
+            <w:proofErr w:type="spellEnd"/>
+            <w:proofErr w:type="gramEnd"/>
+            <w:r>
+              <w:rPr>
+                <w:rFonts w:ascii="Quattrocento Sans" w:eastAsia="Quattrocento Sans" w:hAnsi="Quattrocento Sans" w:cs="Quattrocento Sans"/>
+                <w:b/>
+                <w:bCs/>
+                <w:color w:val="C00000"/>
+                <w:sz w:val="16"/>
+                <w:szCs w:val="16"/>
+              </w:rPr>
+              <w:t>}}</w:t>
+            </w:r>
+          </w:p>
+        </w:tc>
+      </w:tr>
+      <w:tr>
+        <w:trPr>
+          <w:trHeight w:val="695"/>
+        </w:trPr>
+        <w:tc>
+          <w:tcPr>
+            <w:tcW w:w="2165" w:type="dxa"/>
+            <w:vMerge/>
+            <w:tcBorders>
+              <w:top w:val="single" w:sz="6" w:space="0" w:color="95B3D7"/>
+              <w:left w:val="single" w:sz="6" w:space="0" w:color="95B3D7"/>
+              <w:bottom w:val="single" w:sz="4" w:space="0" w:color="auto"/>
+              <w:right w:val="single" w:sz="6" w:space="0" w:color="95B3D7"/>
+            </w:tcBorders>
+            <w:vAlign w:val="center"/>
+            <w:hideMark/>
+          </w:tcPr>
+          <w:p>
+            <w:pPr>
+              <w:rPr>
+                <w:rFonts w:ascii="Calibri" w:eastAsia="Calibri" w:hAnsi="Calibri" w:cs="Calibri"/>
+                <w:b/>
+                <w:bCs/>
+                <w:color w:val="FFFFFF" w:themeColor="background1"/>
+                <w:sz w:val="96"/>
+                <w:szCs w:val="96"/>
+              </w:rPr>
+            </w:pPr>
+          </w:p>
+        </w:tc>
+        <w:tc>
+          <w:tcPr>
+            <w:tcW w:w="2103" w:type="dxa"/>
+            <w:vMerge w:val="restart"/>
+            <w:tcBorders>
+              <w:top w:val="single" w:sz="6" w:space="0" w:color="000000" w:themeColor="text1"/>
+              <w:left w:val="single" w:sz="6" w:space="0" w:color="95B3D7"/>
+              <w:bottom w:val="single" w:sz="4" w:space="0" w:color="auto"/>
+              <w:right w:val="single" w:sz="6" w:space="0" w:color="95B3D7"/>
+            </w:tcBorders>
+            <w:tcMar>
+              <w:top w:w="0" w:type="dxa"/>
+              <w:left w:w="105" w:type="dxa"/>
+              <w:bottom w:w="0" w:type="dxa"/>
+              <w:right w:w="105" w:type="dxa"/>
+            </w:tcMar>
+            <w:vAlign w:val="center"/>
+            <w:hideMark/>
+          </w:tcPr>
+          <w:p>
+            <w:pPr>
+              <w:jc w:val="center"/>
+              <w:rPr>
+                <w:rFonts w:ascii="Calibri" w:eastAsia="Calibri" w:hAnsi="Calibri" w:cs="Calibri"/>
+                <w:color w:val="7030A0"/>
+                <w:sz w:val="24"/>
+                <w:szCs w:val="24"/>
+              </w:rPr>
+            </w:pPr>
+            <w:proofErr w:type="spellStart"/>
+            <w:r>
+              <w:rPr>
+                <w:rFonts w:ascii="Calibri" w:eastAsia="Calibri" w:hAnsi="Calibri" w:cs="Calibri"/>
+                <w:color w:val="7030A0"/>
+                <w:sz w:val="24"/>
+                <w:szCs w:val="24"/>
+              </w:rPr>
+              <w:t>Métriques</w:t>
+            </w:r>
+            <w:proofErr w:type="spellEnd"/>
+            <w:r>
+              <w:rPr>
+                <w:rFonts w:ascii="Calibri" w:eastAsia="Calibri" w:hAnsi="Calibri" w:cs="Calibri"/>
+                <w:color w:val="7030A0"/>
+                <w:sz w:val="24"/>
+                <w:szCs w:val="24"/>
+              </w:rPr>
+              <w:t xml:space="preserve"> </w:t>
+            </w:r>
+            <w:proofErr w:type="spellStart"/>
+            <w:r>
+              <w:rPr>
+                <w:rFonts w:ascii="Calibri" w:eastAsia="Calibri" w:hAnsi="Calibri" w:cs="Calibri"/>
+                <w:color w:val="7030A0"/>
+                <w:sz w:val="24"/>
+                <w:szCs w:val="24"/>
+              </w:rPr>
+              <w:t>d’impact</w:t>
+            </w:r>
+            <w:proofErr w:type="spellEnd"/>
+          </w:p>
+        </w:tc>
+        <w:tc>
+          <w:tcPr>
+            <w:tcW w:w="3242" w:type="dxa"/>
+            <w:tcBorders>
+              <w:top w:val="single" w:sz="6" w:space="0" w:color="000000" w:themeColor="text1"/>
+              <w:left w:val="single" w:sz="6" w:space="0" w:color="95B3D7"/>
+              <w:bottom w:val="single" w:sz="6" w:space="0" w:color="95B3D7"/>
+              <w:right w:val="single" w:sz="6" w:space="0" w:color="95B3D7"/>
+            </w:tcBorders>
+            <w:tcMar>
+              <w:top w:w="0" w:type="dxa"/>
+              <w:left w:w="105" w:type="dxa"/>
+              <w:bottom w:w="0" w:type="dxa"/>
+              <w:right w:w="105" w:type="dxa"/>
+            </w:tcMar>
+            <w:vAlign w:val="center"/>
+            <w:hideMark/>
+          </w:tcPr>
+          <w:p>
+            <w:pPr>
+              <w:jc w:val="center"/>
+              <w:rPr>
+                <w:rFonts w:ascii="Calibri" w:eastAsia="Calibri" w:hAnsi="Calibri" w:cs="Calibri"/>
+                <w:color w:val="000000" w:themeColor="text1"/>
+                <w:sz w:val="20"/>
+                <w:szCs w:val="20"/>
+              </w:rPr>
+            </w:pPr>
+            <w:proofErr w:type="spellStart"/>
+            <w:r>
+              <w:rPr>
+                <w:rFonts w:ascii="Calibri" w:eastAsia="Calibri" w:hAnsi="Calibri" w:cs="Calibri"/>
+                <w:color w:val="000000" w:themeColor="text1"/>
+                <w:sz w:val="20"/>
+                <w:szCs w:val="20"/>
+              </w:rPr>
+              <w:t>Impacte</w:t>
+            </w:r>
+            <w:proofErr w:type="spellEnd"/>
+            <w:r>
+              <w:rPr>
+                <w:rFonts w:ascii="Calibri" w:eastAsia="Calibri" w:hAnsi="Calibri" w:cs="Calibri"/>
+                <w:color w:val="000000" w:themeColor="text1"/>
+                <w:sz w:val="20"/>
+                <w:szCs w:val="20"/>
+              </w:rPr>
+              <w:t xml:space="preserve"> sur la </w:t>
+            </w:r>
+            <w:proofErr w:type="spellStart"/>
+            <w:r>
+              <w:rPr>
+                <w:rFonts w:ascii="Calibri" w:eastAsia="Calibri" w:hAnsi="Calibri" w:cs="Calibri"/>
+                <w:color w:val="000000" w:themeColor="text1"/>
+                <w:sz w:val="20"/>
+                <w:szCs w:val="20"/>
+              </w:rPr>
+              <w:t>confidentialité</w:t>
+            </w:r>
+            <w:proofErr w:type="spellEnd"/>
+          </w:p>
+        </w:tc>
+        <w:tc>
+          <w:tcPr>
+            <w:tcW w:w="1985" w:type="dxa"/>
+            <w:tcBorders>
+              <w:top w:val="single" w:sz="6" w:space="0" w:color="000000" w:themeColor="text1"/>
+              <w:left w:val="single" w:sz="6" w:space="0" w:color="95B3D7"/>
+              <w:bottom w:val="single" w:sz="6" w:space="0" w:color="95B3D7"/>
+              <w:right w:val="single" w:sz="6" w:space="0" w:color="95B3D7"/>
+            </w:tcBorders>
+            <w:tcMar>
+              <w:top w:w="0" w:type="dxa"/>
+              <w:left w:w="105" w:type="dxa"/>
+              <w:bottom w:w="0" w:type="dxa"/>
+              <w:right w:w="105" w:type="dxa"/>
+            </w:tcMar>
+            <w:vAlign w:val="center"/>
+            <w:hideMark/>
+          </w:tcPr>
+          <w:p>
+            <w:pPr>
+              <w:jc w:val="center"/>
+              <w:rPr>
+                <w:rFonts w:ascii="Quattrocento Sans" w:eastAsia="Quattrocento Sans" w:hAnsi="Quattrocento Sans" w:cs="Quattrocento Sans"/>
+                <w:b/>
+                <w:bCs/>
+                <w:color w:val="C00000"/>
+                <w:sz w:val="16"/>
+                <w:szCs w:val="16"/>
+              </w:rPr>
+            </w:pPr>
+            <w:r>
+              <w:rPr>
+                <w:rFonts w:ascii="Quattrocento Sans" w:eastAsia="Quattrocento Sans" w:hAnsi="Quattrocento Sans" w:cs="Quattrocento Sans"/>
+                <w:b/>
+                <w:bCs/>
+                <w:color w:val="C00000"/>
+                <w:sz w:val="16"/>
+                <w:szCs w:val="16"/>
+              </w:rPr>
+              <w:t>{{</w:t>
+            </w:r>
+            <w:proofErr w:type="spellStart"/>
+            <w:r>
+              <w:rPr>
+                <w:rFonts w:ascii="Quattrocento Sans" w:eastAsia="Quattrocento Sans" w:hAnsi="Quattrocento Sans" w:cs="Quattrocento Sans"/>
+                <w:b/>
+                <w:bCs/>
+                <w:color w:val="C00000"/>
+                <w:sz w:val="16"/>
+                <w:szCs w:val="16"/>
+              </w:rPr>
+              <w:t>item.C</w:t>
+            </w:r>
+            <w:proofErr w:type="spellEnd"/>
+            <w:r>
+              <w:rPr>
+                <w:rFonts w:ascii="Quattrocento Sans" w:eastAsia="Quattrocento Sans" w:hAnsi="Quattrocento Sans" w:cs="Quattrocento Sans"/>
+                <w:b/>
+                <w:bCs/>
+                <w:color w:val="C00000"/>
+                <w:sz w:val="16"/>
+                <w:szCs w:val="16"/>
+              </w:rPr>
+              <w:t xml:space="preserve"> }}</w:t>
+            </w:r>
+          </w:p>
+        </w:tc>
+      </w:tr>
+      <w:tr>
+        <w:trPr>
+          <w:trHeight w:val="833"/>
+        </w:trPr>
+        <w:tc>
+          <w:tcPr>
+            <w:tcW w:w="2165" w:type="dxa"/>
+            <w:vMerge/>
+            <w:tcBorders>
+              <w:top w:val="single" w:sz="6" w:space="0" w:color="95B3D7"/>
+              <w:left w:val="single" w:sz="6" w:space="0" w:color="95B3D7"/>
+              <w:bottom w:val="single" w:sz="4" w:space="0" w:color="auto"/>
+              <w:right w:val="single" w:sz="6" w:space="0" w:color="95B3D7"/>
+            </w:tcBorders>
+            <w:vAlign w:val="center"/>
+            <w:hideMark/>
+          </w:tcPr>
+          <w:p>
+            <w:pPr>
+              <w:rPr>
+                <w:rFonts w:ascii="Calibri" w:eastAsia="Calibri" w:hAnsi="Calibri" w:cs="Calibri"/>
+                <w:b/>
+                <w:bCs/>
+                <w:color w:val="FFFFFF" w:themeColor="background1"/>
+                <w:sz w:val="96"/>
+                <w:szCs w:val="96"/>
+              </w:rPr>
+            </w:pPr>
+          </w:p>
+        </w:tc>
+        <w:tc>
+          <w:tcPr>
+            <w:tcW w:w="2103" w:type="dxa"/>
+            <w:vMerge/>
+            <w:tcBorders>
+              <w:top w:val="single" w:sz="6" w:space="0" w:color="000000" w:themeColor="text1"/>
+              <w:left w:val="single" w:sz="6" w:space="0" w:color="95B3D7"/>
+              <w:bottom w:val="single" w:sz="4" w:space="0" w:color="auto"/>
+              <w:right w:val="single" w:sz="6" w:space="0" w:color="95B3D7"/>
+            </w:tcBorders>
+            <w:vAlign w:val="center"/>
+            <w:hideMark/>
+          </w:tcPr>
+          <w:p>
+            <w:pPr>
+              <w:rPr>
+                <w:rFonts w:ascii="Calibri" w:eastAsia="Calibri" w:hAnsi="Calibri" w:cs="Calibri"/>
+                <w:color w:val="7030A0"/>
+                <w:sz w:val="24"/>
+                <w:szCs w:val="24"/>
+              </w:rPr>
+            </w:pPr>
+          </w:p>
+        </w:tc>
+        <w:tc>
+          <w:tcPr>
+            <w:tcW w:w="3242" w:type="dxa"/>
+            <w:tcBorders>
+              <w:top w:val="single" w:sz="6" w:space="0" w:color="95B3D7"/>
+              <w:left w:val="single" w:sz="6" w:space="0" w:color="95B3D7"/>
+              <w:bottom w:val="single" w:sz="6" w:space="0" w:color="95B3D7"/>
+              <w:right w:val="single" w:sz="6" w:space="0" w:color="95B3D7"/>
+            </w:tcBorders>
+            <w:tcMar>
+              <w:top w:w="0" w:type="dxa"/>
+              <w:left w:w="105" w:type="dxa"/>
+              <w:bottom w:w="0" w:type="dxa"/>
+              <w:right w:w="105" w:type="dxa"/>
+            </w:tcMar>
+            <w:vAlign w:val="center"/>
+            <w:hideMark/>
+          </w:tcPr>
+          <w:p>
+            <w:pPr>
+              <w:jc w:val="center"/>
+              <w:rPr>
+                <w:rFonts w:ascii="Calibri" w:eastAsia="Calibri" w:hAnsi="Calibri" w:cs="Calibri"/>
+                <w:color w:val="000000" w:themeColor="text1"/>
+                <w:sz w:val="20"/>
+                <w:szCs w:val="20"/>
+              </w:rPr>
+            </w:pPr>
+            <w:r>
+              <w:rPr>
+                <w:rFonts w:ascii="Calibri" w:eastAsia="Calibri" w:hAnsi="Calibri" w:cs="Calibri"/>
+                <w:color w:val="000000" w:themeColor="text1"/>
+                <w:sz w:val="20"/>
+                <w:szCs w:val="20"/>
+              </w:rPr>
+              <w:t xml:space="preserve">Impact sur </w:t>
+            </w:r>
+            <w:proofErr w:type="spellStart"/>
+            <w:r>
+              <w:rPr>
+                <w:rFonts w:ascii="Calibri" w:eastAsia="Calibri" w:hAnsi="Calibri" w:cs="Calibri"/>
+                <w:color w:val="000000" w:themeColor="text1"/>
+                <w:sz w:val="20"/>
+                <w:szCs w:val="20"/>
+              </w:rPr>
+              <w:t>l’intégrité</w:t>
+            </w:r>
+            <w:proofErr w:type="spellEnd"/>
+          </w:p>
+        </w:tc>
+        <w:tc>
+          <w:tcPr>
+            <w:tcW w:w="1985" w:type="dxa"/>
+            <w:tcBorders>
+              <w:top w:val="single" w:sz="6" w:space="0" w:color="95B3D7"/>
+              <w:left w:val="single" w:sz="6" w:space="0" w:color="95B3D7"/>
+              <w:bottom w:val="single" w:sz="6" w:space="0" w:color="95B3D7"/>
+              <w:right w:val="single" w:sz="6" w:space="0" w:color="95B3D7"/>
+            </w:tcBorders>
+            <w:tcMar>
+              <w:top w:w="0" w:type="dxa"/>
+              <w:left w:w="105" w:type="dxa"/>
+              <w:bottom w:w="0" w:type="dxa"/>
+              <w:right w:w="105" w:type="dxa"/>
+            </w:tcMar>
+            <w:vAlign w:val="center"/>
+            <w:hideMark/>
+          </w:tcPr>
+          <w:p>
+            <w:pPr>
+              <w:jc w:val="center"/>
+              <w:rPr>
+                <w:rFonts w:ascii="Quattrocento Sans" w:eastAsia="Quattrocento Sans" w:hAnsi="Quattrocento Sans" w:cs="Quattrocento Sans"/>
+                <w:b/>
+                <w:bCs/>
+                <w:color w:val="C00000"/>
+                <w:sz w:val="16"/>
+                <w:szCs w:val="16"/>
+              </w:rPr>
+            </w:pPr>
+            <w:r>
+              <w:rPr>
+                <w:rFonts w:ascii="Quattrocento Sans" w:eastAsia="Quattrocento Sans" w:hAnsi="Quattrocento Sans" w:cs="Quattrocento Sans"/>
+                <w:b/>
+                <w:bCs/>
+                <w:color w:val="C00000"/>
+                <w:sz w:val="16"/>
+                <w:szCs w:val="16"/>
+              </w:rPr>
+              <w:t>{{</w:t>
+            </w:r>
+            <w:proofErr w:type="spellStart"/>
+            <w:proofErr w:type="gramStart"/>
+            <w:r>
+              <w:rPr>
+                <w:rFonts w:ascii="Quattrocento Sans" w:eastAsia="Quattrocento Sans" w:hAnsi="Quattrocento Sans" w:cs="Quattrocento Sans"/>
+                <w:b/>
+                <w:bCs/>
+                <w:color w:val="C00000"/>
+                <w:sz w:val="16"/>
+                <w:szCs w:val="16"/>
+              </w:rPr>
+              <w:t>item.I</w:t>
+            </w:r>
+            <w:proofErr w:type="spellEnd"/>
+            <w:proofErr w:type="gramEnd"/>
+            <w:r>
+              <w:rPr>
+                <w:rFonts w:ascii="Quattrocento Sans" w:eastAsia="Quattrocento Sans" w:hAnsi="Quattrocento Sans" w:cs="Quattrocento Sans"/>
+                <w:b/>
+                <w:bCs/>
+                <w:color w:val="C00000"/>
+                <w:sz w:val="16"/>
+                <w:szCs w:val="16"/>
+              </w:rPr>
+              <w:t>}}</w:t>
+            </w:r>
+          </w:p>
+        </w:tc>
+      </w:tr>
+      <w:tr>
+        <w:trPr>
+          <w:trHeight w:val="269"/>
+        </w:trPr>
+        <w:tc>
+          <w:tcPr>
+            <w:tcW w:w="2165" w:type="dxa"/>
+            <w:vMerge/>
+            <w:tcBorders>
+              <w:top w:val="single" w:sz="6" w:space="0" w:color="95B3D7"/>
+              <w:left w:val="single" w:sz="6" w:space="0" w:color="95B3D7"/>
+              <w:bottom w:val="single" w:sz="4" w:space="0" w:color="auto"/>
+              <w:right w:val="single" w:sz="6" w:space="0" w:color="95B3D7"/>
+            </w:tcBorders>
+            <w:vAlign w:val="center"/>
+            <w:hideMark/>
+          </w:tcPr>
+          <w:p>
+            <w:pPr>
+              <w:rPr>
+                <w:rFonts w:ascii="Calibri" w:eastAsia="Calibri" w:hAnsi="Calibri" w:cs="Calibri"/>
+                <w:b/>
+                <w:bCs/>
+                <w:color w:val="FFFFFF" w:themeColor="background1"/>
+                <w:sz w:val="96"/>
+                <w:szCs w:val="96"/>
+              </w:rPr>
+            </w:pPr>
+          </w:p>
+        </w:tc>
+        <w:tc>
+          <w:tcPr>
+            <w:tcW w:w="2103" w:type="dxa"/>
+            <w:vMerge/>
+            <w:tcBorders>
+              <w:top w:val="single" w:sz="6" w:space="0" w:color="000000" w:themeColor="text1"/>
+              <w:left w:val="single" w:sz="6" w:space="0" w:color="95B3D7"/>
+              <w:bottom w:val="single" w:sz="4" w:space="0" w:color="auto"/>
+              <w:right w:val="single" w:sz="6" w:space="0" w:color="95B3D7"/>
+            </w:tcBorders>
+            <w:vAlign w:val="center"/>
+            <w:hideMark/>
+          </w:tcPr>
+          <w:p>
+            <w:pPr>
+              <w:rPr>
+                <w:rFonts w:ascii="Calibri" w:eastAsia="Calibri" w:hAnsi="Calibri" w:cs="Calibri"/>
+                <w:color w:val="7030A0"/>
+                <w:sz w:val="24"/>
+                <w:szCs w:val="24"/>
+              </w:rPr>
+            </w:pPr>
+          </w:p>
+        </w:tc>
+        <w:tc>
+          <w:tcPr>
+            <w:tcW w:w="3242" w:type="dxa"/>
+            <w:tcBorders>
+              <w:top w:val="single" w:sz="6" w:space="0" w:color="95B3D7"/>
+              <w:left w:val="single" w:sz="6" w:space="0" w:color="95B3D7"/>
+              <w:bottom w:val="single" w:sz="6" w:space="0" w:color="000000" w:themeColor="text1"/>
+              <w:right w:val="single" w:sz="6" w:space="0" w:color="95B3D7"/>
+            </w:tcBorders>
+            <w:tcMar>
+              <w:top w:w="0" w:type="dxa"/>
+              <w:left w:w="105" w:type="dxa"/>
+              <w:bottom w:w="0" w:type="dxa"/>
+              <w:right w:w="105" w:type="dxa"/>
+            </w:tcMar>
+            <w:vAlign w:val="center"/>
+            <w:hideMark/>
+          </w:tcPr>
+          <w:p>
+            <w:pPr>
+              <w:jc w:val="center"/>
+              <w:rPr>
+                <w:rFonts w:ascii="Calibri" w:eastAsia="Calibri" w:hAnsi="Calibri" w:cs="Calibri"/>
+                <w:color w:val="000000" w:themeColor="text1"/>
+                <w:sz w:val="20"/>
+                <w:szCs w:val="20"/>
+              </w:rPr>
+            </w:pPr>
+            <w:r>
+              <w:rPr>
+                <w:rFonts w:ascii="Calibri" w:eastAsia="Calibri" w:hAnsi="Calibri" w:cs="Calibri"/>
+                <w:color w:val="000000" w:themeColor="text1"/>
+                <w:sz w:val="20"/>
+                <w:szCs w:val="20"/>
+              </w:rPr>
+              <w:t xml:space="preserve">Impact sur la </w:t>
+            </w:r>
+            <w:proofErr w:type="spellStart"/>
+            <w:r>
+              <w:rPr>
+                <w:rFonts w:ascii="Calibri" w:eastAsia="Calibri" w:hAnsi="Calibri" w:cs="Calibri"/>
+                <w:color w:val="000000" w:themeColor="text1"/>
+                <w:sz w:val="20"/>
+                <w:szCs w:val="20"/>
+              </w:rPr>
+              <w:t>disponibilité</w:t>
+            </w:r>
+            <w:proofErr w:type="spellEnd"/>
+          </w:p>
+        </w:tc>
+        <w:tc>
+          <w:tcPr>
+            <w:tcW w:w="1985" w:type="dxa"/>
+            <w:tcBorders>
+              <w:top w:val="single" w:sz="6" w:space="0" w:color="95B3D7"/>
+              <w:left w:val="single" w:sz="6" w:space="0" w:color="95B3D7"/>
+              <w:bottom w:val="single" w:sz="6" w:space="0" w:color="000000" w:themeColor="text1"/>
+              <w:right w:val="single" w:sz="6" w:space="0" w:color="95B3D7"/>
+            </w:tcBorders>
+            <w:tcMar>
+              <w:top w:w="0" w:type="dxa"/>
+              <w:left w:w="105" w:type="dxa"/>
+              <w:bottom w:w="0" w:type="dxa"/>
+              <w:right w:w="105" w:type="dxa"/>
+            </w:tcMar>
+            <w:vAlign w:val="center"/>
+            <w:hideMark/>
+          </w:tcPr>
+          <w:p>
+            <w:pPr>
+              <w:jc w:val="center"/>
+              <w:rPr>
+                <w:rFonts w:ascii="Quattrocento Sans" w:eastAsia="Quattrocento Sans" w:hAnsi="Quattrocento Sans" w:cs="Quattrocento Sans"/>
+                <w:b/>
+                <w:bCs/>
+                <w:color w:val="C00000"/>
+                <w:sz w:val="16"/>
+                <w:szCs w:val="16"/>
+              </w:rPr>
+            </w:pPr>
+            <w:r>
+              <w:rPr>
+                <w:rFonts w:ascii="Quattrocento Sans" w:eastAsia="Quattrocento Sans" w:hAnsi="Quattrocento Sans" w:cs="Quattrocento Sans"/>
+                <w:b/>
+                <w:bCs/>
+                <w:color w:val="C00000"/>
+                <w:sz w:val="16"/>
+                <w:szCs w:val="16"/>
+              </w:rPr>
+              <w:t>{{</w:t>
+            </w:r>
+            <w:proofErr w:type="spellStart"/>
+            <w:proofErr w:type="gramStart"/>
+            <w:r>
+              <w:rPr>
+                <w:rFonts w:ascii="Quattrocento Sans" w:eastAsia="Quattrocento Sans" w:hAnsi="Quattrocento Sans" w:cs="Quattrocento Sans"/>
+                <w:b/>
+                <w:bCs/>
+                <w:color w:val="C00000"/>
+                <w:sz w:val="16"/>
+                <w:szCs w:val="16"/>
+              </w:rPr>
+              <w:t>item.A</w:t>
+            </w:r>
+            <w:proofErr w:type="spellEnd"/>
+            <w:proofErr w:type="gramEnd"/>
+            <w:r>
+              <w:rPr>
+                <w:rFonts w:ascii="Quattrocento Sans" w:eastAsia="Quattrocento Sans" w:hAnsi="Quattrocento Sans" w:cs="Quattrocento Sans"/>
+                <w:b/>
+                <w:bCs/>
+                <w:color w:val="C00000"/>
+                <w:sz w:val="16"/>
+                <w:szCs w:val="16"/>
+              </w:rPr>
+              <w:t>}}</w:t>
+            </w:r>
+          </w:p>
+        </w:tc>
+      </w:tr>
+      <w:tr>
+        <w:trPr>
           <w:trHeight w:val="315"/>
         </w:trPr>
         <w:tc>
           <w:tcPr>
-            <w:tcW w:w="9063" w:type="dxa"/>
+            <w:tcW w:w="9495" w:type="dxa"/>
             <w:gridSpan w:val="4"/>
             <w:tcBorders>
               <w:top w:val="single" w:sz="6" w:space="0" w:color="95B3D7"/>
@@ -2050,166 +3692,19 @@
                 <w:sz w:val="18"/>
                 <w:szCs w:val="18"/>
               </w:rPr>
-              <w:t>SCORE CVSS v3</w:t>
-            </w:r>
-          </w:p>
-          <w:p>
-            <w:pPr>
-              <w:rPr>
-                <w:rFonts w:ascii="Calibri" w:eastAsia="Calibri" w:hAnsi="Calibri" w:cs="Calibri"/>
-                <w:b/>
-                <w:bCs/>
-                <w:color w:val="FFFFFF" w:themeColor="background1"/>
-                <w:sz w:val="18"/>
-                <w:szCs w:val="18"/>
-              </w:rPr>
-            </w:pPr>
-            <w:r>
-              <w:rPr>
-                <w:rFonts w:ascii="Calibri" w:eastAsia="Calibri" w:hAnsi="Calibri" w:cs="Calibri"/>
-                <w:b/>
-                <w:bCs/>
-                <w:color w:val="FFFFFF" w:themeColor="background1"/>
-                <w:sz w:val="18"/>
-                <w:szCs w:val="18"/>
-              </w:rPr>
-              <w:t>https://www.first.org/cvss/calculator/3.0#CVSS:3.0/AV:N/AC:H/PR:N/UI:N/S:U/C:H/I:H/A:H</w:t>
+              <w:t>Solution</w:t>
             </w:r>
           </w:p>
         </w:tc>
       </w:tr>
       <w:tr>
         <w:trPr>
-          <w:trHeight w:val="30"/>
+          <w:trHeight w:val="315"/>
         </w:trPr>
         <w:tc>
           <w:tcPr>
-            <w:tcW w:w="2164" w:type="dxa"/>
-            <w:vMerge w:val="restart"/>
-            <w:tcBorders>
-              <w:top w:val="single" w:sz="6" w:space="0" w:color="95B3D7"/>
-              <w:left w:val="single" w:sz="6" w:space="0" w:color="95B3D7"/>
-              <w:bottom w:val="single" w:sz="4" w:space="0" w:color="auto"/>
-              <w:right w:val="single" w:sz="6" w:space="0" w:color="95B3D7"/>
-            </w:tcBorders>
-            <w:shd w:val="clear" w:color="auto" w:fill="366091"/>
-            <w:tcMar>
-              <w:top w:w="0" w:type="dxa"/>
-              <w:left w:w="105" w:type="dxa"/>
-              <w:bottom w:w="0" w:type="dxa"/>
-              <w:right w:w="105" w:type="dxa"/>
-            </w:tcMar>
-            <w:vAlign w:val="center"/>
-            <w:hideMark/>
-          </w:tcPr>
-          <w:p>
-            <w:pPr>
-              <w:jc w:val="center"/>
-              <w:rPr>
-                <w:rFonts w:ascii="Calibri" w:eastAsia="Calibri" w:hAnsi="Calibri" w:cs="Calibri"/>
-                <w:b/>
-                <w:bCs/>
-                <w:color w:val="FFFFFF" w:themeColor="background1"/>
-                <w:sz w:val="96"/>
-                <w:szCs w:val="96"/>
-              </w:rPr>
-            </w:pPr>
-            <w:r>
-              <w:rPr>
-                <w:rFonts w:ascii="Calibri" w:eastAsia="Calibri" w:hAnsi="Calibri" w:cs="Calibri"/>
-                <w:color w:val="FFFFFF" w:themeColor="background1"/>
-                <w:sz w:val="96"/>
-                <w:szCs w:val="96"/>
-              </w:rPr>
-              <w:t>{{</w:t>
-            </w:r>
-            <w:proofErr w:type="gramStart"/>
-            <w:r>
-              <w:rPr>
-                <w:rFonts w:ascii="Calibri" w:eastAsia="Calibri" w:hAnsi="Calibri" w:cs="Calibri"/>
-                <w:color w:val="FFFFFF" w:themeColor="background1"/>
-                <w:sz w:val="96"/>
-                <w:szCs w:val="96"/>
-              </w:rPr>
-              <w:t>item.Cvss</w:t>
-            </w:r>
-            <w:proofErr w:type="gramEnd"/>
-            <w:r>
-              <w:rPr>
-                <w:rFonts w:ascii="Calibri" w:eastAsia="Calibri" w:hAnsi="Calibri" w:cs="Calibri"/>
-                <w:color w:val="FFFFFF" w:themeColor="background1"/>
-                <w:sz w:val="96"/>
-                <w:szCs w:val="96"/>
-              </w:rPr>
-              <w:t>3}}</w:t>
-            </w:r>
-          </w:p>
-        </w:tc>
-        <w:tc>
-          <w:tcPr>
-            <w:tcW w:w="2104" w:type="dxa"/>
-            <w:vMerge w:val="restart"/>
-            <w:tcBorders>
-              <w:top w:val="single" w:sz="6" w:space="0" w:color="95B3D7"/>
-              <w:left w:val="single" w:sz="6" w:space="0" w:color="95B3D7"/>
-              <w:bottom w:val="single" w:sz="4" w:space="0" w:color="auto"/>
-              <w:right w:val="single" w:sz="6" w:space="0" w:color="95B3D7"/>
-            </w:tcBorders>
-            <w:shd w:val="clear" w:color="auto" w:fill="FFFFFF" w:themeFill="background1"/>
-            <w:tcMar>
-              <w:top w:w="0" w:type="dxa"/>
-              <w:left w:w="105" w:type="dxa"/>
-              <w:bottom w:w="0" w:type="dxa"/>
-              <w:right w:w="105" w:type="dxa"/>
-            </w:tcMar>
-            <w:vAlign w:val="center"/>
-            <w:hideMark/>
-          </w:tcPr>
-          <w:p>
-            <w:pPr>
-              <w:rPr>
-                <w:rFonts w:ascii="Calibri" w:eastAsia="Calibri" w:hAnsi="Calibri" w:cs="Calibri"/>
-                <w:color w:val="000000" w:themeColor="text1"/>
-                <w:sz w:val="16"/>
-                <w:szCs w:val="16"/>
-              </w:rPr>
-            </w:pPr>
-            <w:proofErr w:type="spellStart"/>
-            <w:r>
-              <w:rPr>
-                <w:rFonts w:ascii="Calibri" w:eastAsia="Calibri" w:hAnsi="Calibri" w:cs="Calibri"/>
-                <w:color w:val="000000" w:themeColor="text1"/>
-                <w:sz w:val="16"/>
-                <w:szCs w:val="16"/>
-              </w:rPr>
-              <w:t>Métriques</w:t>
-            </w:r>
-            <w:proofErr w:type="spellEnd"/>
-            <w:r>
-              <w:rPr>
-                <w:rFonts w:ascii="Calibri" w:eastAsia="Calibri" w:hAnsi="Calibri" w:cs="Calibri"/>
-                <w:color w:val="000000" w:themeColor="text1"/>
-                <w:sz w:val="16"/>
-                <w:szCs w:val="16"/>
-              </w:rPr>
-              <w:t xml:space="preserve"> </w:t>
-            </w:r>
-            <w:proofErr w:type="spellStart"/>
-            <w:r>
-              <w:rPr>
-                <w:rFonts w:ascii="Calibri" w:eastAsia="Calibri" w:hAnsi="Calibri" w:cs="Calibri"/>
-                <w:color w:val="000000" w:themeColor="text1"/>
-                <w:sz w:val="16"/>
-                <w:szCs w:val="16"/>
-              </w:rPr>
-              <w:t>d’exploitabilité</w:t>
-            </w:r>
-            <w:proofErr w:type="spellEnd"/>
-          </w:p>
-        </w:tc>
-        <w:tc>
-          <w:tcPr>
-            <w:tcW w:w="2597" w:type="dxa"/>
+            <w:tcW w:w="9495" w:type="dxa"/>
+            <w:gridSpan w:val="4"/>
             <w:tcBorders>
               <w:top w:val="single" w:sz="6" w:space="0" w:color="95B3D7"/>
               <w:left w:val="single" w:sz="6" w:space="0" w:color="95B3D7"/>
@@ -2230,1194 +3725,36 @@
             <w:pPr>
               <w:rPr>
                 <w:rFonts w:ascii="Calibri" w:eastAsia="Calibri" w:hAnsi="Calibri" w:cs="Calibri"/>
+                <w:b/>
+                <w:bCs/>
                 <w:color w:val="000000" w:themeColor="text1"/>
-                <w:sz w:val="16"/>
-                <w:szCs w:val="16"/>
-              </w:rPr>
-            </w:pPr>
-            <w:proofErr w:type="spellStart"/>
-            <w:r>
-              <w:rPr>
-                <w:rFonts w:ascii="Calibri" w:eastAsia="Calibri" w:hAnsi="Calibri" w:cs="Calibri"/>
-                <w:color w:val="000000" w:themeColor="text1"/>
-                <w:sz w:val="16"/>
-                <w:szCs w:val="16"/>
-              </w:rPr>
-              <w:t>Vecteur</w:t>
-            </w:r>
-            <w:proofErr w:type="spellEnd"/>
-            <w:r>
-              <w:rPr>
-                <w:rFonts w:ascii="Calibri" w:eastAsia="Calibri" w:hAnsi="Calibri" w:cs="Calibri"/>
-                <w:color w:val="000000" w:themeColor="text1"/>
-                <w:sz w:val="16"/>
-                <w:szCs w:val="16"/>
+                <w:sz w:val="18"/>
+                <w:szCs w:val="18"/>
+              </w:rPr>
+            </w:pPr>
+            <w:r>
+              <w:rPr>
+                <w:rFonts w:cstheme="minorHAnsi"/>
+                <w:sz w:val="20"/>
+                <w:szCs w:val="20"/>
+              </w:rPr>
+              <w:t>{{item.</w:t>
+            </w:r>
+            <w:r>
+              <w:rPr>
+                <w:sz w:val="20"/>
+                <w:szCs w:val="20"/>
               </w:rPr>
               <w:t xml:space="preserve"> </w:t>
             </w:r>
-            <w:proofErr w:type="spellStart"/>
-            <w:r>
-              <w:rPr>
-                <w:rFonts w:ascii="Calibri" w:eastAsia="Calibri" w:hAnsi="Calibri" w:cs="Calibri"/>
-                <w:color w:val="000000" w:themeColor="text1"/>
-                <w:sz w:val="16"/>
-                <w:szCs w:val="16"/>
-              </w:rPr>
-              <w:t>d'attaque</w:t>
-            </w:r>
-            <w:proofErr w:type="spellEnd"/>
-          </w:p>
-        </w:tc>
-        <w:tc>
-          <w:tcPr>
-            <w:tcW w:w="2198" w:type="dxa"/>
-            <w:tcBorders>
-              <w:top w:val="single" w:sz="6" w:space="0" w:color="95B3D7"/>
-              <w:left w:val="single" w:sz="6" w:space="0" w:color="95B3D7"/>
-              <w:bottom w:val="single" w:sz="6" w:space="0" w:color="95B3D7"/>
-              <w:right w:val="single" w:sz="6" w:space="0" w:color="95B3D7"/>
-            </w:tcBorders>
-            <w:shd w:val="clear" w:color="auto" w:fill="FFFFFF" w:themeFill="background1"/>
-            <w:tcMar>
-              <w:top w:w="0" w:type="dxa"/>
-              <w:left w:w="105" w:type="dxa"/>
-              <w:bottom w:w="0" w:type="dxa"/>
-              <w:right w:w="105" w:type="dxa"/>
-            </w:tcMar>
-            <w:vAlign w:val="center"/>
-            <w:hideMark/>
-          </w:tcPr>
-          <w:p>
-            <w:pPr>
-              <w:rPr>
-                <w:rFonts w:ascii="Quattrocento Sans" w:eastAsia="Quattrocento Sans" w:hAnsi="Quattrocento Sans" w:cs="Quattrocento Sans"/>
-                <w:color w:val="000000" w:themeColor="text1"/>
-                <w:sz w:val="16"/>
-                <w:szCs w:val="16"/>
-              </w:rPr>
-            </w:pPr>
-            <w:proofErr w:type="spellStart"/>
-            <w:r>
-              <w:rPr>
-                <w:rFonts w:ascii="Quattrocento Sans" w:eastAsia="Quattrocento Sans" w:hAnsi="Quattrocento Sans" w:cs="Quattrocento Sans"/>
-                <w:color w:val="000000" w:themeColor="text1"/>
-                <w:sz w:val="16"/>
-                <w:szCs w:val="16"/>
-              </w:rPr>
-              <w:t>Réseau</w:t>
-            </w:r>
-            <w:proofErr w:type="spellEnd"/>
-            <w:r>
-              <w:rPr>
-                <w:rFonts w:ascii="Quattrocento Sans" w:eastAsia="Quattrocento Sans" w:hAnsi="Quattrocento Sans" w:cs="Quattrocento Sans"/>
-                <w:color w:val="000000" w:themeColor="text1"/>
-                <w:sz w:val="16"/>
-                <w:szCs w:val="16"/>
-              </w:rPr>
-              <w:t xml:space="preserve"> </w:t>
-            </w:r>
-          </w:p>
-        </w:tc>
-      </w:tr>
-      <w:tr>
-        <w:trPr>
-          <w:trHeight w:val="30"/>
-        </w:trPr>
-        <w:tc>
-          <w:tcPr>
-            <w:tcW w:w="9063" w:type="dxa"/>
-            <w:vMerge/>
-            <w:tcBorders>
-              <w:top w:val="single" w:sz="6" w:space="0" w:color="95B3D7"/>
-              <w:left w:val="single" w:sz="6" w:space="0" w:color="95B3D7"/>
-              <w:bottom w:val="single" w:sz="4" w:space="0" w:color="auto"/>
-              <w:right w:val="single" w:sz="6" w:space="0" w:color="95B3D7"/>
-            </w:tcBorders>
-            <w:vAlign w:val="center"/>
-            <w:hideMark/>
-          </w:tcPr>
-          <w:p>
-            <w:pPr>
-              <w:rPr>
-                <w:rFonts w:ascii="Calibri" w:eastAsia="Calibri" w:hAnsi="Calibri" w:cs="Calibri"/>
-                <w:b/>
-                <w:bCs/>
-                <w:color w:val="FFFFFF" w:themeColor="background1"/>
-                <w:sz w:val="96"/>
-                <w:szCs w:val="96"/>
-              </w:rPr>
-            </w:pPr>
-          </w:p>
-        </w:tc>
-        <w:tc>
-          <w:tcPr>
-            <w:tcW w:w="6899" w:type="dxa"/>
-            <w:vMerge/>
-            <w:tcBorders>
-              <w:top w:val="single" w:sz="6" w:space="0" w:color="95B3D7"/>
-              <w:left w:val="single" w:sz="6" w:space="0" w:color="95B3D7"/>
-              <w:bottom w:val="single" w:sz="4" w:space="0" w:color="auto"/>
-              <w:right w:val="single" w:sz="6" w:space="0" w:color="95B3D7"/>
-            </w:tcBorders>
-            <w:vAlign w:val="center"/>
-            <w:hideMark/>
-          </w:tcPr>
-          <w:p>
-            <w:pPr>
-              <w:rPr>
-                <w:rFonts w:ascii="Calibri" w:eastAsia="Calibri" w:hAnsi="Calibri" w:cs="Calibri"/>
-                <w:color w:val="000000" w:themeColor="text1"/>
-                <w:sz w:val="16"/>
-                <w:szCs w:val="16"/>
-              </w:rPr>
-            </w:pPr>
-          </w:p>
-        </w:tc>
-        <w:tc>
-          <w:tcPr>
-            <w:tcW w:w="2597" w:type="dxa"/>
-            <w:tcBorders>
-              <w:top w:val="single" w:sz="6" w:space="0" w:color="95B3D7"/>
-              <w:left w:val="single" w:sz="6" w:space="0" w:color="95B3D7"/>
-              <w:bottom w:val="single" w:sz="6" w:space="0" w:color="95B3D7"/>
-              <w:right w:val="single" w:sz="6" w:space="0" w:color="95B3D7"/>
-            </w:tcBorders>
-            <w:shd w:val="clear" w:color="auto" w:fill="FFFFFF" w:themeFill="background1"/>
-            <w:tcMar>
-              <w:top w:w="0" w:type="dxa"/>
-              <w:left w:w="105" w:type="dxa"/>
-              <w:bottom w:w="0" w:type="dxa"/>
-              <w:right w:w="105" w:type="dxa"/>
-            </w:tcMar>
-            <w:vAlign w:val="center"/>
-            <w:hideMark/>
-          </w:tcPr>
-          <w:p>
-            <w:pPr>
-              <w:rPr>
-                <w:rFonts w:ascii="Calibri" w:eastAsia="Calibri" w:hAnsi="Calibri" w:cs="Calibri"/>
-                <w:color w:val="000000" w:themeColor="text1"/>
-                <w:sz w:val="16"/>
-                <w:szCs w:val="16"/>
-              </w:rPr>
-            </w:pPr>
-            <w:proofErr w:type="spellStart"/>
-            <w:r>
-              <w:rPr>
-                <w:rFonts w:ascii="Calibri" w:eastAsia="Calibri" w:hAnsi="Calibri" w:cs="Calibri"/>
-                <w:color w:val="000000" w:themeColor="text1"/>
-                <w:sz w:val="16"/>
-                <w:szCs w:val="16"/>
-              </w:rPr>
-              <w:t>Complexité</w:t>
-            </w:r>
-            <w:proofErr w:type="spellEnd"/>
-            <w:r>
-              <w:rPr>
-                <w:rFonts w:ascii="Calibri" w:eastAsia="Calibri" w:hAnsi="Calibri" w:cs="Calibri"/>
-                <w:color w:val="000000" w:themeColor="text1"/>
-                <w:sz w:val="16"/>
-                <w:szCs w:val="16"/>
-              </w:rPr>
-              <w:t xml:space="preserve"> de </w:t>
-            </w:r>
-            <w:proofErr w:type="spellStart"/>
-            <w:r>
-              <w:rPr>
-                <w:rFonts w:ascii="Calibri" w:eastAsia="Calibri" w:hAnsi="Calibri" w:cs="Calibri"/>
-                <w:color w:val="000000" w:themeColor="text1"/>
-                <w:sz w:val="16"/>
-                <w:szCs w:val="16"/>
-              </w:rPr>
-              <w:t>l'attaque</w:t>
-            </w:r>
-            <w:proofErr w:type="spellEnd"/>
-          </w:p>
-        </w:tc>
-        <w:tc>
-          <w:tcPr>
-            <w:tcW w:w="2198" w:type="dxa"/>
-            <w:tcBorders>
-              <w:top w:val="single" w:sz="6" w:space="0" w:color="95B3D7"/>
-              <w:left w:val="single" w:sz="6" w:space="0" w:color="95B3D7"/>
-              <w:bottom w:val="single" w:sz="6" w:space="0" w:color="95B3D7"/>
-              <w:right w:val="single" w:sz="6" w:space="0" w:color="95B3D7"/>
-            </w:tcBorders>
-            <w:shd w:val="clear" w:color="auto" w:fill="FFFFFF" w:themeFill="background1"/>
-            <w:tcMar>
-              <w:top w:w="0" w:type="dxa"/>
-              <w:left w:w="105" w:type="dxa"/>
-              <w:bottom w:w="0" w:type="dxa"/>
-              <w:right w:w="105" w:type="dxa"/>
-            </w:tcMar>
-            <w:vAlign w:val="center"/>
-            <w:hideMark/>
-          </w:tcPr>
-          <w:p>
-            <w:pPr>
-              <w:rPr>
-                <w:rFonts w:ascii="Quattrocento Sans" w:eastAsia="Quattrocento Sans" w:hAnsi="Quattrocento Sans" w:cs="Quattrocento Sans"/>
-                <w:color w:val="000000" w:themeColor="text1"/>
-                <w:sz w:val="16"/>
-                <w:szCs w:val="16"/>
-              </w:rPr>
-            </w:pPr>
-            <w:r>
-              <w:rPr>
-                <w:rFonts w:ascii="Quattrocento Sans" w:eastAsia="Quattrocento Sans" w:hAnsi="Quattrocento Sans" w:cs="Quattrocento Sans"/>
-                <w:color w:val="000000" w:themeColor="text1"/>
-                <w:sz w:val="16"/>
-                <w:szCs w:val="16"/>
-              </w:rPr>
-              <w:t>Facile</w:t>
-            </w:r>
-          </w:p>
-        </w:tc>
-      </w:tr>
-      <w:tr>
-        <w:trPr>
-          <w:trHeight w:val="30"/>
-        </w:trPr>
-        <w:tc>
-          <w:tcPr>
-            <w:tcW w:w="9063" w:type="dxa"/>
-            <w:vMerge/>
-            <w:tcBorders>
-              <w:top w:val="single" w:sz="6" w:space="0" w:color="95B3D7"/>
-              <w:left w:val="single" w:sz="6" w:space="0" w:color="95B3D7"/>
-              <w:bottom w:val="single" w:sz="4" w:space="0" w:color="auto"/>
-              <w:right w:val="single" w:sz="6" w:space="0" w:color="95B3D7"/>
-            </w:tcBorders>
-            <w:vAlign w:val="center"/>
-            <w:hideMark/>
-          </w:tcPr>
-          <w:p>
-            <w:pPr>
-              <w:rPr>
-                <w:rFonts w:ascii="Calibri" w:eastAsia="Calibri" w:hAnsi="Calibri" w:cs="Calibri"/>
-                <w:b/>
-                <w:bCs/>
-                <w:color w:val="FFFFFF" w:themeColor="background1"/>
-                <w:sz w:val="96"/>
-                <w:szCs w:val="96"/>
-              </w:rPr>
-            </w:pPr>
-          </w:p>
-        </w:tc>
-        <w:tc>
-          <w:tcPr>
-            <w:tcW w:w="6899" w:type="dxa"/>
-            <w:vMerge/>
-            <w:tcBorders>
-              <w:top w:val="single" w:sz="6" w:space="0" w:color="95B3D7"/>
-              <w:left w:val="single" w:sz="6" w:space="0" w:color="95B3D7"/>
-              <w:bottom w:val="single" w:sz="4" w:space="0" w:color="auto"/>
-              <w:right w:val="single" w:sz="6" w:space="0" w:color="95B3D7"/>
-            </w:tcBorders>
-            <w:vAlign w:val="center"/>
-            <w:hideMark/>
-          </w:tcPr>
-          <w:p>
-            <w:pPr>
-              <w:rPr>
-                <w:rFonts w:ascii="Calibri" w:eastAsia="Calibri" w:hAnsi="Calibri" w:cs="Calibri"/>
-                <w:color w:val="000000" w:themeColor="text1"/>
-                <w:sz w:val="16"/>
-                <w:szCs w:val="16"/>
-              </w:rPr>
-            </w:pPr>
-          </w:p>
-        </w:tc>
-        <w:tc>
-          <w:tcPr>
-            <w:tcW w:w="2597" w:type="dxa"/>
-            <w:tcBorders>
-              <w:top w:val="single" w:sz="6" w:space="0" w:color="95B3D7"/>
-              <w:left w:val="single" w:sz="6" w:space="0" w:color="95B3D7"/>
-              <w:bottom w:val="single" w:sz="6" w:space="0" w:color="95B3D7"/>
-              <w:right w:val="single" w:sz="6" w:space="0" w:color="95B3D7"/>
-            </w:tcBorders>
-            <w:shd w:val="clear" w:color="auto" w:fill="FFFFFF" w:themeFill="background1"/>
-            <w:tcMar>
-              <w:top w:w="0" w:type="dxa"/>
-              <w:left w:w="105" w:type="dxa"/>
-              <w:bottom w:w="0" w:type="dxa"/>
-              <w:right w:w="105" w:type="dxa"/>
-            </w:tcMar>
-            <w:vAlign w:val="center"/>
-            <w:hideMark/>
-          </w:tcPr>
-          <w:p>
-            <w:pPr>
-              <w:rPr>
-                <w:rFonts w:ascii="Calibri" w:eastAsia="Calibri" w:hAnsi="Calibri" w:cs="Calibri"/>
-                <w:color w:val="000000" w:themeColor="text1"/>
-                <w:sz w:val="16"/>
-                <w:szCs w:val="16"/>
-              </w:rPr>
-            </w:pPr>
-            <w:proofErr w:type="spellStart"/>
-            <w:r>
-              <w:rPr>
-                <w:rFonts w:ascii="Calibri" w:eastAsia="Calibri" w:hAnsi="Calibri" w:cs="Calibri"/>
-                <w:color w:val="000000" w:themeColor="text1"/>
-                <w:sz w:val="16"/>
-                <w:szCs w:val="16"/>
-              </w:rPr>
-              <w:t>Privilèges</w:t>
-            </w:r>
-            <w:proofErr w:type="spellEnd"/>
-            <w:r>
-              <w:rPr>
-                <w:rFonts w:ascii="Calibri" w:eastAsia="Calibri" w:hAnsi="Calibri" w:cs="Calibri"/>
-                <w:color w:val="000000" w:themeColor="text1"/>
-                <w:sz w:val="16"/>
-                <w:szCs w:val="16"/>
-              </w:rPr>
-              <w:t xml:space="preserve"> </w:t>
-            </w:r>
-            <w:proofErr w:type="spellStart"/>
-            <w:r>
-              <w:rPr>
-                <w:rFonts w:ascii="Calibri" w:eastAsia="Calibri" w:hAnsi="Calibri" w:cs="Calibri"/>
-                <w:color w:val="000000" w:themeColor="text1"/>
-                <w:sz w:val="16"/>
-                <w:szCs w:val="16"/>
-              </w:rPr>
-              <w:t>requis</w:t>
-            </w:r>
-            <w:proofErr w:type="spellEnd"/>
-          </w:p>
-        </w:tc>
-        <w:tc>
-          <w:tcPr>
-            <w:tcW w:w="2198" w:type="dxa"/>
-            <w:tcBorders>
-              <w:top w:val="single" w:sz="6" w:space="0" w:color="95B3D7"/>
-              <w:left w:val="single" w:sz="6" w:space="0" w:color="95B3D7"/>
-              <w:bottom w:val="single" w:sz="6" w:space="0" w:color="95B3D7"/>
-              <w:right w:val="single" w:sz="6" w:space="0" w:color="95B3D7"/>
-            </w:tcBorders>
-            <w:shd w:val="clear" w:color="auto" w:fill="FFFFFF" w:themeFill="background1"/>
-            <w:tcMar>
-              <w:top w:w="0" w:type="dxa"/>
-              <w:left w:w="105" w:type="dxa"/>
-              <w:bottom w:w="0" w:type="dxa"/>
-              <w:right w:w="105" w:type="dxa"/>
-            </w:tcMar>
-            <w:vAlign w:val="center"/>
-            <w:hideMark/>
-          </w:tcPr>
-          <w:p>
-            <w:pPr>
-              <w:rPr>
-                <w:rFonts w:ascii="Quattrocento Sans" w:eastAsia="Quattrocento Sans" w:hAnsi="Quattrocento Sans" w:cs="Quattrocento Sans"/>
-                <w:color w:val="000000" w:themeColor="text1"/>
-                <w:sz w:val="16"/>
-                <w:szCs w:val="16"/>
-              </w:rPr>
-            </w:pPr>
-            <w:proofErr w:type="spellStart"/>
-            <w:r>
-              <w:rPr>
-                <w:rFonts w:ascii="Quattrocento Sans" w:eastAsia="Quattrocento Sans" w:hAnsi="Quattrocento Sans" w:cs="Quattrocento Sans"/>
-                <w:color w:val="000000" w:themeColor="text1"/>
-                <w:sz w:val="16"/>
-                <w:szCs w:val="16"/>
-              </w:rPr>
-              <w:t>Aucun</w:t>
-            </w:r>
-            <w:proofErr w:type="spellEnd"/>
-          </w:p>
-        </w:tc>
-      </w:tr>
-      <w:tr>
-        <w:trPr>
-          <w:trHeight w:val="30"/>
-        </w:trPr>
-        <w:tc>
-          <w:tcPr>
-            <w:tcW w:w="9063" w:type="dxa"/>
-            <w:vMerge/>
-            <w:tcBorders>
-              <w:top w:val="single" w:sz="6" w:space="0" w:color="95B3D7"/>
-              <w:left w:val="single" w:sz="6" w:space="0" w:color="95B3D7"/>
-              <w:bottom w:val="single" w:sz="4" w:space="0" w:color="auto"/>
-              <w:right w:val="single" w:sz="6" w:space="0" w:color="95B3D7"/>
-            </w:tcBorders>
-            <w:vAlign w:val="center"/>
-            <w:hideMark/>
-          </w:tcPr>
-          <w:p>
-            <w:pPr>
-              <w:rPr>
-                <w:rFonts w:ascii="Calibri" w:eastAsia="Calibri" w:hAnsi="Calibri" w:cs="Calibri"/>
-                <w:b/>
-                <w:bCs/>
-                <w:color w:val="FFFFFF" w:themeColor="background1"/>
-                <w:sz w:val="96"/>
-                <w:szCs w:val="96"/>
-              </w:rPr>
-            </w:pPr>
-          </w:p>
-        </w:tc>
-        <w:tc>
-          <w:tcPr>
-            <w:tcW w:w="6899" w:type="dxa"/>
-            <w:vMerge/>
-            <w:tcBorders>
-              <w:top w:val="single" w:sz="6" w:space="0" w:color="95B3D7"/>
-              <w:left w:val="single" w:sz="6" w:space="0" w:color="95B3D7"/>
-              <w:bottom w:val="single" w:sz="4" w:space="0" w:color="auto"/>
-              <w:right w:val="single" w:sz="6" w:space="0" w:color="95B3D7"/>
-            </w:tcBorders>
-            <w:vAlign w:val="center"/>
-            <w:hideMark/>
-          </w:tcPr>
-          <w:p>
-            <w:pPr>
-              <w:rPr>
-                <w:rFonts w:ascii="Calibri" w:eastAsia="Calibri" w:hAnsi="Calibri" w:cs="Calibri"/>
-                <w:color w:val="000000" w:themeColor="text1"/>
-                <w:sz w:val="16"/>
-                <w:szCs w:val="16"/>
-              </w:rPr>
-            </w:pPr>
-          </w:p>
-        </w:tc>
-        <w:tc>
-          <w:tcPr>
-            <w:tcW w:w="2597" w:type="dxa"/>
-            <w:tcBorders>
-              <w:top w:val="single" w:sz="6" w:space="0" w:color="95B3D7"/>
-              <w:left w:val="single" w:sz="6" w:space="0" w:color="95B3D7"/>
-              <w:bottom w:val="single" w:sz="6" w:space="0" w:color="95B3D7"/>
-              <w:right w:val="single" w:sz="6" w:space="0" w:color="95B3D7"/>
-            </w:tcBorders>
-            <w:shd w:val="clear" w:color="auto" w:fill="FFFFFF" w:themeFill="background1"/>
-            <w:tcMar>
-              <w:top w:w="0" w:type="dxa"/>
-              <w:left w:w="105" w:type="dxa"/>
-              <w:bottom w:w="0" w:type="dxa"/>
-              <w:right w:w="105" w:type="dxa"/>
-            </w:tcMar>
-            <w:vAlign w:val="center"/>
-            <w:hideMark/>
-          </w:tcPr>
-          <w:p>
-            <w:pPr>
-              <w:rPr>
-                <w:rFonts w:ascii="Calibri" w:eastAsia="Calibri" w:hAnsi="Calibri" w:cs="Calibri"/>
-                <w:color w:val="000000" w:themeColor="text1"/>
-                <w:sz w:val="16"/>
-                <w:szCs w:val="16"/>
-              </w:rPr>
-            </w:pPr>
-            <w:r>
-              <w:rPr>
-                <w:rFonts w:ascii="Calibri" w:eastAsia="Calibri" w:hAnsi="Calibri" w:cs="Calibri"/>
-                <w:color w:val="000000" w:themeColor="text1"/>
-                <w:sz w:val="16"/>
-                <w:szCs w:val="16"/>
-              </w:rPr>
-              <w:t xml:space="preserve">Interaction d’un </w:t>
-            </w:r>
-            <w:proofErr w:type="spellStart"/>
-            <w:r>
-              <w:rPr>
-                <w:rFonts w:ascii="Calibri" w:eastAsia="Calibri" w:hAnsi="Calibri" w:cs="Calibri"/>
-                <w:color w:val="000000" w:themeColor="text1"/>
-                <w:sz w:val="16"/>
-                <w:szCs w:val="16"/>
-              </w:rPr>
-              <w:t>utilisateur</w:t>
-            </w:r>
-            <w:proofErr w:type="spellEnd"/>
-            <w:r>
-              <w:rPr>
-                <w:rFonts w:ascii="Calibri" w:eastAsia="Calibri" w:hAnsi="Calibri" w:cs="Calibri"/>
-                <w:color w:val="000000" w:themeColor="text1"/>
-                <w:sz w:val="16"/>
-                <w:szCs w:val="16"/>
-              </w:rPr>
-              <w:t xml:space="preserve"> </w:t>
-            </w:r>
-            <w:proofErr w:type="spellStart"/>
-            <w:r>
-              <w:rPr>
-                <w:rFonts w:ascii="Calibri" w:eastAsia="Calibri" w:hAnsi="Calibri" w:cs="Calibri"/>
-                <w:color w:val="000000" w:themeColor="text1"/>
-                <w:sz w:val="16"/>
-                <w:szCs w:val="16"/>
-              </w:rPr>
-              <w:t>légitime</w:t>
-            </w:r>
-            <w:proofErr w:type="spellEnd"/>
-          </w:p>
-        </w:tc>
-        <w:tc>
-          <w:tcPr>
-            <w:tcW w:w="2198" w:type="dxa"/>
-            <w:tcBorders>
-              <w:top w:val="single" w:sz="6" w:space="0" w:color="95B3D7"/>
-              <w:left w:val="single" w:sz="6" w:space="0" w:color="95B3D7"/>
-              <w:bottom w:val="single" w:sz="6" w:space="0" w:color="95B3D7"/>
-              <w:right w:val="single" w:sz="6" w:space="0" w:color="95B3D7"/>
-            </w:tcBorders>
-            <w:shd w:val="clear" w:color="auto" w:fill="FFFFFF" w:themeFill="background1"/>
-            <w:tcMar>
-              <w:top w:w="0" w:type="dxa"/>
-              <w:left w:w="105" w:type="dxa"/>
-              <w:bottom w:w="0" w:type="dxa"/>
-              <w:right w:w="105" w:type="dxa"/>
-            </w:tcMar>
-            <w:vAlign w:val="center"/>
-            <w:hideMark/>
-          </w:tcPr>
-          <w:p>
-            <w:pPr>
-              <w:rPr>
-                <w:rFonts w:ascii="Quattrocento Sans" w:eastAsia="Quattrocento Sans" w:hAnsi="Quattrocento Sans" w:cs="Quattrocento Sans"/>
-                <w:color w:val="000000" w:themeColor="text1"/>
-                <w:sz w:val="16"/>
-                <w:szCs w:val="16"/>
-              </w:rPr>
-            </w:pPr>
-            <w:proofErr w:type="spellStart"/>
-            <w:r>
-              <w:rPr>
-                <w:rFonts w:ascii="Quattrocento Sans" w:eastAsia="Quattrocento Sans" w:hAnsi="Quattrocento Sans" w:cs="Quattrocento Sans"/>
-                <w:color w:val="000000" w:themeColor="text1"/>
-                <w:sz w:val="16"/>
-                <w:szCs w:val="16"/>
-              </w:rPr>
-              <w:t>Aucun</w:t>
-            </w:r>
-            <w:proofErr w:type="spellEnd"/>
-          </w:p>
-        </w:tc>
-      </w:tr>
-      <w:tr>
-        <w:trPr>
-          <w:trHeight w:val="30"/>
-        </w:trPr>
-        <w:tc>
-          <w:tcPr>
-            <w:tcW w:w="9063" w:type="dxa"/>
-            <w:vMerge/>
-            <w:tcBorders>
-              <w:top w:val="single" w:sz="6" w:space="0" w:color="95B3D7"/>
-              <w:left w:val="single" w:sz="6" w:space="0" w:color="95B3D7"/>
-              <w:bottom w:val="single" w:sz="4" w:space="0" w:color="auto"/>
-              <w:right w:val="single" w:sz="6" w:space="0" w:color="95B3D7"/>
-            </w:tcBorders>
-            <w:vAlign w:val="center"/>
-            <w:hideMark/>
-          </w:tcPr>
-          <w:p>
-            <w:pPr>
-              <w:rPr>
-                <w:rFonts w:ascii="Calibri" w:eastAsia="Calibri" w:hAnsi="Calibri" w:cs="Calibri"/>
-                <w:b/>
-                <w:bCs/>
-                <w:color w:val="FFFFFF" w:themeColor="background1"/>
-                <w:sz w:val="96"/>
-                <w:szCs w:val="96"/>
-              </w:rPr>
-            </w:pPr>
-          </w:p>
-        </w:tc>
-        <w:tc>
-          <w:tcPr>
-            <w:tcW w:w="6899" w:type="dxa"/>
-            <w:vMerge/>
-            <w:tcBorders>
-              <w:top w:val="single" w:sz="6" w:space="0" w:color="95B3D7"/>
-              <w:left w:val="single" w:sz="6" w:space="0" w:color="95B3D7"/>
-              <w:bottom w:val="single" w:sz="4" w:space="0" w:color="auto"/>
-              <w:right w:val="single" w:sz="6" w:space="0" w:color="95B3D7"/>
-            </w:tcBorders>
-            <w:vAlign w:val="center"/>
-            <w:hideMark/>
-          </w:tcPr>
-          <w:p>
-            <w:pPr>
-              <w:rPr>
-                <w:rFonts w:ascii="Calibri" w:eastAsia="Calibri" w:hAnsi="Calibri" w:cs="Calibri"/>
-                <w:color w:val="000000" w:themeColor="text1"/>
-                <w:sz w:val="16"/>
-                <w:szCs w:val="16"/>
-              </w:rPr>
-            </w:pPr>
-          </w:p>
-        </w:tc>
-        <w:tc>
-          <w:tcPr>
-            <w:tcW w:w="2597" w:type="dxa"/>
-            <w:tcBorders>
-              <w:top w:val="single" w:sz="6" w:space="0" w:color="95B3D7"/>
-              <w:left w:val="single" w:sz="6" w:space="0" w:color="95B3D7"/>
-              <w:bottom w:val="single" w:sz="6" w:space="0" w:color="000000" w:themeColor="text1"/>
-              <w:right w:val="single" w:sz="6" w:space="0" w:color="95B3D7"/>
-            </w:tcBorders>
-            <w:shd w:val="clear" w:color="auto" w:fill="FFFFFF" w:themeFill="background1"/>
-            <w:tcMar>
-              <w:top w:w="0" w:type="dxa"/>
-              <w:left w:w="105" w:type="dxa"/>
-              <w:bottom w:w="0" w:type="dxa"/>
-              <w:right w:w="105" w:type="dxa"/>
-            </w:tcMar>
-            <w:vAlign w:val="center"/>
-            <w:hideMark/>
-          </w:tcPr>
-          <w:p>
-            <w:pPr>
-              <w:rPr>
-                <w:rFonts w:ascii="Calibri" w:eastAsia="Calibri" w:hAnsi="Calibri" w:cs="Calibri"/>
-                <w:color w:val="000000" w:themeColor="text1"/>
-                <w:sz w:val="16"/>
-                <w:szCs w:val="16"/>
-              </w:rPr>
-            </w:pPr>
-            <w:proofErr w:type="spellStart"/>
-            <w:r>
-              <w:rPr>
-                <w:rFonts w:ascii="Calibri" w:eastAsia="Calibri" w:hAnsi="Calibri" w:cs="Calibri"/>
-                <w:color w:val="000000" w:themeColor="text1"/>
-                <w:sz w:val="16"/>
-                <w:szCs w:val="16"/>
-              </w:rPr>
-              <w:t>Périmètre</w:t>
-            </w:r>
-            <w:proofErr w:type="spellEnd"/>
-          </w:p>
-        </w:tc>
-        <w:tc>
-          <w:tcPr>
-            <w:tcW w:w="2198" w:type="dxa"/>
-            <w:tcBorders>
-              <w:top w:val="single" w:sz="6" w:space="0" w:color="95B3D7"/>
-              <w:left w:val="single" w:sz="6" w:space="0" w:color="95B3D7"/>
-              <w:bottom w:val="single" w:sz="6" w:space="0" w:color="000000" w:themeColor="text1"/>
-              <w:right w:val="single" w:sz="6" w:space="0" w:color="95B3D7"/>
-            </w:tcBorders>
-            <w:shd w:val="clear" w:color="auto" w:fill="FFFFFF" w:themeFill="background1"/>
-            <w:tcMar>
-              <w:top w:w="0" w:type="dxa"/>
-              <w:left w:w="105" w:type="dxa"/>
-              <w:bottom w:w="0" w:type="dxa"/>
-              <w:right w:w="105" w:type="dxa"/>
-            </w:tcMar>
-            <w:vAlign w:val="center"/>
-            <w:hideMark/>
-          </w:tcPr>
-          <w:p>
-            <w:pPr>
-              <w:rPr>
-                <w:rFonts w:ascii="Quattrocento Sans" w:eastAsia="Quattrocento Sans" w:hAnsi="Quattrocento Sans" w:cs="Quattrocento Sans"/>
-                <w:color w:val="000000" w:themeColor="text1"/>
-                <w:sz w:val="16"/>
-                <w:szCs w:val="16"/>
-              </w:rPr>
-            </w:pPr>
-            <w:proofErr w:type="spellStart"/>
-            <w:r>
-              <w:rPr>
-                <w:rFonts w:ascii="Quattrocento Sans" w:eastAsia="Quattrocento Sans" w:hAnsi="Quattrocento Sans" w:cs="Quattrocento Sans"/>
-                <w:color w:val="000000" w:themeColor="text1"/>
-                <w:sz w:val="16"/>
-                <w:szCs w:val="16"/>
-              </w:rPr>
-              <w:t>Inchangé</w:t>
-            </w:r>
-            <w:proofErr w:type="spellEnd"/>
-          </w:p>
-        </w:tc>
-      </w:tr>
-      <w:tr>
-        <w:trPr>
-          <w:trHeight w:val="30"/>
-        </w:trPr>
-        <w:tc>
-          <w:tcPr>
-            <w:tcW w:w="9063" w:type="dxa"/>
-            <w:vMerge/>
-            <w:tcBorders>
-              <w:top w:val="single" w:sz="6" w:space="0" w:color="95B3D7"/>
-              <w:left w:val="single" w:sz="6" w:space="0" w:color="95B3D7"/>
-              <w:bottom w:val="single" w:sz="4" w:space="0" w:color="auto"/>
-              <w:right w:val="single" w:sz="6" w:space="0" w:color="95B3D7"/>
-            </w:tcBorders>
-            <w:vAlign w:val="center"/>
-            <w:hideMark/>
-          </w:tcPr>
-          <w:p>
-            <w:pPr>
-              <w:rPr>
-                <w:rFonts w:ascii="Calibri" w:eastAsia="Calibri" w:hAnsi="Calibri" w:cs="Calibri"/>
-                <w:b/>
-                <w:bCs/>
-                <w:color w:val="FFFFFF" w:themeColor="background1"/>
-                <w:sz w:val="96"/>
-                <w:szCs w:val="96"/>
-              </w:rPr>
-            </w:pPr>
-          </w:p>
-        </w:tc>
-        <w:tc>
-          <w:tcPr>
-            <w:tcW w:w="2104" w:type="dxa"/>
-            <w:vMerge w:val="restart"/>
-            <w:tcBorders>
-              <w:top w:val="single" w:sz="6" w:space="0" w:color="000000" w:themeColor="text1"/>
-              <w:left w:val="single" w:sz="6" w:space="0" w:color="95B3D7"/>
-              <w:bottom w:val="single" w:sz="4" w:space="0" w:color="auto"/>
-              <w:right w:val="single" w:sz="6" w:space="0" w:color="95B3D7"/>
-            </w:tcBorders>
-            <w:shd w:val="clear" w:color="auto" w:fill="DBE5F1"/>
-            <w:tcMar>
-              <w:top w:w="0" w:type="dxa"/>
-              <w:left w:w="105" w:type="dxa"/>
-              <w:bottom w:w="0" w:type="dxa"/>
-              <w:right w:w="105" w:type="dxa"/>
-            </w:tcMar>
-            <w:vAlign w:val="center"/>
-            <w:hideMark/>
-          </w:tcPr>
-          <w:p>
-            <w:pPr>
-              <w:rPr>
-                <w:rFonts w:ascii="Calibri" w:eastAsia="Calibri" w:hAnsi="Calibri" w:cs="Calibri"/>
-                <w:color w:val="000000" w:themeColor="text1"/>
-                <w:sz w:val="16"/>
-                <w:szCs w:val="16"/>
-              </w:rPr>
-            </w:pPr>
-            <w:proofErr w:type="spellStart"/>
-            <w:r>
-              <w:rPr>
-                <w:rFonts w:ascii="Calibri" w:eastAsia="Calibri" w:hAnsi="Calibri" w:cs="Calibri"/>
-                <w:color w:val="000000" w:themeColor="text1"/>
-                <w:sz w:val="16"/>
-                <w:szCs w:val="16"/>
-              </w:rPr>
-              <w:t>Métriques</w:t>
-            </w:r>
-            <w:proofErr w:type="spellEnd"/>
-            <w:r>
-              <w:rPr>
-                <w:rFonts w:ascii="Calibri" w:eastAsia="Calibri" w:hAnsi="Calibri" w:cs="Calibri"/>
-                <w:color w:val="000000" w:themeColor="text1"/>
-                <w:sz w:val="16"/>
-                <w:szCs w:val="16"/>
-              </w:rPr>
-              <w:t xml:space="preserve"> </w:t>
-            </w:r>
-            <w:proofErr w:type="spellStart"/>
-            <w:r>
-              <w:rPr>
-                <w:rFonts w:ascii="Calibri" w:eastAsia="Calibri" w:hAnsi="Calibri" w:cs="Calibri"/>
-                <w:color w:val="000000" w:themeColor="text1"/>
-                <w:sz w:val="16"/>
-                <w:szCs w:val="16"/>
-              </w:rPr>
-              <w:t>d’impact</w:t>
-            </w:r>
-            <w:proofErr w:type="spellEnd"/>
-          </w:p>
-        </w:tc>
-        <w:tc>
-          <w:tcPr>
-            <w:tcW w:w="2597" w:type="dxa"/>
-            <w:tcBorders>
-              <w:top w:val="single" w:sz="6" w:space="0" w:color="000000" w:themeColor="text1"/>
-              <w:left w:val="single" w:sz="6" w:space="0" w:color="95B3D7"/>
-              <w:bottom w:val="single" w:sz="6" w:space="0" w:color="95B3D7"/>
-              <w:right w:val="single" w:sz="6" w:space="0" w:color="95B3D7"/>
-            </w:tcBorders>
-            <w:shd w:val="clear" w:color="auto" w:fill="DBE5F1"/>
-            <w:tcMar>
-              <w:top w:w="0" w:type="dxa"/>
-              <w:left w:w="105" w:type="dxa"/>
-              <w:bottom w:w="0" w:type="dxa"/>
-              <w:right w:w="105" w:type="dxa"/>
-            </w:tcMar>
-            <w:vAlign w:val="center"/>
-            <w:hideMark/>
-          </w:tcPr>
-          <w:p>
-            <w:pPr>
-              <w:rPr>
-                <w:rFonts w:ascii="Calibri" w:eastAsia="Calibri" w:hAnsi="Calibri" w:cs="Calibri"/>
-                <w:color w:val="000000" w:themeColor="text1"/>
-                <w:sz w:val="16"/>
-                <w:szCs w:val="16"/>
-              </w:rPr>
-            </w:pPr>
-            <w:proofErr w:type="spellStart"/>
-            <w:r>
-              <w:rPr>
-                <w:rFonts w:ascii="Calibri" w:eastAsia="Calibri" w:hAnsi="Calibri" w:cs="Calibri"/>
-                <w:color w:val="000000" w:themeColor="text1"/>
-                <w:sz w:val="16"/>
-                <w:szCs w:val="16"/>
-              </w:rPr>
-              <w:t>Impacte</w:t>
-            </w:r>
-            <w:proofErr w:type="spellEnd"/>
-            <w:r>
-              <w:rPr>
-                <w:rFonts w:ascii="Calibri" w:eastAsia="Calibri" w:hAnsi="Calibri" w:cs="Calibri"/>
-                <w:color w:val="000000" w:themeColor="text1"/>
-                <w:sz w:val="16"/>
-                <w:szCs w:val="16"/>
-              </w:rPr>
-              <w:t xml:space="preserve"> sur la </w:t>
-            </w:r>
-            <w:proofErr w:type="spellStart"/>
-            <w:r>
-              <w:rPr>
-                <w:rFonts w:ascii="Calibri" w:eastAsia="Calibri" w:hAnsi="Calibri" w:cs="Calibri"/>
-                <w:color w:val="000000" w:themeColor="text1"/>
-                <w:sz w:val="16"/>
-                <w:szCs w:val="16"/>
-              </w:rPr>
-              <w:t>confidentialité</w:t>
-            </w:r>
-            <w:proofErr w:type="spellEnd"/>
-          </w:p>
-        </w:tc>
-        <w:tc>
-          <w:tcPr>
-            <w:tcW w:w="2198" w:type="dxa"/>
-            <w:tcBorders>
-              <w:top w:val="single" w:sz="6" w:space="0" w:color="000000" w:themeColor="text1"/>
-              <w:left w:val="single" w:sz="6" w:space="0" w:color="95B3D7"/>
-              <w:bottom w:val="single" w:sz="6" w:space="0" w:color="95B3D7"/>
-              <w:right w:val="single" w:sz="6" w:space="0" w:color="95B3D7"/>
-            </w:tcBorders>
-            <w:shd w:val="clear" w:color="auto" w:fill="DBE5F1"/>
-            <w:tcMar>
-              <w:top w:w="0" w:type="dxa"/>
-              <w:left w:w="105" w:type="dxa"/>
-              <w:bottom w:w="0" w:type="dxa"/>
-              <w:right w:w="105" w:type="dxa"/>
-            </w:tcMar>
-            <w:vAlign w:val="center"/>
-            <w:hideMark/>
-          </w:tcPr>
-          <w:p>
-            <w:pPr>
-              <w:rPr>
-                <w:rFonts w:ascii="Quattrocento Sans" w:eastAsia="Quattrocento Sans" w:hAnsi="Quattrocento Sans" w:cs="Quattrocento Sans"/>
-                <w:color w:val="000000" w:themeColor="text1"/>
-                <w:sz w:val="16"/>
-                <w:szCs w:val="16"/>
-              </w:rPr>
-            </w:pPr>
-            <w:proofErr w:type="spellStart"/>
-            <w:r>
-              <w:rPr>
-                <w:rFonts w:ascii="Quattrocento Sans" w:eastAsia="Quattrocento Sans" w:hAnsi="Quattrocento Sans" w:cs="Quattrocento Sans"/>
-                <w:color w:val="000000" w:themeColor="text1"/>
-                <w:sz w:val="16"/>
-                <w:szCs w:val="16"/>
-              </w:rPr>
-              <w:t>Elevé</w:t>
-            </w:r>
-            <w:proofErr w:type="spellEnd"/>
-          </w:p>
-        </w:tc>
-      </w:tr>
-      <w:tr>
-        <w:trPr>
-          <w:trHeight w:val="30"/>
-        </w:trPr>
-        <w:tc>
-          <w:tcPr>
-            <w:tcW w:w="9063" w:type="dxa"/>
-            <w:vMerge/>
-            <w:tcBorders>
-              <w:top w:val="single" w:sz="6" w:space="0" w:color="95B3D7"/>
-              <w:left w:val="single" w:sz="6" w:space="0" w:color="95B3D7"/>
-              <w:bottom w:val="single" w:sz="4" w:space="0" w:color="auto"/>
-              <w:right w:val="single" w:sz="6" w:space="0" w:color="95B3D7"/>
-            </w:tcBorders>
-            <w:vAlign w:val="center"/>
-            <w:hideMark/>
-          </w:tcPr>
-          <w:p>
-            <w:pPr>
-              <w:rPr>
-                <w:rFonts w:ascii="Calibri" w:eastAsia="Calibri" w:hAnsi="Calibri" w:cs="Calibri"/>
-                <w:b/>
-                <w:bCs/>
-                <w:color w:val="FFFFFF" w:themeColor="background1"/>
-                <w:sz w:val="96"/>
-                <w:szCs w:val="96"/>
-              </w:rPr>
-            </w:pPr>
-          </w:p>
-        </w:tc>
-        <w:tc>
-          <w:tcPr>
-            <w:tcW w:w="6899" w:type="dxa"/>
-            <w:vMerge/>
-            <w:tcBorders>
-              <w:top w:val="single" w:sz="6" w:space="0" w:color="000000" w:themeColor="text1"/>
-              <w:left w:val="single" w:sz="6" w:space="0" w:color="95B3D7"/>
-              <w:bottom w:val="single" w:sz="4" w:space="0" w:color="auto"/>
-              <w:right w:val="single" w:sz="6" w:space="0" w:color="95B3D7"/>
-            </w:tcBorders>
-            <w:vAlign w:val="center"/>
-            <w:hideMark/>
-          </w:tcPr>
-          <w:p>
-            <w:pPr>
-              <w:rPr>
-                <w:rFonts w:ascii="Calibri" w:eastAsia="Calibri" w:hAnsi="Calibri" w:cs="Calibri"/>
-                <w:color w:val="000000" w:themeColor="text1"/>
-                <w:sz w:val="16"/>
-                <w:szCs w:val="16"/>
-              </w:rPr>
-            </w:pPr>
-          </w:p>
-        </w:tc>
-        <w:tc>
-          <w:tcPr>
-            <w:tcW w:w="2597" w:type="dxa"/>
-            <w:tcBorders>
-              <w:top w:val="single" w:sz="6" w:space="0" w:color="95B3D7"/>
-              <w:left w:val="single" w:sz="6" w:space="0" w:color="95B3D7"/>
-              <w:bottom w:val="single" w:sz="6" w:space="0" w:color="95B3D7"/>
-              <w:right w:val="single" w:sz="6" w:space="0" w:color="95B3D7"/>
-            </w:tcBorders>
-            <w:shd w:val="clear" w:color="auto" w:fill="DBE5F1"/>
-            <w:tcMar>
-              <w:top w:w="0" w:type="dxa"/>
-              <w:left w:w="105" w:type="dxa"/>
-              <w:bottom w:w="0" w:type="dxa"/>
-              <w:right w:w="105" w:type="dxa"/>
-            </w:tcMar>
-            <w:vAlign w:val="center"/>
-            <w:hideMark/>
-          </w:tcPr>
-          <w:p>
-            <w:pPr>
-              <w:rPr>
-                <w:rFonts w:ascii="Calibri" w:eastAsia="Calibri" w:hAnsi="Calibri" w:cs="Calibri"/>
-                <w:color w:val="000000" w:themeColor="text1"/>
-                <w:sz w:val="16"/>
-                <w:szCs w:val="16"/>
-              </w:rPr>
-            </w:pPr>
-            <w:r>
-              <w:rPr>
-                <w:rFonts w:ascii="Calibri" w:eastAsia="Calibri" w:hAnsi="Calibri" w:cs="Calibri"/>
-                <w:color w:val="000000" w:themeColor="text1"/>
-                <w:sz w:val="16"/>
-                <w:szCs w:val="16"/>
-              </w:rPr>
-              <w:t xml:space="preserve">Impact sur </w:t>
-            </w:r>
-            <w:proofErr w:type="spellStart"/>
-            <w:r>
-              <w:rPr>
-                <w:rFonts w:ascii="Calibri" w:eastAsia="Calibri" w:hAnsi="Calibri" w:cs="Calibri"/>
-                <w:color w:val="000000" w:themeColor="text1"/>
-                <w:sz w:val="16"/>
-                <w:szCs w:val="16"/>
-              </w:rPr>
-              <w:t>l’intégrité</w:t>
-            </w:r>
-            <w:proofErr w:type="spellEnd"/>
-          </w:p>
-        </w:tc>
-        <w:tc>
-          <w:tcPr>
-            <w:tcW w:w="2198" w:type="dxa"/>
-            <w:tcBorders>
-              <w:top w:val="single" w:sz="6" w:space="0" w:color="95B3D7"/>
-              <w:left w:val="single" w:sz="6" w:space="0" w:color="95B3D7"/>
-              <w:bottom w:val="single" w:sz="6" w:space="0" w:color="95B3D7"/>
-              <w:right w:val="single" w:sz="6" w:space="0" w:color="95B3D7"/>
-            </w:tcBorders>
-            <w:shd w:val="clear" w:color="auto" w:fill="DBE5F1"/>
-            <w:tcMar>
-              <w:top w:w="0" w:type="dxa"/>
-              <w:left w:w="105" w:type="dxa"/>
-              <w:bottom w:w="0" w:type="dxa"/>
-              <w:right w:w="105" w:type="dxa"/>
-            </w:tcMar>
-            <w:vAlign w:val="center"/>
-            <w:hideMark/>
-          </w:tcPr>
-          <w:p>
-            <w:pPr>
-              <w:rPr>
-                <w:rFonts w:ascii="Quattrocento Sans" w:eastAsia="Quattrocento Sans" w:hAnsi="Quattrocento Sans" w:cs="Quattrocento Sans"/>
-                <w:color w:val="000000" w:themeColor="text1"/>
-                <w:sz w:val="16"/>
-                <w:szCs w:val="16"/>
-              </w:rPr>
-            </w:pPr>
-            <w:proofErr w:type="spellStart"/>
-            <w:r>
-              <w:rPr>
-                <w:rFonts w:ascii="Quattrocento Sans" w:eastAsia="Quattrocento Sans" w:hAnsi="Quattrocento Sans" w:cs="Quattrocento Sans"/>
-                <w:color w:val="000000" w:themeColor="text1"/>
-                <w:sz w:val="16"/>
-                <w:szCs w:val="16"/>
-              </w:rPr>
-              <w:t>Elevé</w:t>
-            </w:r>
-            <w:proofErr w:type="spellEnd"/>
-          </w:p>
-        </w:tc>
-      </w:tr>
-      <w:tr>
-        <w:trPr>
-          <w:trHeight w:val="30"/>
-        </w:trPr>
-        <w:tc>
-          <w:tcPr>
-            <w:tcW w:w="9063" w:type="dxa"/>
-            <w:vMerge/>
-            <w:tcBorders>
-              <w:top w:val="single" w:sz="6" w:space="0" w:color="95B3D7"/>
-              <w:left w:val="single" w:sz="6" w:space="0" w:color="95B3D7"/>
-              <w:bottom w:val="single" w:sz="4" w:space="0" w:color="auto"/>
-              <w:right w:val="single" w:sz="6" w:space="0" w:color="95B3D7"/>
-            </w:tcBorders>
-            <w:vAlign w:val="center"/>
-            <w:hideMark/>
-          </w:tcPr>
-          <w:p>
-            <w:pPr>
-              <w:rPr>
-                <w:rFonts w:ascii="Calibri" w:eastAsia="Calibri" w:hAnsi="Calibri" w:cs="Calibri"/>
-                <w:b/>
-                <w:bCs/>
-                <w:color w:val="FFFFFF" w:themeColor="background1"/>
-                <w:sz w:val="96"/>
-                <w:szCs w:val="96"/>
-              </w:rPr>
-            </w:pPr>
-          </w:p>
-        </w:tc>
-        <w:tc>
-          <w:tcPr>
-            <w:tcW w:w="6899" w:type="dxa"/>
-            <w:vMerge/>
-            <w:tcBorders>
-              <w:top w:val="single" w:sz="6" w:space="0" w:color="000000" w:themeColor="text1"/>
-              <w:left w:val="single" w:sz="6" w:space="0" w:color="95B3D7"/>
-              <w:bottom w:val="single" w:sz="4" w:space="0" w:color="auto"/>
-              <w:right w:val="single" w:sz="6" w:space="0" w:color="95B3D7"/>
-            </w:tcBorders>
-            <w:vAlign w:val="center"/>
-            <w:hideMark/>
-          </w:tcPr>
-          <w:p>
-            <w:pPr>
-              <w:rPr>
-                <w:rFonts w:ascii="Calibri" w:eastAsia="Calibri" w:hAnsi="Calibri" w:cs="Calibri"/>
-                <w:color w:val="000000" w:themeColor="text1"/>
-                <w:sz w:val="16"/>
-                <w:szCs w:val="16"/>
-              </w:rPr>
-            </w:pPr>
-          </w:p>
-        </w:tc>
-        <w:tc>
-          <w:tcPr>
-            <w:tcW w:w="2597" w:type="dxa"/>
-            <w:tcBorders>
-              <w:top w:val="single" w:sz="6" w:space="0" w:color="95B3D7"/>
-              <w:left w:val="single" w:sz="6" w:space="0" w:color="95B3D7"/>
-              <w:bottom w:val="single" w:sz="6" w:space="0" w:color="000000" w:themeColor="text1"/>
-              <w:right w:val="single" w:sz="6" w:space="0" w:color="95B3D7"/>
-            </w:tcBorders>
-            <w:shd w:val="clear" w:color="auto" w:fill="DBE5F1"/>
-            <w:tcMar>
-              <w:top w:w="0" w:type="dxa"/>
-              <w:left w:w="105" w:type="dxa"/>
-              <w:bottom w:w="0" w:type="dxa"/>
-              <w:right w:w="105" w:type="dxa"/>
-            </w:tcMar>
-            <w:vAlign w:val="center"/>
-            <w:hideMark/>
-          </w:tcPr>
-          <w:p>
-            <w:pPr>
-              <w:rPr>
-                <w:rFonts w:ascii="Calibri" w:eastAsia="Calibri" w:hAnsi="Calibri" w:cs="Calibri"/>
-                <w:color w:val="000000" w:themeColor="text1"/>
-                <w:sz w:val="16"/>
-                <w:szCs w:val="16"/>
-              </w:rPr>
-            </w:pPr>
-            <w:r>
-              <w:rPr>
-                <w:rFonts w:ascii="Calibri" w:eastAsia="Calibri" w:hAnsi="Calibri" w:cs="Calibri"/>
-                <w:color w:val="000000" w:themeColor="text1"/>
-                <w:sz w:val="16"/>
-                <w:szCs w:val="16"/>
-              </w:rPr>
-              <w:t xml:space="preserve">Impact sur la </w:t>
-            </w:r>
-            <w:proofErr w:type="spellStart"/>
-            <w:r>
-              <w:rPr>
-                <w:rFonts w:ascii="Calibri" w:eastAsia="Calibri" w:hAnsi="Calibri" w:cs="Calibri"/>
-                <w:color w:val="000000" w:themeColor="text1"/>
-                <w:sz w:val="16"/>
-                <w:szCs w:val="16"/>
-              </w:rPr>
-              <w:t>disponibilité</w:t>
-            </w:r>
-            <w:proofErr w:type="spellEnd"/>
-          </w:p>
-        </w:tc>
-        <w:tc>
-          <w:tcPr>
-            <w:tcW w:w="2198" w:type="dxa"/>
-            <w:tcBorders>
-              <w:top w:val="single" w:sz="6" w:space="0" w:color="95B3D7"/>
-              <w:left w:val="single" w:sz="6" w:space="0" w:color="95B3D7"/>
-              <w:bottom w:val="single" w:sz="6" w:space="0" w:color="000000" w:themeColor="text1"/>
-              <w:right w:val="single" w:sz="6" w:space="0" w:color="95B3D7"/>
-            </w:tcBorders>
-            <w:shd w:val="clear" w:color="auto" w:fill="DBE5F1"/>
-            <w:tcMar>
-              <w:top w:w="0" w:type="dxa"/>
-              <w:left w:w="105" w:type="dxa"/>
-              <w:bottom w:w="0" w:type="dxa"/>
-              <w:right w:w="105" w:type="dxa"/>
-            </w:tcMar>
-            <w:vAlign w:val="center"/>
-            <w:hideMark/>
-          </w:tcPr>
-          <w:p>
-            <w:pPr>
-              <w:rPr>
-                <w:rFonts w:ascii="Quattrocento Sans" w:eastAsia="Quattrocento Sans" w:hAnsi="Quattrocento Sans" w:cs="Quattrocento Sans"/>
-                <w:color w:val="000000" w:themeColor="text1"/>
-                <w:sz w:val="16"/>
-                <w:szCs w:val="16"/>
-              </w:rPr>
-            </w:pPr>
-            <w:proofErr w:type="spellStart"/>
-            <w:r>
-              <w:rPr>
-                <w:rFonts w:ascii="Quattrocento Sans" w:eastAsia="Quattrocento Sans" w:hAnsi="Quattrocento Sans" w:cs="Quattrocento Sans"/>
-                <w:color w:val="000000" w:themeColor="text1"/>
-                <w:sz w:val="16"/>
-                <w:szCs w:val="16"/>
-              </w:rPr>
-              <w:t>Elevé</w:t>
-            </w:r>
-            <w:proofErr w:type="spellEnd"/>
+            <w:r>
+              <w:rPr>
+                <w:rFonts w:cstheme="minorHAnsi"/>
+                <w:sz w:val="20"/>
+                <w:szCs w:val="20"/>
+              </w:rPr>
+              <w:t>Solution}}</w:t>
+            </w:r>
           </w:p>
         </w:tc>
       </w:tr>
@@ -3427,7 +3764,7 @@
         </w:trPr>
         <w:tc>
           <w:tcPr>
-            <w:tcW w:w="9063" w:type="dxa"/>
+            <w:tcW w:w="9495" w:type="dxa"/>
             <w:gridSpan w:val="4"/>
             <w:tcBorders>
               <w:top w:val="single" w:sz="6" w:space="0" w:color="95B3D7"/>
@@ -3465,7 +3802,7 @@
                 <w:sz w:val="18"/>
                 <w:szCs w:val="18"/>
               </w:rPr>
-              <w:t>RÉFÉRENCES</w:t>
+              <w:t>RECOMMANDATIONS</w:t>
             </w:r>
           </w:p>
         </w:tc>
@@ -3476,117 +3813,7 @@
         </w:trPr>
         <w:tc>
           <w:tcPr>
-            <w:tcW w:w="9063" w:type="dxa"/>
-            <w:gridSpan w:val="4"/>
-            <w:tcBorders>
-              <w:top w:val="single" w:sz="6" w:space="0" w:color="95B3D7"/>
-              <w:left w:val="single" w:sz="6" w:space="0" w:color="95B3D7"/>
-              <w:bottom w:val="single" w:sz="6" w:space="0" w:color="95B3D7"/>
-              <w:right w:val="single" w:sz="6" w:space="0" w:color="95B3D7"/>
-            </w:tcBorders>
-            <w:shd w:val="clear" w:color="auto" w:fill="FFFFFF" w:themeFill="background1"/>
-            <w:tcMar>
-              <w:top w:w="0" w:type="dxa"/>
-              <w:left w:w="105" w:type="dxa"/>
-              <w:bottom w:w="0" w:type="dxa"/>
-              <w:right w:w="105" w:type="dxa"/>
-            </w:tcMar>
-            <w:vAlign w:val="center"/>
-          </w:tcPr>
-          <w:p>
-            <w:pPr>
-              <w:rPr>
-                <w:rFonts w:ascii="Calibri" w:eastAsia="Calibri" w:hAnsi="Calibri" w:cs="Calibri"/>
-                <w:b/>
-                <w:bCs/>
-                <w:color w:val="000000" w:themeColor="text1"/>
-                <w:sz w:val="18"/>
-                <w:szCs w:val="18"/>
-              </w:rPr>
-            </w:pPr>
-            <w:hyperlink r:id="rId5" w:history="1">
-              <w:r>
-                <w:rPr>
-                  <w:rStyle w:val="Lienhypertexte"/>
-                  <w:rFonts w:ascii="Calibri" w:eastAsia="Calibri" w:hAnsi="Calibri" w:cs="Calibri"/>
-                  <w:sz w:val="18"/>
-                  <w:szCs w:val="18"/>
-                </w:rPr>
-                <w:t>https://en.wikipedia.org/wiki/File_inclusion_vulnerability</w:t>
-              </w:r>
-            </w:hyperlink>
-          </w:p>
-          <w:p>
-            <w:pPr>
-              <w:jc w:val="both"/>
-              <w:rPr>
-                <w:rFonts w:ascii="Calibri" w:eastAsia="Calibri" w:hAnsi="Calibri" w:cs="Calibri"/>
-                <w:b/>
-                <w:bCs/>
-                <w:color w:val="000000" w:themeColor="text1"/>
-                <w:sz w:val="18"/>
-                <w:szCs w:val="18"/>
-              </w:rPr>
-            </w:pPr>
-          </w:p>
-        </w:tc>
-      </w:tr>
-      <w:tr>
-        <w:trPr>
-          <w:trHeight w:val="315"/>
-        </w:trPr>
-        <w:tc>
-          <w:tcPr>
-            <w:tcW w:w="9063" w:type="dxa"/>
-            <w:gridSpan w:val="4"/>
-            <w:tcBorders>
-              <w:top w:val="single" w:sz="6" w:space="0" w:color="95B3D7"/>
-              <w:left w:val="single" w:sz="6" w:space="0" w:color="95B3D7"/>
-              <w:bottom w:val="single" w:sz="6" w:space="0" w:color="95B3D7"/>
-              <w:right w:val="single" w:sz="6" w:space="0" w:color="95B3D7"/>
-            </w:tcBorders>
-            <w:shd w:val="clear" w:color="auto" w:fill="366091"/>
-            <w:tcMar>
-              <w:top w:w="0" w:type="dxa"/>
-              <w:left w:w="105" w:type="dxa"/>
-              <w:bottom w:w="0" w:type="dxa"/>
-              <w:right w:w="105" w:type="dxa"/>
-            </w:tcMar>
-            <w:vAlign w:val="center"/>
-            <w:hideMark/>
-          </w:tcPr>
-          <w:p>
-            <w:pPr>
-              <w:rPr>
-                <w:rFonts w:ascii="Calibri" w:eastAsia="Calibri" w:hAnsi="Calibri" w:cs="Calibri"/>
-                <w:b/>
-                <w:bCs/>
-                <w:color w:val="FFFFFF" w:themeColor="background1"/>
-                <w:sz w:val="18"/>
-                <w:szCs w:val="18"/>
-              </w:rPr>
-            </w:pPr>
-            <w:r>
-              <w:rPr>
-                <w:rFonts w:ascii="Calibri" w:eastAsia="Calibri" w:hAnsi="Calibri" w:cs="Calibri"/>
-                <w:b/>
-                <w:bCs/>
-                <w:color w:val="FFFFFF" w:themeColor="background1"/>
-                <w:sz w:val="18"/>
-                <w:szCs w:val="18"/>
-              </w:rPr>
-              <w:t>RECOMMANDATIONS</w:t>
-            </w:r>
-          </w:p>
-        </w:tc>
-      </w:tr>
-      <w:tr>
-        <w:trPr>
-          <w:trHeight w:val="315"/>
-        </w:trPr>
-        <w:tc>
-          <w:tcPr>
-            <w:tcW w:w="9063" w:type="dxa"/>
+            <w:tcW w:w="9495" w:type="dxa"/>
             <w:gridSpan w:val="4"/>
             <w:tcBorders>
               <w:top w:val="single" w:sz="6" w:space="0" w:color="95B3D7"/>
@@ -3649,11 +3876,45 @@
       </w:tr>
       <w:tr>
         <w:trPr>
+          <w:trHeight w:val="645"/>
+        </w:trPr>
+        <w:tc>
+          <w:tcPr>
+            <w:tcW w:w="9495" w:type="dxa"/>
+            <w:gridSpan w:val="4"/>
+            <w:tcBorders>
+              <w:top w:val="single" w:sz="6" w:space="0" w:color="95B3D7"/>
+              <w:left w:val="single" w:sz="6" w:space="0" w:color="95B3D7"/>
+              <w:right w:val="single" w:sz="6" w:space="0" w:color="95B3D7"/>
+            </w:tcBorders>
+            <w:shd w:val="clear" w:color="auto" w:fill="FFFFFF" w:themeFill="background1"/>
+            <w:tcMar>
+              <w:top w:w="0" w:type="dxa"/>
+              <w:left w:w="105" w:type="dxa"/>
+              <w:bottom w:w="0" w:type="dxa"/>
+              <w:right w:w="105" w:type="dxa"/>
+            </w:tcMar>
+            <w:vAlign w:val="center"/>
+          </w:tcPr>
+          <w:p>
+            <w:pPr>
+              <w:rPr>
+                <w:rFonts w:ascii="Calibri" w:eastAsia="Calibri" w:hAnsi="Calibri" w:cs="Calibri"/>
+                <w:color w:val="000000" w:themeColor="text1"/>
+                <w:sz w:val="18"/>
+                <w:szCs w:val="18"/>
+              </w:rPr>
+            </w:pPr>
+          </w:p>
+        </w:tc>
+      </w:tr>
+      <w:tr>
+        <w:trPr>
           <w:trHeight w:val="315"/>
         </w:trPr>
         <w:tc>
           <w:tcPr>
-            <w:tcW w:w="9063" w:type="dxa"/>
+            <w:tcW w:w="9495" w:type="dxa"/>
             <w:gridSpan w:val="4"/>
             <w:tcBorders>
               <w:top w:val="single" w:sz="6" w:space="0" w:color="95B3D7"/>
@@ -4135,6 +4396,100 @@
     </w:lvl>
   </w:abstractNum>
   <w:abstractNum w:abstractNumId="4" w15:restartNumberingAfterBreak="0">
+    <w:nsid w:val="4B5D6D69"/>
+    <w:multiLevelType w:val="multilevel"/>
+    <w:tmpl w:val="AFBA23C6"/>
+    <w:lvl w:ilvl="0">
+      <w:start w:val="1"/>
+      <w:numFmt w:val="decimal"/>
+      <w:pStyle w:val="SS-titre1"/>
+      <w:lvlText w:val="%1."/>
+      <w:lvlJc w:val="left"/>
+      <w:pPr>
+        <w:ind w:left="720" w:hanging="360"/>
+      </w:pPr>
+      <w:rPr>
+        <w:rFonts w:hint="default"/>
+        <w:b/>
+        <w:i w:val="0"/>
+        <w:color w:val="0000FF"/>
+        <w:sz w:val="24"/>
+      </w:rPr>
+    </w:lvl>
+    <w:lvl w:ilvl="1">
+      <w:start w:val="1"/>
+      <w:numFmt w:val="decimal"/>
+      <w:lvlText w:val="%2."/>
+      <w:lvlJc w:val="left"/>
+      <w:pPr>
+        <w:ind w:left="1440" w:hanging="360"/>
+      </w:pPr>
+    </w:lvl>
+    <w:lvl w:ilvl="2">
+      <w:start w:val="1"/>
+      <w:numFmt w:val="decimal"/>
+      <w:lvlText w:val="%3."/>
+      <w:lvlJc w:val="left"/>
+      <w:pPr>
+        <w:ind w:left="2160" w:hanging="360"/>
+      </w:pPr>
+    </w:lvl>
+    <w:lvl w:ilvl="3">
+      <w:start w:val="1"/>
+      <w:numFmt w:val="decimal"/>
+      <w:lvlText w:val="%4."/>
+      <w:lvlJc w:val="left"/>
+      <w:pPr>
+        <w:ind w:left="2880" w:hanging="360"/>
+      </w:pPr>
+    </w:lvl>
+    <w:lvl w:ilvl="4">
+      <w:start w:val="1"/>
+      <w:numFmt w:val="decimal"/>
+      <w:lvlText w:val="%5."/>
+      <w:lvlJc w:val="left"/>
+      <w:pPr>
+        <w:ind w:left="3600" w:hanging="360"/>
+      </w:pPr>
+    </w:lvl>
+    <w:lvl w:ilvl="5">
+      <w:start w:val="1"/>
+      <w:numFmt w:val="decimal"/>
+      <w:lvlText w:val="%6."/>
+      <w:lvlJc w:val="left"/>
+      <w:pPr>
+        <w:ind w:left="4320" w:hanging="360"/>
+      </w:pPr>
+    </w:lvl>
+    <w:lvl w:ilvl="6">
+      <w:start w:val="1"/>
+      <w:numFmt w:val="decimal"/>
+      <w:lvlText w:val="%7."/>
+      <w:lvlJc w:val="left"/>
+      <w:pPr>
+        <w:ind w:left="5040" w:hanging="360"/>
+      </w:pPr>
+    </w:lvl>
+    <w:lvl w:ilvl="7">
+      <w:start w:val="1"/>
+      <w:numFmt w:val="decimal"/>
+      <w:lvlText w:val="%8."/>
+      <w:lvlJc w:val="left"/>
+      <w:pPr>
+        <w:ind w:left="5760" w:hanging="360"/>
+      </w:pPr>
+    </w:lvl>
+    <w:lvl w:ilvl="8">
+      <w:start w:val="1"/>
+      <w:numFmt w:val="decimal"/>
+      <w:lvlText w:val="%9."/>
+      <w:lvlJc w:val="left"/>
+      <w:pPr>
+        <w:ind w:left="6480" w:hanging="360"/>
+      </w:pPr>
+    </w:lvl>
+  </w:abstractNum>
+  <w:abstractNum w:abstractNumId="5" w15:restartNumberingAfterBreak="0">
     <w:nsid w:val="5C16757E"/>
     <w:multiLevelType w:val="hybridMultilevel"/>
     <w:tmpl w:val="60E80CCE"/>
@@ -4220,7 +4575,7 @@
       </w:pPr>
     </w:lvl>
   </w:abstractNum>
-  <w:abstractNum w:abstractNumId="5" w15:restartNumberingAfterBreak="0">
+  <w:abstractNum w:abstractNumId="6" w15:restartNumberingAfterBreak="0">
     <w:nsid w:val="5C417287"/>
     <w:multiLevelType w:val="multilevel"/>
     <w:tmpl w:val="D0CCC2B8"/>
@@ -4351,7 +4706,7 @@
       </w:rPr>
     </w:lvl>
   </w:abstractNum>
-  <w:abstractNum w:abstractNumId="6" w15:restartNumberingAfterBreak="0">
+  <w:abstractNum w:abstractNumId="7" w15:restartNumberingAfterBreak="0">
     <w:nsid w:val="631B5DC9"/>
     <w:multiLevelType w:val="hybridMultilevel"/>
     <w:tmpl w:val="72A0CADE"/>
@@ -4437,7 +4792,7 @@
       </w:pPr>
     </w:lvl>
   </w:abstractNum>
-  <w:abstractNum w:abstractNumId="7" w15:restartNumberingAfterBreak="0">
+  <w:abstractNum w:abstractNumId="8" w15:restartNumberingAfterBreak="0">
     <w:nsid w:val="6B5451CF"/>
     <w:multiLevelType w:val="hybridMultilevel"/>
     <w:tmpl w:val="57105550"/>
@@ -4527,10 +4882,10 @@
     </w:lvl>
   </w:abstractNum>
   <w:num w:numId="1" w16cid:durableId="2120950850">
-    <w:abstractNumId w:val="4"/>
+    <w:abstractNumId w:val="5"/>
   </w:num>
   <w:num w:numId="2" w16cid:durableId="2123724429">
-    <w:abstractNumId w:val="7"/>
+    <w:abstractNumId w:val="8"/>
   </w:num>
   <w:num w:numId="3" w16cid:durableId="1951206867">
     <w:abstractNumId w:val="0"/>
@@ -4566,7 +4921,7 @@
     </w:lvlOverride>
   </w:num>
   <w:num w:numId="5" w16cid:durableId="635376863">
-    <w:abstractNumId w:val="7"/>
+    <w:abstractNumId w:val="8"/>
     <w:lvlOverride w:ilvl="0">
       <w:startOverride w:val="1"/>
     </w:lvlOverride>
@@ -4602,7 +4957,7 @@
     <w:abstractNumId w:val="1"/>
   </w:num>
   <w:num w:numId="8" w16cid:durableId="685405424">
-    <w:abstractNumId w:val="5"/>
+    <w:abstractNumId w:val="6"/>
   </w:num>
   <w:num w:numId="9" w16cid:durableId="594632197">
     <w:abstractNumId w:val="3"/>
@@ -4638,7 +4993,7 @@
     </w:lvlOverride>
   </w:num>
   <w:num w:numId="11" w16cid:durableId="303320470">
-    <w:abstractNumId w:val="6"/>
+    <w:abstractNumId w:val="7"/>
     <w:lvlOverride w:ilvl="0">
       <w:startOverride w:val="1"/>
     </w:lvlOverride>
@@ -4666,6 +5021,9 @@
     <w:lvlOverride w:ilvl="8">
       <w:startOverride w:val="1"/>
     </w:lvlOverride>
+  </w:num>
+  <w:num w:numId="12" w16cid:durableId="352075020">
+    <w:abstractNumId w:val="4"/>
   </w:num>
 </w:numbering>
 </file>
@@ -5307,6 +5665,60 @@
     <w:locked/>
     <w:rsid w:val="00022708"/>
   </w:style>
+  <w:style w:type="paragraph" w:customStyle="1" w:styleId="SS-titre1">
+    <w:name w:val="SS-titre1"/>
+    <w:basedOn w:val="Normal"/>
+    <w:next w:val="Titre1"/>
+    <w:autoRedefine/>
+    <w:qFormat/>
+    <w:rsid w:val="00F52FAC"/>
+    <w:pPr>
+      <w:numPr>
+        <w:numId w:val="12"/>
+      </w:numPr>
+      <w:pBdr>
+        <w:top w:val="nil"/>
+        <w:left w:val="nil"/>
+        <w:bottom w:val="nil"/>
+        <w:right w:val="nil"/>
+        <w:between w:val="nil"/>
+      </w:pBdr>
+      <w:spacing w:after="0" w:line="240" w:lineRule="auto"/>
+      <w:ind w:right="552"/>
+    </w:pPr>
+    <w:rPr>
+      <w:rFonts w:eastAsia="Times New Roman" w:cstheme="minorHAnsi"/>
+      <w:b/>
+      <w:color w:val="0000CC"/>
+      <w:sz w:val="24"/>
+      <w:szCs w:val="24"/>
+      <w:lang w:val="fr-FR" w:eastAsia="fr-FR"/>
+    </w:rPr>
+  </w:style>
+  <w:style w:type="table" w:customStyle="1" w:styleId="384">
+    <w:name w:val="384"/>
+    <w:basedOn w:val="TableauNormal"/>
+    <w:rsid w:val="00F52FAC"/>
+    <w:pPr>
+      <w:widowControl w:val="0"/>
+      <w:spacing w:after="0" w:line="240" w:lineRule="auto"/>
+    </w:pPr>
+    <w:rPr>
+      <w:rFonts w:ascii="Calibri" w:eastAsia="Calibri" w:hAnsi="Calibri" w:cs="Calibri"/>
+      <w:lang w:val="fr-FR" w:eastAsia="fr-FR"/>
+    </w:rPr>
+    <w:tblPr>
+      <w:tblStyleRowBandSize w:val="1"/>
+      <w:tblStyleColBandSize w:val="1"/>
+      <w:tblInd w:w="0" w:type="nil"/>
+      <w:tblCellMar>
+        <w:top w:w="15" w:type="dxa"/>
+        <w:left w:w="15" w:type="dxa"/>
+        <w:bottom w:w="15" w:type="dxa"/>
+        <w:right w:w="15" w:type="dxa"/>
+      </w:tblCellMar>
+    </w:tblPr>
+  </w:style>
 </w:styles>
 </file>
 

</xml_diff>

<commit_message>
updated desktop version GUI
</commit_message>
<xml_diff>
--- a/template_data/template.docx
+++ b/template_data/template.docx
@@ -2,6 +2,21 @@
 <file path=word/document.xml><?xml version="1.0" encoding="utf-8"?>
 <w:document xmlns:wpc="http://schemas.microsoft.com/office/word/2010/wordprocessingCanvas" xmlns:cx="http://schemas.microsoft.com/office/drawing/2014/chartex" xmlns:cx1="http://schemas.microsoft.com/office/drawing/2015/9/8/chartex" xmlns:cx2="http://schemas.microsoft.com/office/drawing/2015/10/21/chartex" xmlns:cx3="http://schemas.microsoft.com/office/drawing/2016/5/9/chartex" xmlns:cx4="http://schemas.microsoft.com/office/drawing/2016/5/10/chartex" xmlns:cx5="http://schemas.microsoft.com/office/drawing/2016/5/11/chartex" xmlns:cx6="http://schemas.microsoft.com/office/drawing/2016/5/12/chartex" xmlns:cx7="http://schemas.microsoft.com/office/drawing/2016/5/13/chartex" xmlns:cx8="http://schemas.microsoft.com/office/drawing/2016/5/14/chartex" xmlns:mc="http://schemas.openxmlformats.org/markup-compatibility/2006" xmlns:aink="http://schemas.microsoft.com/office/drawing/2016/ink" xmlns:am3d="http://schemas.microsoft.com/office/drawing/2017/model3d" xmlns:o="urn:schemas-microsoft-com:office:office" xmlns:oel="http://schemas.microsoft.com/office/2019/extlst" xmlns:r="http://schemas.openxmlformats.org/officeDocument/2006/relationships" xmlns:m="http://schemas.openxmlformats.org/officeDocument/2006/math" xmlns:v="urn:schemas-microsoft-com:vml" xmlns:wp14="http://schemas.microsoft.com/office/word/2010/wordprocessingDrawing" xmlns:wp="http://schemas.openxmlformats.org/drawingml/2006/wordprocessingDrawing" xmlns:w10="urn:schemas-microsoft-com:office:word" xmlns:w="http://schemas.openxmlformats.org/wordprocessingml/2006/main" xmlns:w14="http://schemas.microsoft.com/office/word/2010/wordml" xmlns:w15="http://schemas.microsoft.com/office/word/2012/wordml" xmlns:w16cex="http://schemas.microsoft.com/office/word/2018/wordml/cex" xmlns:w16cid="http://schemas.microsoft.com/office/word/2016/wordml/cid" xmlns:w16="http://schemas.microsoft.com/office/word/2018/wordml" xmlns:w16sdtdh="http://schemas.microsoft.com/office/word/2020/wordml/sdtdatahash" xmlns:w16se="http://schemas.microsoft.com/office/word/2015/wordml/symex" xmlns:wpg="http://schemas.microsoft.com/office/word/2010/wordprocessingGroup" xmlns:wpi="http://schemas.microsoft.com/office/word/2010/wordprocessingInk" xmlns:wne="http://schemas.microsoft.com/office/word/2006/wordml" xmlns:wps="http://schemas.microsoft.com/office/word/2010/wordprocessingShape" mc:Ignorable="w14 w15 w16se w16cid w16 w16cex w16sdtdh wp14">
   <w:body>
+    <w:p>
+      <w:pPr>
+        <w:pBdr>
+          <w:top w:val="nil"/>
+          <w:left w:val="nil"/>
+          <w:bottom w:val="nil"/>
+          <w:right w:val="nil"/>
+          <w:between w:val="nil"/>
+        </w:pBdr>
+        <w:rPr>
+          <w:rFonts w:eastAsia="Times New Roman" w:cstheme="minorHAnsi"/>
+          <w:color w:val="000000"/>
+        </w:rPr>
+      </w:pPr>
+    </w:p>
     <w:p>
       <w:pPr>
         <w:spacing w:line="360" w:lineRule="auto"/>
@@ -22,7 +37,7 @@
           <w:szCs w:val="36"/>
           <w:lang w:val="fr-FR"/>
         </w:rPr>
-        <w:t xml:space="preserve">Rapport Annexe Technique </w:t>
+        <w:t>Rapport Annexe Technique</w:t>
       </w:r>
     </w:p>
     <w:p>
@@ -75,6 +90,105 @@
         <w:spacing w:line="360" w:lineRule="auto"/>
         <w:jc w:val="center"/>
         <w:rPr>
+          <w:rFonts w:ascii="Calibri" w:eastAsia="Times New Roman" w:hAnsi="Calibri" w:cstheme="minorHAnsi"/>
+          <w:b/>
+          <w:color w:val="FF0000"/>
+          <w:sz w:val="36"/>
+          <w:szCs w:val="36"/>
+          <w:lang w:val="fr-FR"/>
+        </w:rPr>
+      </w:pPr>
+      <w:r>
+        <w:rPr>
+          <w:rFonts w:eastAsia="Times New Roman" w:cstheme="minorHAnsi"/>
+          <w:b/>
+          <w:color w:val="FF0000"/>
+          <w:sz w:val="36"/>
+          <w:szCs w:val="36"/>
+          <w:lang w:val="fr-FR"/>
+        </w:rPr>
+        <w:t>{{</w:t>
+      </w:r>
+      <w:proofErr w:type="spellStart"/>
+      <w:r>
+        <w:rPr>
+          <w:rFonts w:eastAsia="Times New Roman" w:cstheme="minorHAnsi"/>
+          <w:b/>
+          <w:color w:val="FF0000"/>
+          <w:sz w:val="36"/>
+          <w:szCs w:val="36"/>
+          <w:lang w:val="fr-FR"/>
+        </w:rPr>
+        <w:t>society_name</w:t>
+      </w:r>
+      <w:proofErr w:type="spellEnd"/>
+      <w:r>
+        <w:rPr>
+          <w:rFonts w:eastAsia="Times New Roman" w:cstheme="minorHAnsi"/>
+          <w:b/>
+          <w:color w:val="FF0000"/>
+          <w:sz w:val="36"/>
+          <w:szCs w:val="36"/>
+          <w:lang w:val="fr-FR"/>
+        </w:rPr>
+        <w:t>}}</w:t>
+      </w:r>
+    </w:p>
+    <w:p>
+      <w:pPr>
+        <w:jc w:val="center"/>
+        <w:rPr>
+          <w:rFonts w:eastAsia="Times New Roman" w:cstheme="minorHAnsi"/>
+          <w:sz w:val="24"/>
+          <w:szCs w:val="24"/>
+          <w:lang w:val="fr-FR"/>
+        </w:rPr>
+      </w:pPr>
+    </w:p>
+    <w:p>
+      <w:pPr>
+        <w:tabs>
+          <w:tab w:val="left" w:pos="2170"/>
+          <w:tab w:val="left" w:pos="3851"/>
+          <w:tab w:val="left" w:pos="4638"/>
+          <w:tab w:val="left" w:pos="5296"/>
+          <w:tab w:val="left" w:pos="7113"/>
+        </w:tabs>
+        <w:jc w:val="center"/>
+        <w:rPr>
+          <w:rFonts w:eastAsia="Times New Roman" w:cstheme="minorHAnsi"/>
+          <w:b/>
+          <w:sz w:val="44"/>
+          <w:szCs w:val="44"/>
+          <w:lang w:val="fr-FR"/>
+        </w:rPr>
+      </w:pPr>
+      <w:r>
+        <w:rPr>
+          <w:lang w:val="fr-FR"/>
+        </w:rPr>
+        <w:t>{{</w:t>
+      </w:r>
+      <w:proofErr w:type="spellStart"/>
+      <w:r>
+        <w:rPr>
+          <w:lang w:val="fr-FR"/>
+        </w:rPr>
+        <w:t>society_logo</w:t>
+      </w:r>
+      <w:proofErr w:type="spellEnd"/>
+      <w:r>
+        <w:rPr>
+          <w:lang w:val="fr-FR"/>
+        </w:rPr>
+        <w:t>}}</w:t>
+      </w:r>
+    </w:p>
+    <w:p>
+      <w:pPr>
+        <w:spacing w:line="360" w:lineRule="auto"/>
+        <w:jc w:val="center"/>
+        <w:rPr>
           <w:rFonts w:eastAsia="Times New Roman" w:cstheme="minorHAnsi"/>
           <w:b/>
           <w:sz w:val="36"/>
@@ -883,7 +997,6 @@
               </w:rPr>
             </w:pPr>
             <w:r>
-              <w:lastRenderedPageBreak/>
               <w:t xml:space="preserve">  Description Détaillée des Vulnérabilités les plus critiques</w:t>
             </w:r>
           </w:p>
@@ -1255,6 +1368,7 @@
                 <w:rFonts w:ascii="Courier New" w:eastAsia="Times New Roman" w:hAnsi="Courier New" w:cs="Courier New"/>
                 <w:sz w:val="20"/>
                 <w:szCs w:val="20"/>
+                <w:lang w:val="fr-FR"/>
               </w:rPr>
             </w:pPr>
             <w:r>
@@ -1262,6 +1376,7 @@
                 <w:rFonts w:ascii="Courier New" w:hAnsi="Courier New" w:cs="Courier New"/>
                 <w:sz w:val="20"/>
                 <w:szCs w:val="20"/>
+                <w:lang w:val="fr-FR"/>
               </w:rPr>
               <w:t xml:space="preserve">{% </w:t>
             </w:r>
@@ -1271,6 +1386,7 @@
                 <w:rFonts w:ascii="Courier New" w:hAnsi="Courier New" w:cs="Courier New"/>
                 <w:sz w:val="20"/>
                 <w:szCs w:val="20"/>
+                <w:lang w:val="fr-FR"/>
               </w:rPr>
               <w:t>cellbg</w:t>
             </w:r>
@@ -1280,6 +1396,7 @@
                 <w:rFonts w:ascii="Courier New" w:hAnsi="Courier New" w:cs="Courier New"/>
                 <w:sz w:val="20"/>
                 <w:szCs w:val="20"/>
+                <w:lang w:val="fr-FR"/>
               </w:rPr>
               <w:t xml:space="preserve"> </w:t>
             </w:r>
@@ -1290,6 +1407,7 @@
                 <w:rFonts w:ascii="Courier New" w:hAnsi="Courier New" w:cs="Courier New"/>
                 <w:sz w:val="20"/>
                 <w:szCs w:val="20"/>
+                <w:lang w:val="fr-FR"/>
               </w:rPr>
               <w:t>item.Riskcolor</w:t>
             </w:r>
@@ -1300,6 +1418,7 @@
                 <w:rFonts w:ascii="Courier New" w:hAnsi="Courier New" w:cs="Courier New"/>
                 <w:sz w:val="20"/>
                 <w:szCs w:val="20"/>
+                <w:lang w:val="fr-FR"/>
               </w:rPr>
               <w:t xml:space="preserve"> %}</w:t>
             </w:r>
@@ -1313,6 +1432,7 @@
                 <w:color w:val="FFFFFF" w:themeColor="background1"/>
                 <w:sz w:val="20"/>
                 <w:szCs w:val="20"/>
+                <w:lang w:val="fr-FR"/>
               </w:rPr>
             </w:pPr>
             <w:proofErr w:type="gramStart"/>
@@ -1321,6 +1441,7 @@
                 <w:rFonts w:ascii="Courier New" w:hAnsi="Courier New" w:cs="Courier New"/>
                 <w:sz w:val="20"/>
                 <w:szCs w:val="20"/>
+                <w:lang w:val="fr-FR"/>
               </w:rPr>
               <w:t xml:space="preserve">{{ </w:t>
             </w:r>
@@ -1330,6 +1451,7 @@
                 <w:rFonts w:ascii="Courier New" w:hAnsi="Courier New" w:cs="Courier New"/>
                 <w:sz w:val="20"/>
                 <w:szCs w:val="20"/>
+                <w:lang w:val="fr-FR"/>
               </w:rPr>
               <w:t>item</w:t>
             </w:r>
@@ -1339,6 +1461,7 @@
                 <w:rFonts w:ascii="Courier New" w:hAnsi="Courier New" w:cs="Courier New"/>
                 <w:sz w:val="20"/>
                 <w:szCs w:val="20"/>
+                <w:lang w:val="fr-FR"/>
               </w:rPr>
               <w:t>.RiskFactor</w:t>
             </w:r>
@@ -1348,6 +1471,7 @@
                 <w:rFonts w:ascii="Courier New" w:hAnsi="Courier New" w:cs="Courier New"/>
                 <w:sz w:val="20"/>
                 <w:szCs w:val="20"/>
+                <w:lang w:val="fr-FR"/>
               </w:rPr>
               <w:t>}}</w:t>
             </w:r>
@@ -4004,6 +4128,7 @@
       </w:pPr>
     </w:p>
     <w:sectPr>
+      <w:headerReference w:type="default" r:id="rId7"/>
       <w:pgSz w:w="11906" w:h="16838"/>
       <w:pgMar w:top="1440" w:right="1440" w:bottom="1440" w:left="1440" w:header="720" w:footer="720" w:gutter="0"/>
       <w:cols w:space="720"/>
@@ -4011,6 +4136,303 @@
     </w:sectPr>
   </w:body>
 </w:document>
+</file>
+
+<file path=word/endnotes.xml><?xml version="1.0" encoding="utf-8"?>
+<w:endnotes xmlns:wpc="http://schemas.microsoft.com/office/word/2010/wordprocessingCanvas" xmlns:cx="http://schemas.microsoft.com/office/drawing/2014/chartex" xmlns:cx1="http://schemas.microsoft.com/office/drawing/2015/9/8/chartex" xmlns:cx2="http://schemas.microsoft.com/office/drawing/2015/10/21/chartex" xmlns:cx3="http://schemas.microsoft.com/office/drawing/2016/5/9/chartex" xmlns:cx4="http://schemas.microsoft.com/office/drawing/2016/5/10/chartex" xmlns:cx5="http://schemas.microsoft.com/office/drawing/2016/5/11/chartex" xmlns:cx6="http://schemas.microsoft.com/office/drawing/2016/5/12/chartex" xmlns:cx7="http://schemas.microsoft.com/office/drawing/2016/5/13/chartex" xmlns:cx8="http://schemas.microsoft.com/office/drawing/2016/5/14/chartex" xmlns:mc="http://schemas.openxmlformats.org/markup-compatibility/2006" xmlns:aink="http://schemas.microsoft.com/office/drawing/2016/ink" xmlns:am3d="http://schemas.microsoft.com/office/drawing/2017/model3d" xmlns:o="urn:schemas-microsoft-com:office:office" xmlns:oel="http://schemas.microsoft.com/office/2019/extlst" xmlns:r="http://schemas.openxmlformats.org/officeDocument/2006/relationships" xmlns:m="http://schemas.openxmlformats.org/officeDocument/2006/math" xmlns:v="urn:schemas-microsoft-com:vml" xmlns:wp14="http://schemas.microsoft.com/office/word/2010/wordprocessingDrawing" xmlns:wp="http://schemas.openxmlformats.org/drawingml/2006/wordprocessingDrawing" xmlns:w10="urn:schemas-microsoft-com:office:word" xmlns:w="http://schemas.openxmlformats.org/wordprocessingml/2006/main" xmlns:w14="http://schemas.microsoft.com/office/word/2010/wordml" xmlns:w15="http://schemas.microsoft.com/office/word/2012/wordml" xmlns:w16cex="http://schemas.microsoft.com/office/word/2018/wordml/cex" xmlns:w16cid="http://schemas.microsoft.com/office/word/2016/wordml/cid" xmlns:w16="http://schemas.microsoft.com/office/word/2018/wordml" xmlns:w16sdtdh="http://schemas.microsoft.com/office/word/2020/wordml/sdtdatahash" xmlns:w16se="http://schemas.microsoft.com/office/word/2015/wordml/symex" xmlns:wpg="http://schemas.microsoft.com/office/word/2010/wordprocessingGroup" xmlns:wpi="http://schemas.microsoft.com/office/word/2010/wordprocessingInk" xmlns:wne="http://schemas.microsoft.com/office/word/2006/wordml" xmlns:wps="http://schemas.microsoft.com/office/word/2010/wordprocessingShape" mc:Ignorable="w14 w15 w16se w16cid w16 w16cex w16sdtdh wp14">
+  <w:endnote w:type="separator" w:id="-1">
+    <w:p>
+      <w:pPr>
+        <w:spacing w:after="0" w:line="240" w:lineRule="auto"/>
+      </w:pPr>
+      <w:r>
+        <w:separator/>
+      </w:r>
+    </w:p>
+  </w:endnote>
+  <w:endnote w:type="continuationSeparator" w:id="0">
+    <w:p>
+      <w:pPr>
+        <w:spacing w:after="0" w:line="240" w:lineRule="auto"/>
+      </w:pPr>
+      <w:r>
+        <w:continuationSeparator/>
+      </w:r>
+    </w:p>
+  </w:endnote>
+</w:endnotes>
+</file>
+
+<file path=word/footnotes.xml><?xml version="1.0" encoding="utf-8"?>
+<w:footnotes xmlns:wpc="http://schemas.microsoft.com/office/word/2010/wordprocessingCanvas" xmlns:cx="http://schemas.microsoft.com/office/drawing/2014/chartex" xmlns:cx1="http://schemas.microsoft.com/office/drawing/2015/9/8/chartex" xmlns:cx2="http://schemas.microsoft.com/office/drawing/2015/10/21/chartex" xmlns:cx3="http://schemas.microsoft.com/office/drawing/2016/5/9/chartex" xmlns:cx4="http://schemas.microsoft.com/office/drawing/2016/5/10/chartex" xmlns:cx5="http://schemas.microsoft.com/office/drawing/2016/5/11/chartex" xmlns:cx6="http://schemas.microsoft.com/office/drawing/2016/5/12/chartex" xmlns:cx7="http://schemas.microsoft.com/office/drawing/2016/5/13/chartex" xmlns:cx8="http://schemas.microsoft.com/office/drawing/2016/5/14/chartex" xmlns:mc="http://schemas.openxmlformats.org/markup-compatibility/2006" xmlns:aink="http://schemas.microsoft.com/office/drawing/2016/ink" xmlns:am3d="http://schemas.microsoft.com/office/drawing/2017/model3d" xmlns:o="urn:schemas-microsoft-com:office:office" xmlns:oel="http://schemas.microsoft.com/office/2019/extlst" xmlns:r="http://schemas.openxmlformats.org/officeDocument/2006/relationships" xmlns:m="http://schemas.openxmlformats.org/officeDocument/2006/math" xmlns:v="urn:schemas-microsoft-com:vml" xmlns:wp14="http://schemas.microsoft.com/office/word/2010/wordprocessingDrawing" xmlns:wp="http://schemas.openxmlformats.org/drawingml/2006/wordprocessingDrawing" xmlns:w10="urn:schemas-microsoft-com:office:word" xmlns:w="http://schemas.openxmlformats.org/wordprocessingml/2006/main" xmlns:w14="http://schemas.microsoft.com/office/word/2010/wordml" xmlns:w15="http://schemas.microsoft.com/office/word/2012/wordml" xmlns:w16cex="http://schemas.microsoft.com/office/word/2018/wordml/cex" xmlns:w16cid="http://schemas.microsoft.com/office/word/2016/wordml/cid" xmlns:w16="http://schemas.microsoft.com/office/word/2018/wordml" xmlns:w16sdtdh="http://schemas.microsoft.com/office/word/2020/wordml/sdtdatahash" xmlns:w16se="http://schemas.microsoft.com/office/word/2015/wordml/symex" xmlns:wpg="http://schemas.microsoft.com/office/word/2010/wordprocessingGroup" xmlns:wpi="http://schemas.microsoft.com/office/word/2010/wordprocessingInk" xmlns:wne="http://schemas.microsoft.com/office/word/2006/wordml" xmlns:wps="http://schemas.microsoft.com/office/word/2010/wordprocessingShape" mc:Ignorable="w14 w15 w16se w16cid w16 w16cex w16sdtdh wp14">
+  <w:footnote w:type="separator" w:id="-1">
+    <w:p>
+      <w:pPr>
+        <w:spacing w:after="0" w:line="240" w:lineRule="auto"/>
+      </w:pPr>
+      <w:r>
+        <w:separator/>
+      </w:r>
+    </w:p>
+  </w:footnote>
+  <w:footnote w:type="continuationSeparator" w:id="0">
+    <w:p>
+      <w:pPr>
+        <w:spacing w:after="0" w:line="240" w:lineRule="auto"/>
+      </w:pPr>
+      <w:r>
+        <w:continuationSeparator/>
+      </w:r>
+    </w:p>
+  </w:footnote>
+</w:footnotes>
+</file>
+
+<file path=word/header1.xml><?xml version="1.0" encoding="utf-8"?>
+<w:hdr xmlns:wpc="http://schemas.microsoft.com/office/word/2010/wordprocessingCanvas" xmlns:cx="http://schemas.microsoft.com/office/drawing/2014/chartex" xmlns:cx1="http://schemas.microsoft.com/office/drawing/2015/9/8/chartex" xmlns:cx2="http://schemas.microsoft.com/office/drawing/2015/10/21/chartex" xmlns:cx3="http://schemas.microsoft.com/office/drawing/2016/5/9/chartex" xmlns:cx4="http://schemas.microsoft.com/office/drawing/2016/5/10/chartex" xmlns:cx5="http://schemas.microsoft.com/office/drawing/2016/5/11/chartex" xmlns:cx6="http://schemas.microsoft.com/office/drawing/2016/5/12/chartex" xmlns:cx7="http://schemas.microsoft.com/office/drawing/2016/5/13/chartex" xmlns:cx8="http://schemas.microsoft.com/office/drawing/2016/5/14/chartex" xmlns:mc="http://schemas.openxmlformats.org/markup-compatibility/2006" xmlns:aink="http://schemas.microsoft.com/office/drawing/2016/ink" xmlns:am3d="http://schemas.microsoft.com/office/drawing/2017/model3d" xmlns:o="urn:schemas-microsoft-com:office:office" xmlns:oel="http://schemas.microsoft.com/office/2019/extlst" xmlns:r="http://schemas.openxmlformats.org/officeDocument/2006/relationships" xmlns:m="http://schemas.openxmlformats.org/officeDocument/2006/math" xmlns:v="urn:schemas-microsoft-com:vml" xmlns:wp14="http://schemas.microsoft.com/office/word/2010/wordprocessingDrawing" xmlns:wp="http://schemas.openxmlformats.org/drawingml/2006/wordprocessingDrawing" xmlns:w10="urn:schemas-microsoft-com:office:word" xmlns:w="http://schemas.openxmlformats.org/wordprocessingml/2006/main" xmlns:w14="http://schemas.microsoft.com/office/word/2010/wordml" xmlns:w15="http://schemas.microsoft.com/office/word/2012/wordml" xmlns:w16cex="http://schemas.microsoft.com/office/word/2018/wordml/cex" xmlns:w16cid="http://schemas.microsoft.com/office/word/2016/wordml/cid" xmlns:w16="http://schemas.microsoft.com/office/word/2018/wordml" xmlns:w16sdtdh="http://schemas.microsoft.com/office/word/2020/wordml/sdtdatahash" xmlns:w16se="http://schemas.microsoft.com/office/word/2015/wordml/symex" xmlns:wpg="http://schemas.microsoft.com/office/word/2010/wordprocessingGroup" xmlns:wpi="http://schemas.microsoft.com/office/word/2010/wordprocessingInk" xmlns:wne="http://schemas.microsoft.com/office/word/2006/wordml" xmlns:wps="http://schemas.microsoft.com/office/word/2010/wordprocessingShape" mc:Ignorable="w14 w15 w16se w16cid w16 w16cex w16sdtdh wp14">
+  <w:tbl>
+    <w:tblPr>
+      <w:tblStyle w:val="4"/>
+      <w:tblW w:w="9360" w:type="dxa"/>
+      <w:jc w:val="center"/>
+      <w:tblInd w:w="0" w:type="dxa"/>
+      <w:tblBorders>
+        <w:top w:val="single" w:sz="4" w:space="0" w:color="000000"/>
+        <w:left w:val="single" w:sz="4" w:space="0" w:color="000000"/>
+        <w:bottom w:val="single" w:sz="4" w:space="0" w:color="000000"/>
+        <w:right w:val="single" w:sz="4" w:space="0" w:color="000000"/>
+        <w:insideH w:val="single" w:sz="4" w:space="0" w:color="000000"/>
+        <w:insideV w:val="single" w:sz="4" w:space="0" w:color="000000"/>
+      </w:tblBorders>
+      <w:tblLayout w:type="fixed"/>
+      <w:tblLook w:val="0400" w:firstRow="0" w:lastRow="0" w:firstColumn="0" w:lastColumn="0" w:noHBand="0" w:noVBand="1"/>
+    </w:tblPr>
+    <w:tblGrid>
+      <w:gridCol w:w="7074"/>
+      <w:gridCol w:w="2286"/>
+    </w:tblGrid>
+    <w:tr>
+      <w:trPr>
+        <w:jc w:val="center"/>
+      </w:trPr>
+      <w:tc>
+        <w:tcPr>
+          <w:tcW w:w="7074" w:type="dxa"/>
+          <w:tcBorders>
+            <w:top w:val="single" w:sz="4" w:space="0" w:color="000000"/>
+            <w:left w:val="single" w:sz="4" w:space="0" w:color="000000"/>
+            <w:bottom w:val="single" w:sz="4" w:space="0" w:color="000000"/>
+            <w:right w:val="single" w:sz="4" w:space="0" w:color="000000"/>
+          </w:tcBorders>
+        </w:tcPr>
+        <w:p>
+          <w:pPr>
+            <w:pBdr>
+              <w:top w:val="nil"/>
+              <w:left w:val="nil"/>
+              <w:bottom w:val="nil"/>
+              <w:right w:val="nil"/>
+              <w:between w:val="nil"/>
+            </w:pBdr>
+            <w:spacing w:before="12"/>
+            <w:ind w:left="109"/>
+            <w:jc w:val="center"/>
+            <w:rPr>
+              <w:color w:val="000000"/>
+              <w:sz w:val="24"/>
+              <w:szCs w:val="24"/>
+            </w:rPr>
+          </w:pPr>
+          <w:r>
+            <w:rPr>
+              <w:b/>
+              <w:color w:val="000000"/>
+              <w:sz w:val="24"/>
+              <w:szCs w:val="24"/>
+              <w:u w:val="single"/>
+            </w:rPr>
+            <w:t>Projet</w:t>
+          </w:r>
+          <w:r>
+            <w:rPr>
+              <w:b/>
+              <w:color w:val="000000"/>
+              <w:sz w:val="24"/>
+              <w:szCs w:val="24"/>
+            </w:rPr>
+            <w:t xml:space="preserve"> : </w:t>
+          </w:r>
+          <w:r>
+            <w:rPr>
+              <w:color w:val="000000"/>
+              <w:sz w:val="24"/>
+              <w:szCs w:val="24"/>
+            </w:rPr>
+            <w:t xml:space="preserve">Mission d’Audit de Sécurité du Système d’Information de </w:t>
+          </w:r>
+          <w:r>
+            <w:rPr>
+              <w:color w:val="FF0000"/>
+              <w:sz w:val="24"/>
+              <w:szCs w:val="24"/>
+            </w:rPr>
+            <w:t>{{</w:t>
+          </w:r>
+          <w:proofErr w:type="spellStart"/>
+          <w:r>
+            <w:rPr>
+              <w:color w:val="FF0000"/>
+              <w:sz w:val="24"/>
+              <w:szCs w:val="24"/>
+            </w:rPr>
+            <w:t>society_name</w:t>
+          </w:r>
+          <w:proofErr w:type="spellEnd"/>
+          <w:r>
+            <w:rPr>
+              <w:color w:val="FF0000"/>
+              <w:sz w:val="24"/>
+              <w:szCs w:val="24"/>
+            </w:rPr>
+            <w:t>}}</w:t>
+          </w:r>
+        </w:p>
+      </w:tc>
+      <w:tc>
+        <w:tcPr>
+          <w:tcW w:w="2286" w:type="dxa"/>
+          <w:vMerge w:val="restart"/>
+          <w:tcBorders>
+            <w:top w:val="single" w:sz="4" w:space="0" w:color="000000"/>
+            <w:left w:val="single" w:sz="4" w:space="0" w:color="000000"/>
+            <w:bottom w:val="single" w:sz="4" w:space="0" w:color="000000"/>
+            <w:right w:val="single" w:sz="4" w:space="0" w:color="000000"/>
+          </w:tcBorders>
+          <w:shd w:val="clear" w:color="auto" w:fill="FFFFFF" w:themeFill="background1"/>
+          <w:vAlign w:val="center"/>
+        </w:tcPr>
+        <w:p>
+          <w:pPr>
+            <w:jc w:val="center"/>
+            <w:rPr>
+              <w:sz w:val="24"/>
+              <w:szCs w:val="24"/>
+            </w:rPr>
+          </w:pPr>
+          <w:r>
+            <w:rPr>
+              <w:noProof/>
+              <w:color w:val="FF0000"/>
+              <w:sz w:val="24"/>
+              <w:szCs w:val="24"/>
+            </w:rPr>
+            <w:t>{{society_thumbnail}}</w:t>
+          </w:r>
+        </w:p>
+      </w:tc>
+    </w:tr>
+    <w:tr>
+      <w:trPr>
+        <w:trHeight w:val="550"/>
+        <w:jc w:val="center"/>
+      </w:trPr>
+      <w:tc>
+        <w:tcPr>
+          <w:tcW w:w="7074" w:type="dxa"/>
+          <w:tcBorders>
+            <w:top w:val="single" w:sz="4" w:space="0" w:color="000000"/>
+            <w:left w:val="single" w:sz="4" w:space="0" w:color="000000"/>
+            <w:bottom w:val="single" w:sz="4" w:space="0" w:color="000000"/>
+            <w:right w:val="single" w:sz="4" w:space="0" w:color="000000"/>
+          </w:tcBorders>
+          <w:shd w:val="clear" w:color="auto" w:fill="C00000"/>
+        </w:tcPr>
+        <w:p>
+          <w:pPr>
+            <w:jc w:val="center"/>
+            <w:rPr>
+              <w:sz w:val="24"/>
+              <w:szCs w:val="24"/>
+            </w:rPr>
+          </w:pPr>
+          <w:r>
+            <w:rPr>
+              <w:sz w:val="24"/>
+              <w:szCs w:val="24"/>
+            </w:rPr>
+            <w:t>Rapport Annexe Technique</w:t>
+          </w:r>
+          <w:r>
+            <w:rPr>
+              <w:sz w:val="24"/>
+              <w:szCs w:val="24"/>
+            </w:rPr>
+            <w:t xml:space="preserve"> </w:t>
+          </w:r>
+        </w:p>
+        <w:p>
+          <w:pPr>
+            <w:jc w:val="center"/>
+            <w:rPr>
+              <w:sz w:val="24"/>
+              <w:szCs w:val="24"/>
+            </w:rPr>
+          </w:pPr>
+          <w:r>
+            <w:rPr>
+              <w:sz w:val="24"/>
+              <w:szCs w:val="24"/>
+            </w:rPr>
+            <w:t>Version 1.0</w:t>
+          </w:r>
+        </w:p>
+      </w:tc>
+      <w:tc>
+        <w:tcPr>
+          <w:tcW w:w="2286" w:type="dxa"/>
+          <w:vMerge/>
+          <w:tcBorders>
+            <w:top w:val="single" w:sz="4" w:space="0" w:color="000000"/>
+            <w:left w:val="single" w:sz="4" w:space="0" w:color="000000"/>
+            <w:bottom w:val="single" w:sz="4" w:space="0" w:color="000000"/>
+            <w:right w:val="single" w:sz="4" w:space="0" w:color="000000"/>
+          </w:tcBorders>
+          <w:shd w:val="clear" w:color="auto" w:fill="FFFFFF" w:themeFill="background1"/>
+          <w:vAlign w:val="center"/>
+        </w:tcPr>
+        <w:p>
+          <w:pPr>
+            <w:pBdr>
+              <w:top w:val="nil"/>
+              <w:left w:val="nil"/>
+              <w:bottom w:val="nil"/>
+              <w:right w:val="nil"/>
+              <w:between w:val="nil"/>
+            </w:pBdr>
+            <w:spacing w:line="276" w:lineRule="auto"/>
+            <w:rPr>
+              <w:sz w:val="24"/>
+              <w:szCs w:val="24"/>
+            </w:rPr>
+          </w:pPr>
+        </w:p>
+      </w:tc>
+    </w:tr>
+  </w:tbl>
+  <w:p>
+    <w:pPr>
+      <w:pStyle w:val="En-tte"/>
+    </w:pPr>
+    <w:r>
+      <w:t xml:space="preserve"> </w:t>
+    </w:r>
+  </w:p>
+  <w:p>
+    <w:pPr>
+      <w:pStyle w:val="En-tte"/>
+    </w:pPr>
+  </w:p>
+</w:hdr>
 </file>
 
 <file path=word/numbering.xml><?xml version="1.0" encoding="utf-8"?>
@@ -5719,6 +6141,72 @@
       </w:tblCellMar>
     </w:tblPr>
   </w:style>
+  <w:style w:type="paragraph" w:styleId="En-tte">
+    <w:name w:val="header"/>
+    <w:basedOn w:val="Normal"/>
+    <w:link w:val="En-tteCar"/>
+    <w:uiPriority w:val="99"/>
+    <w:unhideWhenUsed/>
+    <w:rsid w:val="000D1824"/>
+    <w:pPr>
+      <w:tabs>
+        <w:tab w:val="center" w:pos="4536"/>
+        <w:tab w:val="right" w:pos="9072"/>
+      </w:tabs>
+      <w:spacing w:after="0" w:line="240" w:lineRule="auto"/>
+    </w:pPr>
+  </w:style>
+  <w:style w:type="character" w:customStyle="1" w:styleId="En-tteCar">
+    <w:name w:val="En-tête Car"/>
+    <w:basedOn w:val="Policepardfaut"/>
+    <w:link w:val="En-tte"/>
+    <w:uiPriority w:val="99"/>
+    <w:rsid w:val="000D1824"/>
+  </w:style>
+  <w:style w:type="paragraph" w:styleId="Pieddepage">
+    <w:name w:val="footer"/>
+    <w:basedOn w:val="Normal"/>
+    <w:link w:val="PieddepageCar"/>
+    <w:uiPriority w:val="99"/>
+    <w:unhideWhenUsed/>
+    <w:rsid w:val="000D1824"/>
+    <w:pPr>
+      <w:tabs>
+        <w:tab w:val="center" w:pos="4536"/>
+        <w:tab w:val="right" w:pos="9072"/>
+      </w:tabs>
+      <w:spacing w:after="0" w:line="240" w:lineRule="auto"/>
+    </w:pPr>
+  </w:style>
+  <w:style w:type="character" w:customStyle="1" w:styleId="PieddepageCar">
+    <w:name w:val="Pied de page Car"/>
+    <w:basedOn w:val="Policepardfaut"/>
+    <w:link w:val="Pieddepage"/>
+    <w:uiPriority w:val="99"/>
+    <w:rsid w:val="000D1824"/>
+  </w:style>
+  <w:style w:type="table" w:customStyle="1" w:styleId="4">
+    <w:name w:val="4"/>
+    <w:basedOn w:val="TableauNormal"/>
+    <w:rsid w:val="000D1824"/>
+    <w:pPr>
+      <w:widowControl w:val="0"/>
+      <w:spacing w:after="0" w:line="240" w:lineRule="auto"/>
+    </w:pPr>
+    <w:rPr>
+      <w:rFonts w:ascii="Calibri" w:eastAsia="Calibri" w:hAnsi="Calibri" w:cs="Calibri"/>
+      <w:lang w:val="fr-FR" w:eastAsia="fr-FR"/>
+    </w:rPr>
+    <w:tblPr>
+      <w:tblStyleRowBandSize w:val="1"/>
+      <w:tblStyleColBandSize w:val="1"/>
+      <w:tblInd w:w="0" w:type="nil"/>
+      <w:tblCellMar>
+        <w:left w:w="115" w:type="dxa"/>
+        <w:right w:w="115" w:type="dxa"/>
+      </w:tblCellMar>
+    </w:tblPr>
+  </w:style>
 </w:styles>
 </file>
 

</xml_diff>